<commit_message>
PDS Major Implementation 2
</commit_message>
<xml_diff>
--- a/public/pds-template.docx
+++ b/public/pds-template.docx
@@ -59,10 +59,6 @@
                 <w:sz w:val="15"/>
               </w:rPr>
             </w:pPr>
-            <w:bookmarkStart w:id="0" w:name="fe815e42cd49dad6a57176cf35d9099b656d7c95"/>
-            <w:bookmarkStart w:id="1" w:name="C1"/>
-            <w:bookmarkEnd w:id="0"/>
-            <w:bookmarkEnd w:id="1"/>
             <w:r>
               <w:rPr>
                 <w:rFonts w:ascii="Calibri"/>
@@ -1625,6 +1621,15 @@
                 <w:sz w:val="14"/>
                 <w:szCs w:val="14"/>
               </w:rPr>
+              <w:t xml:space="preserve">  </w:t>
+            </w:r>
+            <w:r>
+              <w:rPr>
+                <w:b/>
+                <w:bCs/>
+                <w:sz w:val="14"/>
+                <w:szCs w:val="14"/>
+              </w:rPr>
               <w:t>{surname}</w:t>
             </w:r>
           </w:p>
@@ -1683,9 +1688,8 @@
                 <w:sz w:val="14"/>
                 <w:szCs w:val="14"/>
               </w:rPr>
-              <w:t>{</w:t>
-            </w:r>
-            <w:proofErr w:type="spellStart"/>
+              <w:t xml:space="preserve">  </w:t>
+            </w:r>
             <w:r>
               <w:rPr>
                 <w:b/>
@@ -1693,9 +1697,9 @@
                 <w:sz w:val="14"/>
                 <w:szCs w:val="14"/>
               </w:rPr>
-              <w:t>firstName</w:t>
-            </w:r>
-            <w:proofErr w:type="spellEnd"/>
+              <w:t>{</w:t>
+            </w:r>
+            <w:proofErr w:type="spellStart"/>
             <w:r>
               <w:rPr>
                 <w:b/>
@@ -1703,34 +1707,44 @@
                 <w:sz w:val="14"/>
                 <w:szCs w:val="14"/>
               </w:rPr>
-              <w:t>}</w:t>
-            </w:r>
-          </w:p>
-        </w:tc>
-        <w:tc>
-          <w:tcPr>
-            <w:tcW w:w="2291" w:type="dxa"/>
-            <w:gridSpan w:val="3"/>
-            <w:tcBorders>
-              <w:top w:val="single" w:sz="6" w:space="0" w:color="000000"/>
-              <w:left w:val="single" w:sz="6" w:space="0" w:color="000000"/>
-              <w:bottom w:val="single" w:sz="6" w:space="0" w:color="000000"/>
-              <w:right w:val="single" w:sz="12" w:space="0" w:color="000000"/>
-            </w:tcBorders>
-            <w:shd w:val="clear" w:color="auto" w:fill="EAEAEA"/>
-          </w:tcPr>
-          <w:p>
-            <w:pPr>
-              <w:pStyle w:val="TableParagraph"/>
-              <w:spacing w:before="1"/>
-              <w:ind w:left="13"/>
-              <w:rPr>
-                <w:rFonts w:ascii="Arial Narrow"/>
+              <w:t>firstName</w:t>
+            </w:r>
+            <w:proofErr w:type="spellEnd"/>
+            <w:r>
+              <w:rPr>
                 <w:b/>
                 <w:bCs/>
                 <w:sz w:val="14"/>
                 <w:szCs w:val="14"/>
               </w:rPr>
+              <w:t>}</w:t>
+            </w:r>
+          </w:p>
+        </w:tc>
+        <w:tc>
+          <w:tcPr>
+            <w:tcW w:w="2291" w:type="dxa"/>
+            <w:gridSpan w:val="3"/>
+            <w:tcBorders>
+              <w:top w:val="single" w:sz="6" w:space="0" w:color="000000"/>
+              <w:left w:val="single" w:sz="6" w:space="0" w:color="000000"/>
+              <w:bottom w:val="single" w:sz="6" w:space="0" w:color="000000"/>
+              <w:right w:val="single" w:sz="12" w:space="0" w:color="000000"/>
+            </w:tcBorders>
+            <w:shd w:val="clear" w:color="auto" w:fill="EAEAEA"/>
+          </w:tcPr>
+          <w:p>
+            <w:pPr>
+              <w:pStyle w:val="TableParagraph"/>
+              <w:spacing w:before="1"/>
+              <w:ind w:left="13"/>
+              <w:rPr>
+                <w:rFonts w:ascii="Arial Narrow"/>
+                <w:b/>
+                <w:bCs/>
+                <w:sz w:val="14"/>
+                <w:szCs w:val="14"/>
+              </w:rPr>
             </w:pPr>
             <w:r>
               <w:rPr>
@@ -1774,7 +1788,6 @@
               </w:rPr>
               <w:t xml:space="preserve">(JR., </w:t>
             </w:r>
-            <w:proofErr w:type="gramStart"/>
             <w:r>
               <w:rPr>
                 <w:rFonts w:ascii="Arial Narrow"/>
@@ -1800,17 +1813,7 @@
                 <w:w w:val="105"/>
                 <w:sz w:val="9"/>
               </w:rPr>
-              <w:t xml:space="preserve">  </w:t>
-            </w:r>
-            <w:proofErr w:type="gramEnd"/>
-            <w:r>
-              <w:rPr>
-                <w:rFonts w:ascii="Arial Narrow"/>
-                <w:spacing w:val="-5"/>
-                <w:w w:val="105"/>
-                <w:sz w:val="9"/>
-              </w:rPr>
-              <w:t xml:space="preserve"> </w:t>
+              <w:t xml:space="preserve">   </w:t>
             </w:r>
             <w:r>
               <w:rPr>
@@ -1906,6 +1909,15 @@
                 <w:sz w:val="14"/>
                 <w:szCs w:val="14"/>
               </w:rPr>
+              <w:t xml:space="preserve">  </w:t>
+            </w:r>
+            <w:r>
+              <w:rPr>
+                <w:b/>
+                <w:bCs/>
+                <w:sz w:val="14"/>
+                <w:szCs w:val="14"/>
+              </w:rPr>
               <w:t>{</w:t>
             </w:r>
             <w:proofErr w:type="spellStart"/>
@@ -2076,9 +2088,8 @@
                 <w:sz w:val="14"/>
                 <w:szCs w:val="14"/>
               </w:rPr>
-              <w:t>{</w:t>
-            </w:r>
-            <w:proofErr w:type="spellStart"/>
+              <w:t xml:space="preserve">  </w:t>
+            </w:r>
             <w:r>
               <w:rPr>
                 <w:b/>
@@ -2086,9 +2097,9 @@
                 <w:sz w:val="14"/>
                 <w:szCs w:val="14"/>
               </w:rPr>
-              <w:t>dateOfBirth</w:t>
-            </w:r>
-            <w:proofErr w:type="spellEnd"/>
+              <w:t>{</w:t>
+            </w:r>
+            <w:proofErr w:type="spellStart"/>
             <w:r>
               <w:rPr>
                 <w:b/>
@@ -2096,6 +2107,16 @@
                 <w:sz w:val="14"/>
                 <w:szCs w:val="14"/>
               </w:rPr>
+              <w:t>dateOfBirth</w:t>
+            </w:r>
+            <w:proofErr w:type="spellEnd"/>
+            <w:r>
+              <w:rPr>
+                <w:b/>
+                <w:bCs/>
+                <w:sz w:val="14"/>
+                <w:szCs w:val="14"/>
+              </w:rPr>
               <w:t>}</w:t>
             </w:r>
           </w:p>
@@ -2338,26 +2359,29 @@
             </w:pPr>
             <w:r>
               <w:rPr>
-                <w:spacing w:val="126"/>
-                <w:sz w:val="11"/>
-                <w:u w:val="single"/>
-              </w:rPr>
-              <w:t xml:space="preserve"> </w:t>
-            </w:r>
-            <w:r>
-              <w:rPr>
-                <w:spacing w:val="28"/>
-                <w:sz w:val="11"/>
-              </w:rPr>
-              <w:t xml:space="preserve"> </w:t>
-            </w:r>
-            <w:r>
-              <w:rPr>
                 <w:rFonts w:ascii="Tahoma"/>
                 <w:spacing w:val="-2"/>
                 <w:sz w:val="11"/>
               </w:rPr>
-              <w:t>Filipino</w:t>
+              <w:t>{</w:t>
+            </w:r>
+            <w:proofErr w:type="spellStart"/>
+            <w:r>
+              <w:rPr>
+                <w:rFonts w:ascii="Tahoma"/>
+                <w:spacing w:val="-2"/>
+                <w:sz w:val="11"/>
+              </w:rPr>
+              <w:t>filipinoBox</w:t>
+            </w:r>
+            <w:proofErr w:type="spellEnd"/>
+            <w:r>
+              <w:rPr>
+                <w:rFonts w:ascii="Tahoma"/>
+                <w:spacing w:val="-2"/>
+                <w:sz w:val="11"/>
+              </w:rPr>
+              <w:t>} Filipino</w:t>
             </w:r>
           </w:p>
         </w:tc>
@@ -2376,260 +2400,85 @@
           <w:p>
             <w:pPr>
               <w:pStyle w:val="TableParagraph"/>
-              <w:spacing w:before="8"/>
-              <w:rPr>
-                <w:b/>
-                <w:sz w:val="11"/>
-              </w:rPr>
-            </w:pPr>
-          </w:p>
-          <w:p>
-            <w:pPr>
-              <w:pStyle w:val="TableParagraph"/>
-              <w:spacing w:line="20" w:lineRule="exact"/>
-              <w:ind w:left="167"/>
-              <w:rPr>
-                <w:sz w:val="2"/>
-              </w:rPr>
-            </w:pPr>
-            <w:r>
-              <w:rPr>
-                <w:noProof/>
-                <w:sz w:val="2"/>
-              </w:rPr>
-              <w:drawing>
-                <wp:inline distT="0" distB="0" distL="0" distR="0" wp14:anchorId="70B499CE" wp14:editId="5B7D7742">
-                  <wp:extent cx="83819" cy="1524"/>
-                  <wp:effectExtent l="0" t="0" r="0" b="0"/>
-                  <wp:docPr id="15" name="image18.png"/>
-                  <wp:cNvGraphicFramePr>
-                    <a:graphicFrameLocks xmlns:a="http://schemas.openxmlformats.org/drawingml/2006/main" noChangeAspect="1"/>
-                  </wp:cNvGraphicFramePr>
-                  <a:graphic xmlns:a="http://schemas.openxmlformats.org/drawingml/2006/main">
-                    <a:graphicData uri="http://schemas.openxmlformats.org/drawingml/2006/picture">
-                      <pic:pic xmlns:pic="http://schemas.openxmlformats.org/drawingml/2006/picture">
-                        <pic:nvPicPr>
-                          <pic:cNvPr id="16" name="image18.png"/>
-                          <pic:cNvPicPr/>
-                        </pic:nvPicPr>
-                        <pic:blipFill>
-                          <a:blip r:embed="rId7" cstate="print"/>
-                          <a:stretch>
-                            <a:fillRect/>
-                          </a:stretch>
-                        </pic:blipFill>
-                        <pic:spPr>
-                          <a:xfrm>
-                            <a:off x="0" y="0"/>
-                            <a:ext cx="83819" cy="1524"/>
-                          </a:xfrm>
-                          <a:prstGeom prst="rect">
-                            <a:avLst/>
-                          </a:prstGeom>
-                        </pic:spPr>
-                      </pic:pic>
-                    </a:graphicData>
-                  </a:graphic>
-                </wp:inline>
-              </w:drawing>
-            </w:r>
-          </w:p>
-          <w:p>
-            <w:pPr>
-              <w:pStyle w:val="TableParagraph"/>
-              <w:spacing w:after="63"/>
-              <w:ind w:left="167"/>
-              <w:rPr>
-                <w:rFonts w:ascii="Tahoma"/>
-                <w:sz w:val="11"/>
-              </w:rPr>
-            </w:pPr>
-            <w:r>
-              <w:rPr>
-                <w:spacing w:val="122"/>
-                <w:sz w:val="11"/>
-                <w:u w:val="single"/>
-              </w:rPr>
-              <w:t xml:space="preserve"> </w:t>
-            </w:r>
-            <w:r>
-              <w:rPr>
-                <w:spacing w:val="28"/>
-                <w:sz w:val="11"/>
-              </w:rPr>
-              <w:t xml:space="preserve"> </w:t>
-            </w:r>
-            <w:r>
-              <w:rPr>
-                <w:rFonts w:ascii="Tahoma"/>
-                <w:sz w:val="11"/>
-              </w:rPr>
-              <w:t xml:space="preserve">Dual </w:t>
-            </w:r>
-            <w:r>
-              <w:rPr>
-                <w:rFonts w:ascii="Tahoma"/>
-                <w:spacing w:val="-2"/>
-                <w:sz w:val="11"/>
-              </w:rPr>
-              <w:t>Citizenship</w:t>
-            </w:r>
-          </w:p>
-          <w:p>
-            <w:pPr>
-              <w:pStyle w:val="TableParagraph"/>
-              <w:spacing w:line="20" w:lineRule="exact"/>
-              <w:ind w:left="1166"/>
-              <w:rPr>
-                <w:sz w:val="2"/>
-              </w:rPr>
-            </w:pPr>
-            <w:r>
-              <w:rPr>
-                <w:noProof/>
-                <w:sz w:val="2"/>
-              </w:rPr>
-              <w:drawing>
-                <wp:inline distT="0" distB="0" distL="0" distR="0" wp14:anchorId="77550FE4" wp14:editId="154F93C5">
-                  <wp:extent cx="83819" cy="1524"/>
-                  <wp:effectExtent l="0" t="0" r="0" b="0"/>
-                  <wp:docPr id="17" name="image19.png"/>
-                  <wp:cNvGraphicFramePr>
-                    <a:graphicFrameLocks xmlns:a="http://schemas.openxmlformats.org/drawingml/2006/main" noChangeAspect="1"/>
-                  </wp:cNvGraphicFramePr>
-                  <a:graphic xmlns:a="http://schemas.openxmlformats.org/drawingml/2006/main">
-                    <a:graphicData uri="http://schemas.openxmlformats.org/drawingml/2006/picture">
-                      <pic:pic xmlns:pic="http://schemas.openxmlformats.org/drawingml/2006/picture">
-                        <pic:nvPicPr>
-                          <pic:cNvPr id="18" name="image19.png"/>
-                          <pic:cNvPicPr/>
-                        </pic:nvPicPr>
-                        <pic:blipFill>
-                          <a:blip r:embed="rId8" cstate="print"/>
-                          <a:stretch>
-                            <a:fillRect/>
-                          </a:stretch>
-                        </pic:blipFill>
-                        <pic:spPr>
-                          <a:xfrm>
-                            <a:off x="0" y="0"/>
-                            <a:ext cx="83819" cy="1524"/>
-                          </a:xfrm>
-                          <a:prstGeom prst="rect">
-                            <a:avLst/>
-                          </a:prstGeom>
-                        </pic:spPr>
-                      </pic:pic>
-                    </a:graphicData>
-                  </a:graphic>
-                </wp:inline>
-              </w:drawing>
-            </w:r>
-          </w:p>
-          <w:p>
-            <w:pPr>
-              <w:pStyle w:val="TableParagraph"/>
-              <w:tabs>
-                <w:tab w:val="left" w:pos="1166"/>
-              </w:tabs>
-              <w:ind w:left="410"/>
-              <w:rPr>
-                <w:rFonts w:ascii="Tahoma"/>
-                <w:sz w:val="11"/>
-              </w:rPr>
-            </w:pPr>
-            <w:r>
-              <w:rPr>
-                <w:spacing w:val="48"/>
-                <w:position w:val="1"/>
-                <w:sz w:val="11"/>
-                <w:u w:val="single"/>
-              </w:rPr>
-              <w:t xml:space="preserve">  </w:t>
-            </w:r>
-            <w:r>
-              <w:rPr>
-                <w:spacing w:val="-5"/>
-                <w:position w:val="1"/>
-                <w:sz w:val="11"/>
-              </w:rPr>
-              <w:t xml:space="preserve"> </w:t>
-            </w:r>
-            <w:r>
+              <w:spacing w:before="49"/>
               <w:rPr>
                 <w:rFonts w:ascii="Tahoma"/>
                 <w:position w:val="1"/>
                 <w:sz w:val="11"/>
               </w:rPr>
-              <w:t>by</w:t>
-            </w:r>
-            <w:r>
+            </w:pPr>
+          </w:p>
+          <w:p>
+            <w:pPr>
+              <w:pStyle w:val="TableParagraph"/>
+              <w:spacing w:before="49"/>
               <w:rPr>
                 <w:rFonts w:ascii="Tahoma"/>
-                <w:spacing w:val="1"/>
-                <w:position w:val="1"/>
-                <w:sz w:val="11"/>
-              </w:rPr>
-              <w:t xml:space="preserve"> </w:t>
-            </w:r>
-            <w:r>
-              <w:rPr>
-                <w:rFonts w:ascii="Tahoma"/>
-                <w:spacing w:val="-2"/>
-                <w:position w:val="1"/>
-                <w:sz w:val="11"/>
-              </w:rPr>
-              <w:t>birth</w:t>
-            </w:r>
-            <w:proofErr w:type="gramStart"/>
+                <w:sz w:val="11"/>
+              </w:rPr>
+            </w:pPr>
             <w:r>
               <w:rPr>
                 <w:rFonts w:ascii="Tahoma"/>
                 <w:position w:val="1"/>
                 <w:sz w:val="11"/>
               </w:rPr>
+              <w:t>{</w:t>
+            </w:r>
+            <w:proofErr w:type="spellStart"/>
+            <w:r>
+              <w:rPr>
+                <w:rFonts w:ascii="Tahoma"/>
+                <w:position w:val="1"/>
+                <w:sz w:val="11"/>
+              </w:rPr>
+              <w:t>byBirthBox</w:t>
+            </w:r>
+            <w:proofErr w:type="spellEnd"/>
+            <w:r>
+              <w:rPr>
+                <w:rFonts w:ascii="Tahoma"/>
+                <w:position w:val="1"/>
+                <w:sz w:val="11"/>
+              </w:rPr>
+              <w:t>} by birth</w:t>
+            </w:r>
+            <w:r>
+              <w:rPr>
+                <w:rFonts w:ascii="Tahoma"/>
+                <w:position w:val="1"/>
+                <w:sz w:val="11"/>
+              </w:rPr>
               <w:tab/>
             </w:r>
             <w:r>
               <w:rPr>
-                <w:spacing w:val="80"/>
-                <w:w w:val="150"/>
-                <w:position w:val="1"/>
-                <w:sz w:val="11"/>
-                <w:u w:val="single"/>
-              </w:rPr>
-              <w:t xml:space="preserve"> </w:t>
-            </w:r>
-            <w:r>
-              <w:rPr>
-                <w:spacing w:val="-8"/>
-                <w:w w:val="150"/>
-                <w:position w:val="1"/>
-                <w:sz w:val="11"/>
-              </w:rPr>
-              <w:t xml:space="preserve"> </w:t>
-            </w:r>
-            <w:r>
-              <w:rPr>
                 <w:rFonts w:ascii="Tahoma"/>
                 <w:sz w:val="11"/>
               </w:rPr>
-              <w:t>by</w:t>
-            </w:r>
-            <w:proofErr w:type="gramEnd"/>
+              <w:t>{</w:t>
+            </w:r>
+            <w:proofErr w:type="spellStart"/>
             <w:r>
               <w:rPr>
                 <w:rFonts w:ascii="Tahoma"/>
                 <w:sz w:val="11"/>
               </w:rPr>
-              <w:t xml:space="preserve"> naturalization</w:t>
+              <w:t>byNaturalBox</w:t>
+            </w:r>
+            <w:proofErr w:type="spellEnd"/>
+            <w:r>
+              <w:rPr>
+                <w:rFonts w:ascii="Tahoma"/>
+                <w:sz w:val="11"/>
+              </w:rPr>
+              <w:t>} by naturalization</w:t>
             </w:r>
           </w:p>
           <w:p>
             <w:pPr>
               <w:pStyle w:val="TableParagraph"/>
               <w:spacing w:before="49"/>
-              <w:ind w:left="426"/>
               <w:rPr>
                 <w:rFonts w:ascii="Arial Narrow"/>
                 <w:sz w:val="13"/>
@@ -2788,6 +2637,15 @@
                 <w:sz w:val="14"/>
                 <w:szCs w:val="14"/>
               </w:rPr>
+              <w:t xml:space="preserve">  </w:t>
+            </w:r>
+            <w:r>
+              <w:rPr>
+                <w:b/>
+                <w:bCs/>
+                <w:sz w:val="14"/>
+                <w:szCs w:val="14"/>
+              </w:rPr>
               <w:t>{</w:t>
             </w:r>
             <w:proofErr w:type="spellStart"/>
@@ -2958,10 +2816,8 @@
                 <w:spacing w:val="-4"/>
                 <w:sz w:val="11"/>
               </w:rPr>
-              <w:t>{</w:t>
-            </w:r>
-            <w:proofErr w:type="spellStart"/>
-            <w:proofErr w:type="gramStart"/>
+              <w:t xml:space="preserve"> </w:t>
+            </w:r>
             <w:r>
               <w:rPr>
                 <w:rFonts w:ascii="Tahoma"/>
@@ -2970,9 +2826,9 @@
                 <w:spacing w:val="-4"/>
                 <w:sz w:val="11"/>
               </w:rPr>
-              <w:t>maleBox</w:t>
-            </w:r>
-            <w:proofErr w:type="spellEnd"/>
+              <w:t>{</w:t>
+            </w:r>
+            <w:proofErr w:type="spellStart"/>
             <w:r>
               <w:rPr>
                 <w:rFonts w:ascii="Tahoma"/>
@@ -2981,72 +2837,44 @@
                 <w:spacing w:val="-4"/>
                 <w:sz w:val="11"/>
               </w:rPr>
-              <w:t>}</w:t>
-            </w:r>
-            <w:r>
-              <w:rPr>
-                <w:rFonts w:ascii="Tahoma"/>
-                <w:spacing w:val="-4"/>
-                <w:sz w:val="11"/>
-              </w:rPr>
-              <w:t xml:space="preserve">  </w:t>
-            </w:r>
-            <w:r>
-              <w:rPr>
-                <w:rFonts w:ascii="Tahoma"/>
-                <w:spacing w:val="-4"/>
-                <w:sz w:val="11"/>
-              </w:rPr>
-              <w:t>Male</w:t>
-            </w:r>
-            <w:proofErr w:type="gramEnd"/>
-            <w:r>
-              <w:rPr>
-                <w:rFonts w:ascii="Tahoma"/>
-                <w:sz w:val="11"/>
-              </w:rPr>
-              <w:t xml:space="preserve">                </w:t>
-            </w:r>
-            <w:r>
-              <w:rPr>
-                <w:rFonts w:ascii="Tahoma"/>
-                <w:sz w:val="11"/>
-              </w:rPr>
-              <w:t xml:space="preserve">   </w:t>
-            </w:r>
-            <w:r>
-              <w:rPr>
-                <w:rFonts w:ascii="Tahoma"/>
-                <w:sz w:val="11"/>
-              </w:rPr>
-              <w:t xml:space="preserve">    </w:t>
-            </w:r>
-            <w:r>
-              <w:rPr>
-                <w:rFonts w:ascii="Tahoma"/>
-                <w:sz w:val="11"/>
-              </w:rPr>
-              <w:t xml:space="preserve"> </w:t>
-            </w:r>
-            <w:proofErr w:type="gramStart"/>
-            <w:r>
-              <w:rPr>
-                <w:rFonts w:ascii="Tahoma"/>
-                <w:sz w:val="11"/>
-              </w:rPr>
-              <w:t xml:space="preserve">   </w:t>
-            </w:r>
+              <w:t>maleBox</w:t>
+            </w:r>
+            <w:proofErr w:type="spellEnd"/>
             <w:r>
               <w:rPr>
                 <w:rFonts w:ascii="Tahoma"/>
                 <w:b/>
                 <w:bCs/>
+                <w:spacing w:val="-4"/>
+                <w:sz w:val="11"/>
+              </w:rPr>
+              <w:t>}</w:t>
+            </w:r>
+            <w:r>
+              <w:rPr>
+                <w:rFonts w:ascii="Tahoma"/>
+                <w:spacing w:val="-4"/>
+                <w:sz w:val="11"/>
+              </w:rPr>
+              <w:t xml:space="preserve">  Male</w:t>
+            </w:r>
+            <w:r>
+              <w:rPr>
+                <w:rFonts w:ascii="Tahoma"/>
+                <w:sz w:val="11"/>
+              </w:rPr>
+              <w:t xml:space="preserve">                              </w:t>
+            </w:r>
+            <w:r>
+              <w:rPr>
+                <w:rFonts w:ascii="Tahoma"/>
+                <w:b/>
+                <w:bCs/>
                 <w:sz w:val="11"/>
               </w:rPr>
               <w:t>{</w:t>
             </w:r>
             <w:proofErr w:type="spellStart"/>
-            <w:proofErr w:type="gramEnd"/>
             <w:r>
               <w:rPr>
                 <w:rFonts w:ascii="Tahoma"/>
@@ -3072,14 +2900,7 @@
                 <w:rFonts w:ascii="Tahoma"/>
                 <w:sz w:val="11"/>
               </w:rPr>
-              <w:t xml:space="preserve"> </w:t>
-            </w:r>
-            <w:r>
-              <w:rPr>
-                <w:rFonts w:ascii="Tahoma"/>
-                <w:sz w:val="11"/>
-              </w:rPr>
-              <w:t>Female</w:t>
+              <w:t xml:space="preserve"> Female</w:t>
             </w:r>
           </w:p>
         </w:tc>
@@ -3121,49 +2942,42 @@
               <w:pStyle w:val="TableParagraph"/>
               <w:ind w:left="1"/>
               <w:rPr>
+                <w:b/>
+                <w:bCs/>
                 <w:sz w:val="20"/>
               </w:rPr>
             </w:pPr>
             <w:r>
               <w:rPr>
-                <w:noProof/>
                 <w:sz w:val="20"/>
               </w:rPr>
-              <w:drawing>
-                <wp:inline distT="0" distB="0" distL="0" distR="0" wp14:anchorId="28E49C73" wp14:editId="65529DE0">
-                  <wp:extent cx="2140107" cy="195738"/>
-                  <wp:effectExtent l="0" t="0" r="0" b="0"/>
-                  <wp:docPr id="19" name="image20.png"/>
-                  <wp:cNvGraphicFramePr>
-                    <a:graphicFrameLocks xmlns:a="http://schemas.openxmlformats.org/drawingml/2006/main" noChangeAspect="1"/>
-                  </wp:cNvGraphicFramePr>
-                  <a:graphic xmlns:a="http://schemas.openxmlformats.org/drawingml/2006/main">
-                    <a:graphicData uri="http://schemas.openxmlformats.org/drawingml/2006/picture">
-                      <pic:pic xmlns:pic="http://schemas.openxmlformats.org/drawingml/2006/picture">
-                        <pic:nvPicPr>
-                          <pic:cNvPr id="20" name="image20.png"/>
-                          <pic:cNvPicPr/>
-                        </pic:nvPicPr>
-                        <pic:blipFill>
-                          <a:blip r:embed="rId9" cstate="print"/>
-                          <a:stretch>
-                            <a:fillRect/>
-                          </a:stretch>
-                        </pic:blipFill>
-                        <pic:spPr>
-                          <a:xfrm>
-                            <a:off x="0" y="0"/>
-                            <a:ext cx="2140107" cy="195738"/>
-                          </a:xfrm>
-                          <a:prstGeom prst="rect">
-                            <a:avLst/>
-                          </a:prstGeom>
-                        </pic:spPr>
-                      </pic:pic>
-                    </a:graphicData>
-                  </a:graphic>
-                </wp:inline>
-              </w:drawing>
+              <w:t xml:space="preserve">  </w:t>
+            </w:r>
+            <w:r>
+              <w:rPr>
+                <w:b/>
+                <w:bCs/>
+                <w:sz w:val="20"/>
+              </w:rPr>
+              <w:t>{</w:t>
+            </w:r>
+            <w:proofErr w:type="spellStart"/>
+            <w:r>
+              <w:rPr>
+                <w:b/>
+                <w:bCs/>
+                <w:sz w:val="20"/>
+              </w:rPr>
+              <w:t>citizenshipCountry</w:t>
+            </w:r>
+            <w:proofErr w:type="spellEnd"/>
+            <w:r>
+              <w:rPr>
+                <w:b/>
+                <w:bCs/>
+                <w:sz w:val="20"/>
+              </w:rPr>
+              <w:t>}</w:t>
             </w:r>
           </w:p>
         </w:tc>
@@ -3224,7 +3038,6 @@
               </w:rPr>
               <w:t xml:space="preserve"> </w:t>
             </w:r>
-            <w:proofErr w:type="gramStart"/>
             <w:r>
               <w:rPr>
                 <w:rFonts w:ascii="Arial Narrow"/>
@@ -3233,7 +3046,6 @@
               </w:rPr>
               <w:t>STATUS</w:t>
             </w:r>
-            <w:proofErr w:type="gramEnd"/>
           </w:p>
         </w:tc>
         <w:tc>
@@ -3254,92 +3066,178 @@
                 <w:tab w:val="left" w:pos="1711"/>
               </w:tabs>
               <w:spacing w:before="40"/>
-              <w:ind w:left="329"/>
-              <w:rPr>
-                <w:rFonts w:ascii="Tahoma"/>
-                <w:sz w:val="11"/>
-              </w:rPr>
-            </w:pPr>
-            <w:r>
               <w:rPr>
                 <w:rFonts w:ascii="Tahoma"/>
                 <w:spacing w:val="-2"/>
                 <w:sz w:val="11"/>
               </w:rPr>
-              <w:t>Single</w:t>
-            </w:r>
-            <w:r>
-              <w:rPr>
-                <w:rFonts w:ascii="Tahoma"/>
-                <w:sz w:val="11"/>
-              </w:rPr>
-              <w:tab/>
-            </w:r>
+            </w:pPr>
             <w:r>
               <w:rPr>
                 <w:rFonts w:ascii="Tahoma"/>
                 <w:spacing w:val="-2"/>
                 <w:sz w:val="11"/>
               </w:rPr>
-              <w:t>Married</w:t>
-            </w:r>
-          </w:p>
-          <w:p>
-            <w:pPr>
-              <w:pStyle w:val="TableParagraph"/>
-              <w:tabs>
-                <w:tab w:val="left" w:pos="1500"/>
-              </w:tabs>
-              <w:spacing w:before="50"/>
-              <w:ind w:left="329"/>
-              <w:rPr>
-                <w:rFonts w:ascii="Tahoma"/>
-                <w:sz w:val="11"/>
-              </w:rPr>
-            </w:pPr>
+              <w:t xml:space="preserve">    </w:t>
+            </w:r>
             <w:r>
               <w:rPr>
                 <w:rFonts w:ascii="Tahoma"/>
                 <w:spacing w:val="-2"/>
-                <w:position w:val="1"/>
-                <w:sz w:val="11"/>
-              </w:rPr>
-              <w:t>Widowed</w:t>
-            </w:r>
-            <w:proofErr w:type="gramStart"/>
+                <w:sz w:val="11"/>
+              </w:rPr>
+              <w:t>{</w:t>
+            </w:r>
+            <w:proofErr w:type="spellStart"/>
             <w:r>
               <w:rPr>
                 <w:rFonts w:ascii="Tahoma"/>
-                <w:position w:val="1"/>
-                <w:sz w:val="11"/>
-              </w:rPr>
-              <w:tab/>
-            </w:r>
-            <w:r>
-              <w:rPr>
-                <w:spacing w:val="126"/>
-                <w:position w:val="1"/>
-                <w:sz w:val="11"/>
-                <w:u w:val="single"/>
-              </w:rPr>
-              <w:t xml:space="preserve"> </w:t>
-            </w:r>
-            <w:r>
-              <w:rPr>
-                <w:spacing w:val="50"/>
-                <w:position w:val="1"/>
-                <w:sz w:val="11"/>
-              </w:rPr>
-              <w:t xml:space="preserve"> </w:t>
-            </w:r>
+                <w:spacing w:val="-2"/>
+                <w:sz w:val="11"/>
+              </w:rPr>
+              <w:t>singleBox</w:t>
+            </w:r>
+            <w:proofErr w:type="spellEnd"/>
             <w:r>
               <w:rPr>
                 <w:rFonts w:ascii="Tahoma"/>
-                <w:sz w:val="11"/>
-              </w:rPr>
-              <w:t>Separated</w:t>
-            </w:r>
-            <w:proofErr w:type="gramEnd"/>
+                <w:spacing w:val="-2"/>
+                <w:sz w:val="11"/>
+              </w:rPr>
+              <w:t xml:space="preserve">} Single      </w:t>
+            </w:r>
+            <w:r>
+              <w:rPr>
+                <w:rFonts w:ascii="Tahoma"/>
+                <w:spacing w:val="-2"/>
+                <w:sz w:val="11"/>
+              </w:rPr>
+              <w:t xml:space="preserve">                         </w:t>
+            </w:r>
+            <w:r>
+              <w:rPr>
+                <w:rFonts w:ascii="Tahoma"/>
+                <w:spacing w:val="-2"/>
+                <w:sz w:val="11"/>
+              </w:rPr>
+              <w:t>{</w:t>
+            </w:r>
+            <w:proofErr w:type="spellStart"/>
+            <w:r>
+              <w:rPr>
+                <w:rFonts w:ascii="Tahoma"/>
+                <w:spacing w:val="-2"/>
+                <w:sz w:val="11"/>
+              </w:rPr>
+              <w:t>marriedBox</w:t>
+            </w:r>
+            <w:proofErr w:type="spellEnd"/>
+            <w:r>
+              <w:rPr>
+                <w:rFonts w:ascii="Tahoma"/>
+                <w:spacing w:val="-2"/>
+                <w:sz w:val="11"/>
+              </w:rPr>
+              <w:t>} Married</w:t>
+            </w:r>
+          </w:p>
+          <w:p>
+            <w:pPr>
+              <w:pStyle w:val="TableParagraph"/>
+              <w:tabs>
+                <w:tab w:val="left" w:pos="1711"/>
+              </w:tabs>
+              <w:spacing w:before="40"/>
+              <w:rPr>
+                <w:rFonts w:ascii="Tahoma"/>
+                <w:spacing w:val="-2"/>
+                <w:sz w:val="11"/>
+              </w:rPr>
+            </w:pPr>
+            <w:r>
+              <w:rPr>
+                <w:rFonts w:ascii="Tahoma"/>
+                <w:spacing w:val="-2"/>
+                <w:sz w:val="11"/>
+              </w:rPr>
+              <w:t xml:space="preserve">    </w:t>
+            </w:r>
+            <w:r>
+              <w:rPr>
+                <w:rFonts w:ascii="Tahoma"/>
+                <w:spacing w:val="-2"/>
+                <w:sz w:val="11"/>
+              </w:rPr>
+              <w:t>{</w:t>
+            </w:r>
+            <w:proofErr w:type="spellStart"/>
+            <w:r>
+              <w:rPr>
+                <w:rFonts w:ascii="Tahoma"/>
+                <w:spacing w:val="-2"/>
+                <w:sz w:val="11"/>
+              </w:rPr>
+              <w:t>widowedBox</w:t>
+            </w:r>
+            <w:proofErr w:type="spellEnd"/>
+            <w:r>
+              <w:rPr>
+                <w:rFonts w:ascii="Tahoma"/>
+                <w:spacing w:val="-2"/>
+                <w:sz w:val="11"/>
+              </w:rPr>
+              <w:t>} Widowed</w:t>
+            </w:r>
+            <w:r>
+              <w:rPr>
+                <w:rFonts w:ascii="Tahoma"/>
+                <w:spacing w:val="-2"/>
+                <w:sz w:val="11"/>
+              </w:rPr>
+              <w:t xml:space="preserve"> </w:t>
+            </w:r>
+            <w:r>
+              <w:rPr>
+                <w:rFonts w:ascii="Tahoma"/>
+                <w:spacing w:val="-2"/>
+                <w:sz w:val="11"/>
+              </w:rPr>
+              <w:t xml:space="preserve">    </w:t>
+            </w:r>
+            <w:r>
+              <w:rPr>
+                <w:rFonts w:ascii="Tahoma"/>
+                <w:spacing w:val="-2"/>
+                <w:sz w:val="11"/>
+              </w:rPr>
+              <w:t xml:space="preserve">                     </w:t>
+            </w:r>
+            <w:r>
+              <w:rPr>
+                <w:rFonts w:ascii="Tahoma"/>
+                <w:spacing w:val="-2"/>
+                <w:sz w:val="11"/>
+              </w:rPr>
+              <w:t>{</w:t>
+            </w:r>
+            <w:proofErr w:type="spellStart"/>
+            <w:r>
+              <w:rPr>
+                <w:rFonts w:ascii="Tahoma"/>
+                <w:spacing w:val="-2"/>
+                <w:sz w:val="11"/>
+              </w:rPr>
+              <w:t>separatedBox</w:t>
+            </w:r>
+            <w:proofErr w:type="spellEnd"/>
+            <w:r>
+              <w:rPr>
+                <w:rFonts w:ascii="Tahoma"/>
+                <w:spacing w:val="-2"/>
+                <w:sz w:val="11"/>
+              </w:rPr>
+              <w:t>} Separated</w:t>
+            </w:r>
           </w:p>
           <w:p>
             <w:pPr>
@@ -3353,28 +3251,55 @@
             </w:pPr>
             <w:r>
               <w:rPr>
-                <w:spacing w:val="112"/>
-                <w:w w:val="150"/>
-                <w:sz w:val="11"/>
-                <w:u w:val="single"/>
-              </w:rPr>
-              <w:t xml:space="preserve"> </w:t>
-            </w:r>
-            <w:r>
-              <w:rPr>
-                <w:spacing w:val="14"/>
-                <w:w w:val="150"/>
-                <w:sz w:val="11"/>
-              </w:rPr>
-              <w:t xml:space="preserve"> </w:t>
-            </w:r>
-            <w:r>
-              <w:rPr>
                 <w:rFonts w:ascii="Tahoma"/>
                 <w:spacing w:val="-2"/>
                 <w:sz w:val="11"/>
               </w:rPr>
-              <w:t>Other/s:</w:t>
+              <w:t xml:space="preserve"> </w:t>
+            </w:r>
+            <w:r>
+              <w:rPr>
+                <w:rFonts w:ascii="Tahoma"/>
+                <w:spacing w:val="-2"/>
+                <w:sz w:val="11"/>
+              </w:rPr>
+              <w:t>{</w:t>
+            </w:r>
+            <w:proofErr w:type="spellStart"/>
+            <w:r>
+              <w:rPr>
+                <w:rFonts w:ascii="Tahoma"/>
+                <w:spacing w:val="-2"/>
+                <w:sz w:val="11"/>
+              </w:rPr>
+              <w:t>otherBox</w:t>
+            </w:r>
+            <w:proofErr w:type="spellEnd"/>
+            <w:r>
+              <w:rPr>
+                <w:rFonts w:ascii="Tahoma"/>
+                <w:spacing w:val="-2"/>
+                <w:sz w:val="11"/>
+              </w:rPr>
+              <w:t>} Other/s: {</w:t>
+            </w:r>
+            <w:proofErr w:type="spellStart"/>
+            <w:r>
+              <w:rPr>
+                <w:rFonts w:ascii="Tahoma"/>
+                <w:spacing w:val="-2"/>
+                <w:sz w:val="11"/>
+              </w:rPr>
+              <w:t>civilStatusOther</w:t>
+            </w:r>
+            <w:proofErr w:type="spellEnd"/>
+            <w:r>
+              <w:rPr>
+                <w:rFonts w:ascii="Tahoma"/>
+                <w:spacing w:val="-2"/>
+                <w:sz w:val="11"/>
+              </w:rPr>
+              <w:t>}</w:t>
             </w:r>
           </w:p>
         </w:tc>
@@ -4006,9 +3931,21 @@
             <w:pPr>
               <w:pStyle w:val="TableParagraph"/>
               <w:rPr>
-                <w:sz w:val="10"/>
-              </w:rPr>
-            </w:pPr>
+                <w:b/>
+                <w:bCs/>
+                <w:sz w:val="14"/>
+                <w:szCs w:val="14"/>
+              </w:rPr>
+            </w:pPr>
+            <w:r>
+              <w:rPr>
+                <w:b/>
+                <w:bCs/>
+                <w:sz w:val="14"/>
+                <w:szCs w:val="14"/>
+              </w:rPr>
+              <w:t xml:space="preserve">  {height}</w:t>
+            </w:r>
           </w:p>
         </w:tc>
         <w:tc>
@@ -4269,9 +4206,21 @@
             <w:pPr>
               <w:pStyle w:val="TableParagraph"/>
               <w:rPr>
-                <w:sz w:val="10"/>
-              </w:rPr>
-            </w:pPr>
+                <w:b/>
+                <w:bCs/>
+                <w:sz w:val="14"/>
+                <w:szCs w:val="14"/>
+              </w:rPr>
+            </w:pPr>
+            <w:r>
+              <w:rPr>
+                <w:b/>
+                <w:bCs/>
+                <w:sz w:val="14"/>
+                <w:szCs w:val="14"/>
+              </w:rPr>
+              <w:t xml:space="preserve">  {weight}</w:t>
+            </w:r>
           </w:p>
         </w:tc>
         <w:tc>
@@ -4397,9 +4346,41 @@
             <w:pPr>
               <w:pStyle w:val="TableParagraph"/>
               <w:rPr>
-                <w:sz w:val="10"/>
-              </w:rPr>
-            </w:pPr>
+                <w:b/>
+                <w:bCs/>
+                <w:sz w:val="14"/>
+                <w:szCs w:val="14"/>
+              </w:rPr>
+            </w:pPr>
+            <w:r>
+              <w:rPr>
+                <w:b/>
+                <w:bCs/>
+                <w:sz w:val="14"/>
+                <w:szCs w:val="14"/>
+              </w:rPr>
+              <w:t xml:space="preserve">  {</w:t>
+            </w:r>
+            <w:proofErr w:type="spellStart"/>
+            <w:r>
+              <w:rPr>
+                <w:b/>
+                <w:bCs/>
+                <w:sz w:val="14"/>
+                <w:szCs w:val="14"/>
+              </w:rPr>
+              <w:t>bloodType</w:t>
+            </w:r>
+            <w:proofErr w:type="spellEnd"/>
+            <w:r>
+              <w:rPr>
+                <w:b/>
+                <w:bCs/>
+                <w:sz w:val="14"/>
+                <w:szCs w:val="14"/>
+              </w:rPr>
+              <w:t>}</w:t>
+            </w:r>
           </w:p>
         </w:tc>
         <w:tc>
@@ -4624,8 +4605,10 @@
           <w:p>
             <w:pPr>
               <w:rPr>
-                <w:sz w:val="2"/>
-                <w:szCs w:val="2"/>
+                <w:b/>
+                <w:bCs/>
+                <w:sz w:val="14"/>
+                <w:szCs w:val="14"/>
               </w:rPr>
             </w:pPr>
           </w:p>
@@ -4833,9 +4816,41 @@
             <w:pPr>
               <w:pStyle w:val="TableParagraph"/>
               <w:rPr>
-                <w:sz w:val="10"/>
-              </w:rPr>
-            </w:pPr>
+                <w:b/>
+                <w:bCs/>
+                <w:sz w:val="14"/>
+                <w:szCs w:val="14"/>
+              </w:rPr>
+            </w:pPr>
+            <w:r>
+              <w:rPr>
+                <w:b/>
+                <w:bCs/>
+                <w:sz w:val="14"/>
+                <w:szCs w:val="14"/>
+              </w:rPr>
+              <w:t xml:space="preserve">  {</w:t>
+            </w:r>
+            <w:proofErr w:type="spellStart"/>
+            <w:r>
+              <w:rPr>
+                <w:b/>
+                <w:bCs/>
+                <w:sz w:val="14"/>
+                <w:szCs w:val="14"/>
+              </w:rPr>
+              <w:t>gsis</w:t>
+            </w:r>
+            <w:proofErr w:type="spellEnd"/>
+            <w:r>
+              <w:rPr>
+                <w:b/>
+                <w:bCs/>
+                <w:sz w:val="14"/>
+                <w:szCs w:val="14"/>
+              </w:rPr>
+              <w:t>}</w:t>
+            </w:r>
           </w:p>
         </w:tc>
         <w:tc>
@@ -4919,8 +4934,10 @@
           <w:p>
             <w:pPr>
               <w:rPr>
-                <w:sz w:val="2"/>
-                <w:szCs w:val="2"/>
+                <w:b/>
+                <w:bCs/>
+                <w:sz w:val="14"/>
+                <w:szCs w:val="14"/>
               </w:rPr>
             </w:pPr>
           </w:p>
@@ -5110,9 +5127,41 @@
             <w:pPr>
               <w:pStyle w:val="TableParagraph"/>
               <w:rPr>
-                <w:sz w:val="10"/>
-              </w:rPr>
-            </w:pPr>
+                <w:b/>
+                <w:bCs/>
+                <w:sz w:val="14"/>
+                <w:szCs w:val="14"/>
+              </w:rPr>
+            </w:pPr>
+            <w:r>
+              <w:rPr>
+                <w:b/>
+                <w:bCs/>
+                <w:sz w:val="14"/>
+                <w:szCs w:val="14"/>
+              </w:rPr>
+              <w:t xml:space="preserve">  {</w:t>
+            </w:r>
+            <w:proofErr w:type="spellStart"/>
+            <w:r>
+              <w:rPr>
+                <w:b/>
+                <w:bCs/>
+                <w:sz w:val="14"/>
+                <w:szCs w:val="14"/>
+              </w:rPr>
+              <w:t>pagibig</w:t>
+            </w:r>
+            <w:proofErr w:type="spellEnd"/>
+            <w:r>
+              <w:rPr>
+                <w:b/>
+                <w:bCs/>
+                <w:sz w:val="14"/>
+                <w:szCs w:val="14"/>
+              </w:rPr>
+              <w:t>}</w:t>
+            </w:r>
           </w:p>
         </w:tc>
         <w:tc>
@@ -5196,8 +5245,10 @@
           <w:p>
             <w:pPr>
               <w:rPr>
-                <w:sz w:val="2"/>
-                <w:szCs w:val="2"/>
+                <w:b/>
+                <w:bCs/>
+                <w:sz w:val="14"/>
+                <w:szCs w:val="14"/>
               </w:rPr>
             </w:pPr>
           </w:p>
@@ -5370,9 +5421,41 @@
             <w:pPr>
               <w:pStyle w:val="TableParagraph"/>
               <w:rPr>
-                <w:sz w:val="10"/>
-              </w:rPr>
-            </w:pPr>
+                <w:b/>
+                <w:bCs/>
+                <w:sz w:val="14"/>
+                <w:szCs w:val="14"/>
+              </w:rPr>
+            </w:pPr>
+            <w:r>
+              <w:rPr>
+                <w:b/>
+                <w:bCs/>
+                <w:sz w:val="14"/>
+                <w:szCs w:val="14"/>
+              </w:rPr>
+              <w:t xml:space="preserve">  {</w:t>
+            </w:r>
+            <w:proofErr w:type="spellStart"/>
+            <w:r>
+              <w:rPr>
+                <w:b/>
+                <w:bCs/>
+                <w:sz w:val="14"/>
+                <w:szCs w:val="14"/>
+              </w:rPr>
+              <w:t>philhealth</w:t>
+            </w:r>
+            <w:proofErr w:type="spellEnd"/>
+            <w:r>
+              <w:rPr>
+                <w:b/>
+                <w:bCs/>
+                <w:sz w:val="14"/>
+                <w:szCs w:val="14"/>
+              </w:rPr>
+              <w:t>}</w:t>
+            </w:r>
           </w:p>
         </w:tc>
         <w:tc>
@@ -5496,9 +5579,41 @@
             <w:pPr>
               <w:pStyle w:val="TableParagraph"/>
               <w:rPr>
-                <w:sz w:val="10"/>
-              </w:rPr>
-            </w:pPr>
+                <w:b/>
+                <w:bCs/>
+                <w:sz w:val="14"/>
+                <w:szCs w:val="14"/>
+              </w:rPr>
+            </w:pPr>
+            <w:r>
+              <w:rPr>
+                <w:b/>
+                <w:bCs/>
+                <w:sz w:val="14"/>
+                <w:szCs w:val="14"/>
+              </w:rPr>
+              <w:t xml:space="preserve">  {</w:t>
+            </w:r>
+            <w:proofErr w:type="spellStart"/>
+            <w:r>
+              <w:rPr>
+                <w:b/>
+                <w:bCs/>
+                <w:sz w:val="14"/>
+                <w:szCs w:val="14"/>
+              </w:rPr>
+              <w:t>sss</w:t>
+            </w:r>
+            <w:proofErr w:type="spellEnd"/>
+            <w:r>
+              <w:rPr>
+                <w:b/>
+                <w:bCs/>
+                <w:sz w:val="14"/>
+                <w:szCs w:val="14"/>
+              </w:rPr>
+              <w:t>}</w:t>
+            </w:r>
           </w:p>
         </w:tc>
         <w:tc>
@@ -5654,9 +5769,21 @@
             <w:pPr>
               <w:pStyle w:val="TableParagraph"/>
               <w:rPr>
-                <w:sz w:val="10"/>
-              </w:rPr>
-            </w:pPr>
+                <w:b/>
+                <w:bCs/>
+                <w:sz w:val="14"/>
+                <w:szCs w:val="14"/>
+              </w:rPr>
+            </w:pPr>
+            <w:r>
+              <w:rPr>
+                <w:b/>
+                <w:bCs/>
+                <w:sz w:val="14"/>
+                <w:szCs w:val="14"/>
+              </w:rPr>
+              <w:t xml:space="preserve">  {tin}</w:t>
+            </w:r>
           </w:p>
         </w:tc>
         <w:tc>
@@ -5827,9 +5954,41 @@
             <w:pPr>
               <w:pStyle w:val="TableParagraph"/>
               <w:rPr>
-                <w:sz w:val="10"/>
-              </w:rPr>
-            </w:pPr>
+                <w:b/>
+                <w:bCs/>
+                <w:sz w:val="14"/>
+                <w:szCs w:val="14"/>
+              </w:rPr>
+            </w:pPr>
+            <w:r>
+              <w:rPr>
+                <w:b/>
+                <w:bCs/>
+                <w:sz w:val="14"/>
+                <w:szCs w:val="14"/>
+              </w:rPr>
+              <w:t xml:space="preserve">  {</w:t>
+            </w:r>
+            <w:proofErr w:type="spellStart"/>
+            <w:r>
+              <w:rPr>
+                <w:b/>
+                <w:bCs/>
+                <w:sz w:val="14"/>
+                <w:szCs w:val="14"/>
+              </w:rPr>
+              <w:t>agencyEmployeeNo</w:t>
+            </w:r>
+            <w:proofErr w:type="spellEnd"/>
+            <w:r>
+              <w:rPr>
+                <w:b/>
+                <w:bCs/>
+                <w:sz w:val="14"/>
+                <w:szCs w:val="14"/>
+              </w:rPr>
+              <w:t>}</w:t>
+            </w:r>
           </w:p>
         </w:tc>
         <w:tc>
@@ -10230,103 +10389,7 @@
           <w:noProof/>
         </w:rPr>
         <w:drawing>
-          <wp:anchor distT="0" distB="0" distL="0" distR="0" simplePos="0" relativeHeight="484256768" behindDoc="1" locked="0" layoutInCell="1" allowOverlap="1" wp14:anchorId="2D7F79C3" wp14:editId="0E6EEA16">
-            <wp:simplePos x="0" y="0"/>
-            <wp:positionH relativeFrom="page">
-              <wp:posOffset>4863084</wp:posOffset>
-            </wp:positionH>
-            <wp:positionV relativeFrom="page">
-              <wp:posOffset>2019300</wp:posOffset>
-            </wp:positionV>
-            <wp:extent cx="83920" cy="79343"/>
-            <wp:effectExtent l="0" t="0" r="0" b="0"/>
-            <wp:wrapNone/>
-            <wp:docPr id="21" name="image21.png"/>
-            <wp:cNvGraphicFramePr>
-              <a:graphicFrameLocks xmlns:a="http://schemas.openxmlformats.org/drawingml/2006/main" noChangeAspect="1"/>
-            </wp:cNvGraphicFramePr>
-            <a:graphic xmlns:a="http://schemas.openxmlformats.org/drawingml/2006/main">
-              <a:graphicData uri="http://schemas.openxmlformats.org/drawingml/2006/picture">
-                <pic:pic xmlns:pic="http://schemas.openxmlformats.org/drawingml/2006/picture">
-                  <pic:nvPicPr>
-                    <pic:cNvPr id="22" name="image21.png"/>
-                    <pic:cNvPicPr/>
-                  </pic:nvPicPr>
-                  <pic:blipFill>
-                    <a:blip r:embed="rId10" cstate="print"/>
-                    <a:stretch>
-                      <a:fillRect/>
-                    </a:stretch>
-                  </pic:blipFill>
-                  <pic:spPr>
-                    <a:xfrm>
-                      <a:off x="0" y="0"/>
-                      <a:ext cx="83920" cy="79343"/>
-                    </a:xfrm>
-                    <a:prstGeom prst="rect">
-                      <a:avLst/>
-                    </a:prstGeom>
-                  </pic:spPr>
-                </pic:pic>
-              </a:graphicData>
-            </a:graphic>
-          </wp:anchor>
-        </w:drawing>
-      </w:r>
-      <w:r>
-        <w:rPr>
-          <w:noProof/>
-        </w:rPr>
-        <w:drawing>
-          <wp:anchor distT="0" distB="0" distL="0" distR="0" simplePos="0" relativeHeight="484257280" behindDoc="1" locked="0" layoutInCell="1" allowOverlap="1" wp14:anchorId="501702F7" wp14:editId="1DD9A7AE">
-            <wp:simplePos x="0" y="0"/>
-            <wp:positionH relativeFrom="page">
-              <wp:posOffset>5434584</wp:posOffset>
-            </wp:positionH>
-            <wp:positionV relativeFrom="page">
-              <wp:posOffset>2022348</wp:posOffset>
-            </wp:positionV>
-            <wp:extent cx="83820" cy="77724"/>
-            <wp:effectExtent l="0" t="0" r="0" b="0"/>
-            <wp:wrapNone/>
-            <wp:docPr id="23" name="image22.png"/>
-            <wp:cNvGraphicFramePr>
-              <a:graphicFrameLocks xmlns:a="http://schemas.openxmlformats.org/drawingml/2006/main" noChangeAspect="1"/>
-            </wp:cNvGraphicFramePr>
-            <a:graphic xmlns:a="http://schemas.openxmlformats.org/drawingml/2006/main">
-              <a:graphicData uri="http://schemas.openxmlformats.org/drawingml/2006/picture">
-                <pic:pic xmlns:pic="http://schemas.openxmlformats.org/drawingml/2006/picture">
-                  <pic:nvPicPr>
-                    <pic:cNvPr id="24" name="image22.png"/>
-                    <pic:cNvPicPr/>
-                  </pic:nvPicPr>
-                  <pic:blipFill>
-                    <a:blip r:embed="rId11" cstate="print"/>
-                    <a:stretch>
-                      <a:fillRect/>
-                    </a:stretch>
-                  </pic:blipFill>
-                  <pic:spPr>
-                    <a:xfrm>
-                      <a:off x="0" y="0"/>
-                      <a:ext cx="83820" cy="77724"/>
-                    </a:xfrm>
-                    <a:prstGeom prst="rect">
-                      <a:avLst/>
-                    </a:prstGeom>
-                  </pic:spPr>
-                </pic:pic>
-              </a:graphicData>
-            </a:graphic>
-          </wp:anchor>
-        </w:drawing>
-      </w:r>
-      <w:r>
-        <w:rPr>
-          <w:noProof/>
-        </w:rPr>
-        <w:drawing>
-          <wp:anchor distT="0" distB="0" distL="0" distR="0" simplePos="0" relativeHeight="484257792" behindDoc="1" locked="0" layoutInCell="1" allowOverlap="1" wp14:anchorId="420291E8" wp14:editId="77A446FF">
+          <wp:anchor distT="0" distB="0" distL="0" distR="0" simplePos="0" relativeHeight="484257792" behindDoc="1" locked="0" layoutInCell="1" allowOverlap="1" wp14:anchorId="420291E8" wp14:editId="784703CF">
             <wp:simplePos x="0" y="0"/>
             <wp:positionH relativeFrom="page">
               <wp:posOffset>1979676</wp:posOffset>
@@ -10349,7 +10412,7 @@
                     <pic:cNvPicPr/>
                   </pic:nvPicPr>
                   <pic:blipFill>
-                    <a:blip r:embed="rId12" cstate="print"/>
+                    <a:blip r:embed="rId7" cstate="print"/>
                     <a:stretch>
                       <a:fillRect/>
                     </a:stretch>
@@ -10397,7 +10460,7 @@
                     <pic:cNvPicPr/>
                   </pic:nvPicPr>
                   <pic:blipFill>
-                    <a:blip r:embed="rId13" cstate="print"/>
+                    <a:blip r:embed="rId8" cstate="print"/>
                     <a:stretch>
                       <a:fillRect/>
                     </a:stretch>
@@ -10440,13 +10503,13 @@
               <o:lock v:ext="edit" aspectratio="t"/>
             </v:shapetype>
             <v:shape id="docshape79" o:spid="_x0000_s1263" type="#_x0000_t75" style="position:absolute;left:3117;top:4228;width:132;height:123">
-              <v:imagedata r:id="rId14" o:title=""/>
+              <v:imagedata r:id="rId9" o:title=""/>
             </v:shape>
             <v:shape id="docshape80" o:spid="_x0000_s1262" type="#_x0000_t75" style="position:absolute;left:3117;top:4351;width:132;height:192">
-              <v:imagedata r:id="rId15" o:title=""/>
+              <v:imagedata r:id="rId10" o:title=""/>
             </v:shape>
             <v:shape id="docshape81" o:spid="_x0000_s1261" type="#_x0000_t75" style="position:absolute;left:3117;top:4543;width:132;height:197">
-              <v:imagedata r:id="rId16" o:title=""/>
+              <v:imagedata r:id="rId11" o:title=""/>
             </v:shape>
             <w10:wrap anchorx="page" anchory="page"/>
           </v:group>
@@ -10456,113 +10519,17 @@
         <w:pict w14:anchorId="44CA2079">
           <v:group id="docshapegroup82" o:spid="_x0000_s1256" style="position:absolute;left:0;text-align:left;margin-left:225pt;margin-top:211.7pt;width:6.6pt;height:15.75pt;z-index:-19057152;mso-position-horizontal-relative:page;mso-position-vertical-relative:page" coordorigin="4500,4234" coordsize="132,315">
             <v:shape id="docshape83" o:spid="_x0000_s1259" type="#_x0000_t75" style="position:absolute;left:4500;top:4233;width:132;height:123">
-              <v:imagedata r:id="rId17" o:title=""/>
+              <v:imagedata r:id="rId12" o:title=""/>
             </v:shape>
             <v:shape id="docshape84" o:spid="_x0000_s1258" type="#_x0000_t75" style="position:absolute;left:4500;top:4356;width:132;height:10">
-              <v:imagedata r:id="rId18" o:title=""/>
+              <v:imagedata r:id="rId13" o:title=""/>
             </v:shape>
             <v:shape id="docshape85" o:spid="_x0000_s1257" type="#_x0000_t75" style="position:absolute;left:4500;top:4423;width:132;height:125">
-              <v:imagedata r:id="rId19" o:title=""/>
+              <v:imagedata r:id="rId14" o:title=""/>
             </v:shape>
             <w10:wrap anchorx="page" anchory="page"/>
           </v:group>
         </w:pict>
-      </w:r>
-      <w:r>
-        <w:rPr>
-          <w:noProof/>
-        </w:rPr>
-        <w:drawing>
-          <wp:anchor distT="0" distB="0" distL="0" distR="0" simplePos="0" relativeHeight="484259840" behindDoc="1" locked="0" layoutInCell="1" allowOverlap="1" wp14:anchorId="194C9EF2" wp14:editId="2B7A6D5A">
-            <wp:simplePos x="0" y="0"/>
-            <wp:positionH relativeFrom="page">
-              <wp:posOffset>5588508</wp:posOffset>
-            </wp:positionH>
-            <wp:positionV relativeFrom="page">
-              <wp:posOffset>2151888</wp:posOffset>
-            </wp:positionV>
-            <wp:extent cx="83820" cy="79248"/>
-            <wp:effectExtent l="0" t="0" r="0" b="0"/>
-            <wp:wrapNone/>
-            <wp:docPr id="29" name="image29.png"/>
-            <wp:cNvGraphicFramePr>
-              <a:graphicFrameLocks xmlns:a="http://schemas.openxmlformats.org/drawingml/2006/main" noChangeAspect="1"/>
-            </wp:cNvGraphicFramePr>
-            <a:graphic xmlns:a="http://schemas.openxmlformats.org/drawingml/2006/main">
-              <a:graphicData uri="http://schemas.openxmlformats.org/drawingml/2006/picture">
-                <pic:pic xmlns:pic="http://schemas.openxmlformats.org/drawingml/2006/picture">
-                  <pic:nvPicPr>
-                    <pic:cNvPr id="30" name="image29.png"/>
-                    <pic:cNvPicPr/>
-                  </pic:nvPicPr>
-                  <pic:blipFill>
-                    <a:blip r:embed="rId20" cstate="print"/>
-                    <a:stretch>
-                      <a:fillRect/>
-                    </a:stretch>
-                  </pic:blipFill>
-                  <pic:spPr>
-                    <a:xfrm>
-                      <a:off x="0" y="0"/>
-                      <a:ext cx="83820" cy="79248"/>
-                    </a:xfrm>
-                    <a:prstGeom prst="rect">
-                      <a:avLst/>
-                    </a:prstGeom>
-                  </pic:spPr>
-                </pic:pic>
-              </a:graphicData>
-            </a:graphic>
-          </wp:anchor>
-        </w:drawing>
-      </w:r>
-      <w:r>
-        <w:rPr>
-          <w:noProof/>
-        </w:rPr>
-        <w:drawing>
-          <wp:anchor distT="0" distB="0" distL="0" distR="0" simplePos="0" relativeHeight="484260352" behindDoc="1" locked="0" layoutInCell="1" allowOverlap="1" wp14:anchorId="12C1DB75" wp14:editId="320CCF1A">
-            <wp:simplePos x="0" y="0"/>
-            <wp:positionH relativeFrom="page">
-              <wp:posOffset>6068567</wp:posOffset>
-            </wp:positionH>
-            <wp:positionV relativeFrom="page">
-              <wp:posOffset>2159507</wp:posOffset>
-            </wp:positionV>
-            <wp:extent cx="83820" cy="77724"/>
-            <wp:effectExtent l="0" t="0" r="0" b="0"/>
-            <wp:wrapNone/>
-            <wp:docPr id="31" name="image30.png"/>
-            <wp:cNvGraphicFramePr>
-              <a:graphicFrameLocks xmlns:a="http://schemas.openxmlformats.org/drawingml/2006/main" noChangeAspect="1"/>
-            </wp:cNvGraphicFramePr>
-            <a:graphic xmlns:a="http://schemas.openxmlformats.org/drawingml/2006/main">
-              <a:graphicData uri="http://schemas.openxmlformats.org/drawingml/2006/picture">
-                <pic:pic xmlns:pic="http://schemas.openxmlformats.org/drawingml/2006/picture">
-                  <pic:nvPicPr>
-                    <pic:cNvPr id="32" name="image30.png"/>
-                    <pic:cNvPicPr/>
-                  </pic:nvPicPr>
-                  <pic:blipFill>
-                    <a:blip r:embed="rId21" cstate="print"/>
-                    <a:stretch>
-                      <a:fillRect/>
-                    </a:stretch>
-                  </pic:blipFill>
-                  <pic:spPr>
-                    <a:xfrm>
-                      <a:off x="0" y="0"/>
-                      <a:ext cx="83820" cy="77724"/>
-                    </a:xfrm>
-                    <a:prstGeom prst="rect">
-                      <a:avLst/>
-                    </a:prstGeom>
-                  </pic:spPr>
-                </pic:pic>
-              </a:graphicData>
-            </a:graphic>
-          </wp:anchor>
-        </w:drawing>
       </w:r>
       <w:r>
         <w:rPr>
@@ -10799,8 +10766,8 @@
                 <w:sz w:val="16"/>
               </w:rPr>
             </w:pPr>
-            <w:bookmarkStart w:id="2" w:name="C2"/>
-            <w:bookmarkEnd w:id="2"/>
+            <w:bookmarkStart w:id="0" w:name="C2"/>
+            <w:bookmarkEnd w:id="0"/>
             <w:r>
               <w:rPr>
                 <w:rFonts w:ascii="Arial Narrow"/>
@@ -13711,7 +13678,6 @@
                 <w:sz w:val="9"/>
               </w:rPr>
             </w:pPr>
-            <w:proofErr w:type="gramStart"/>
             <w:r>
               <w:rPr>
                 <w:rFonts w:ascii="Arial Narrow"/>
@@ -13720,7 +13686,6 @@
               </w:rPr>
               <w:t>applicable)&amp;</w:t>
             </w:r>
-            <w:proofErr w:type="gramEnd"/>
             <w:r>
               <w:rPr>
                 <w:rFonts w:ascii="Arial Narrow"/>
@@ -19088,8 +19053,8 @@
                 <w:sz w:val="14"/>
               </w:rPr>
             </w:pPr>
-            <w:bookmarkStart w:id="3" w:name="C3"/>
-            <w:bookmarkEnd w:id="3"/>
+            <w:bookmarkStart w:id="1" w:name="C3"/>
+            <w:bookmarkEnd w:id="1"/>
             <w:r>
               <w:rPr>
                 <w:rFonts w:ascii="Arial Narrow"/>
@@ -21629,7 +21594,6 @@
               </w:rPr>
               <w:t xml:space="preserve"> </w:t>
             </w:r>
-            <w:proofErr w:type="gramStart"/>
             <w:r>
               <w:rPr>
                 <w:rFonts w:ascii="Arial Narrow"/>
@@ -21655,17 +21619,7 @@
                 <w:w w:val="105"/>
                 <w:sz w:val="9"/>
               </w:rPr>
-              <w:t>Managerial</w:t>
-            </w:r>
-            <w:proofErr w:type="gramEnd"/>
-            <w:r>
-              <w:rPr>
-                <w:rFonts w:ascii="Arial Narrow"/>
-                <w:spacing w:val="-2"/>
-                <w:w w:val="105"/>
-                <w:sz w:val="9"/>
-              </w:rPr>
-              <w:t>/</w:t>
+              <w:t>Managerial/</w:t>
             </w:r>
             <w:r>
               <w:rPr>
@@ -26164,8 +26118,8 @@
                 <w:sz w:val="16"/>
               </w:rPr>
             </w:pPr>
-            <w:bookmarkStart w:id="4" w:name="C4"/>
-            <w:bookmarkEnd w:id="4"/>
+            <w:bookmarkStart w:id="2" w:name="C4"/>
+            <w:bookmarkEnd w:id="2"/>
             <w:r>
               <w:rPr>
                 <w:rFonts w:ascii="Arial Narrow"/>
@@ -32122,18 +32076,9 @@
                 <w:rFonts w:ascii="Arial Narrow"/>
                 <w:sz w:val="10"/>
               </w:rPr>
-              <w:t>i.</w:t>
-            </w:r>
-            <w:proofErr w:type="gramStart"/>
-            <w:r>
-              <w:rPr>
-                <w:rFonts w:ascii="Arial Narrow"/>
-                <w:sz w:val="10"/>
-              </w:rPr>
-              <w:t>e.Passport</w:t>
+              <w:t>i.e.Passport</w:t>
             </w:r>
             <w:proofErr w:type="spellEnd"/>
-            <w:proofErr w:type="gramEnd"/>
             <w:r>
               <w:rPr>
                 <w:rFonts w:ascii="Arial Narrow"/>
@@ -33657,7 +33602,6 @@
               </w:rPr>
               <w:t xml:space="preserve"> </w:t>
             </w:r>
-            <w:proofErr w:type="gramStart"/>
             <w:r>
               <w:rPr>
                 <w:sz w:val="14"/>
@@ -33679,7 +33623,6 @@
               </w:rPr>
               <w:t>,</w:t>
             </w:r>
-            <w:proofErr w:type="gramEnd"/>
             <w:r>
               <w:rPr>
                 <w:rFonts w:ascii="Arial Narrow"/>
@@ -34009,7 +33952,7 @@
               <v:path arrowok="t" o:connecttype="segments"/>
             </v:shape>
             <v:shape id="docshape102" o:spid="_x0000_s1240" type="#_x0000_t75" style="position:absolute;left:7663;top:1236;width:154;height:144">
-              <v:imagedata r:id="rId22" o:title=""/>
+              <v:imagedata r:id="rId15" o:title=""/>
             </v:shape>
             <v:shape id="docshape103" o:spid="_x0000_s1239" style="position:absolute;left:7663;top:1386;width:154;height:3" coordorigin="7663,1386" coordsize="154,3" o:spt="100" adj="0,,0" path="m7663,1386r154,m7663,1388r154,e" filled="f" strokeweight=".12pt">
               <v:stroke joinstyle="round"/>
@@ -34029,7 +33972,7 @@
               <v:path arrowok="t" o:connecttype="segments"/>
             </v:shape>
             <v:shape id="docshape106" o:spid="_x0000_s1236" type="#_x0000_t75" style="position:absolute;left:8702;top:1236;width:154;height:144">
-              <v:imagedata r:id="rId23" o:title=""/>
+              <v:imagedata r:id="rId16" o:title=""/>
             </v:shape>
             <v:shape id="docshape107" o:spid="_x0000_s1235" style="position:absolute;left:8702;top:1386;width:154;height:3" coordorigin="8702,1386" coordsize="154,3" o:spt="100" adj="0,,0" path="m8702,1386r154,m8702,1388r154,e" filled="f" strokeweight=".12pt">
               <v:stroke joinstyle="round"/>
@@ -34049,7 +33992,7 @@
               <v:path arrowok="t" o:connecttype="segments"/>
             </v:shape>
             <v:shape id="docshape110" o:spid="_x0000_s1232" type="#_x0000_t75" style="position:absolute;left:7663;top:1497;width:154;height:144">
-              <v:imagedata r:id="rId22" o:title=""/>
+              <v:imagedata r:id="rId15" o:title=""/>
             </v:shape>
             <v:shape id="docshape111" o:spid="_x0000_s1231" style="position:absolute;left:7663;top:1647;width:154;height:3" coordorigin="7663,1648" coordsize="154,3" o:spt="100" adj="0,,0" path="m7663,1648r154,m7663,1650r154,e" filled="f" strokeweight=".12pt">
               <v:stroke joinstyle="round"/>
@@ -34069,7 +34012,7 @@
               <v:path arrowok="t" o:connecttype="segments"/>
             </v:shape>
             <v:shape id="docshape114" o:spid="_x0000_s1228" type="#_x0000_t75" style="position:absolute;left:8702;top:1502;width:154;height:144">
-              <v:imagedata r:id="rId24" o:title=""/>
+              <v:imagedata r:id="rId17" o:title=""/>
             </v:shape>
             <v:shape id="docshape115" o:spid="_x0000_s1227" style="position:absolute;left:8702;top:1652;width:154;height:3" coordorigin="8702,1652" coordsize="154,3" o:spt="100" adj="0,,0" path="m8702,1652r154,m8702,1655r154,e" filled="f" strokeweight=".12pt">
               <v:stroke joinstyle="round"/>
@@ -34084,7 +34027,7 @@
         <w:pict w14:anchorId="336E8CD5">
           <v:group id="docshapegroup116" o:spid="_x0000_s1223" style="position:absolute;left:0;text-align:left;margin-left:381.85pt;margin-top:114.25pt;width:7.7pt;height:7.7pt;z-index:-19048448;mso-position-horizontal-relative:page;mso-position-vertical-relative:page" coordorigin="7637,2285" coordsize="154,154">
             <v:shape id="docshape117" o:spid="_x0000_s1225" type="#_x0000_t75" style="position:absolute;left:7636;top:2284;width:154;height:144">
-              <v:imagedata r:id="rId23" o:title=""/>
+              <v:imagedata r:id="rId16" o:title=""/>
             </v:shape>
             <v:shape id="docshape118" o:spid="_x0000_s1224" style="position:absolute;left:7636;top:2430;width:154;height:8" coordorigin="7637,2430" coordsize="154,8" o:spt="100" adj="0,,0" path="m7637,2430r153,m7637,2432r153,m7637,2435r153,m7637,2437r153,e" filled="f" strokeweight=".12pt">
               <v:stroke joinstyle="round"/>
@@ -34099,7 +34042,7 @@
         <w:pict w14:anchorId="331DA4F7">
           <v:group id="docshapegroup119" o:spid="_x0000_s1220" style="position:absolute;left:0;text-align:left;margin-left:435.7pt;margin-top:114.25pt;width:7.7pt;height:7.7pt;z-index:-19047936;mso-position-horizontal-relative:page;mso-position-vertical-relative:page" coordorigin="8714,2285" coordsize="154,154">
             <v:shape id="docshape120" o:spid="_x0000_s1222" type="#_x0000_t75" style="position:absolute;left:8714;top:2284;width:154;height:144">
-              <v:imagedata r:id="rId22" o:title=""/>
+              <v:imagedata r:id="rId15" o:title=""/>
             </v:shape>
             <v:shape id="docshape121" o:spid="_x0000_s1221" style="position:absolute;left:8714;top:2430;width:154;height:8" coordorigin="8714,2430" coordsize="154,8" o:spt="100" adj="0,,0" path="m8714,2430r154,m8714,2432r154,m8714,2435r154,m8714,2437r154,e" filled="f" strokeweight=".12pt">
               <v:stroke joinstyle="round"/>
@@ -34119,7 +34062,7 @@
               <v:path arrowok="t" o:connecttype="segments"/>
             </v:shape>
             <v:shape id="docshape124" o:spid="_x0000_s1218" type="#_x0000_t75" style="position:absolute;left:7636;top:3124;width:154;height:144">
-              <v:imagedata r:id="rId23" o:title=""/>
+              <v:imagedata r:id="rId16" o:title=""/>
             </v:shape>
             <v:shape id="docshape125" o:spid="_x0000_s1217" style="position:absolute;left:7636;top:3274;width:154;height:3" coordorigin="7637,3275" coordsize="154,3" o:spt="100" adj="0,,0" path="m7637,3275r153,m7637,3277r153,e" filled="f" strokeweight=".12pt">
               <v:stroke joinstyle="round"/>
@@ -34139,7 +34082,7 @@
               <v:path arrowok="t" o:connecttype="segments"/>
             </v:shape>
             <v:shape id="docshape128" o:spid="_x0000_s1214" type="#_x0000_t75" style="position:absolute;left:8764;top:3124;width:154;height:144">
-              <v:imagedata r:id="rId22" o:title=""/>
+              <v:imagedata r:id="rId15" o:title=""/>
             </v:shape>
             <v:shape id="docshape129" o:spid="_x0000_s1213" style="position:absolute;left:8764;top:3274;width:154;height:3" coordorigin="8765,3275" coordsize="154,3" o:spt="100" adj="0,,0" path="m8765,3275r153,m8765,3277r153,e" filled="f" strokeweight=".12pt">
               <v:stroke joinstyle="round"/>
@@ -34154,7 +34097,7 @@
         <w:pict w14:anchorId="21C4CBD6">
           <v:group id="docshapegroup130" o:spid="_x0000_s1209" style="position:absolute;left:0;text-align:left;margin-left:381.25pt;margin-top:208.1pt;width:7.7pt;height:7.7pt;z-index:-19046400;mso-position-horizontal-relative:page;mso-position-vertical-relative:page" coordorigin="7625,4162" coordsize="154,154">
             <v:shape id="docshape131" o:spid="_x0000_s1211" type="#_x0000_t75" style="position:absolute;left:7624;top:4161;width:154;height:144">
-              <v:imagedata r:id="rId22" o:title=""/>
+              <v:imagedata r:id="rId15" o:title=""/>
             </v:shape>
             <v:shape id="docshape132" o:spid="_x0000_s1210" style="position:absolute;left:7624;top:4306;width:154;height:8" coordorigin="7625,4307" coordsize="154,8" o:spt="100" adj="0,,0" path="m7625,4307r153,m7625,4309r153,m7625,4312r153,m7625,4314r153,e" filled="f" strokeweight=".12pt">
               <v:stroke joinstyle="round"/>
@@ -34169,7 +34112,7 @@
         <w:pict w14:anchorId="15CC85DF">
           <v:group id="docshapegroup133" o:spid="_x0000_s1206" style="position:absolute;left:0;text-align:left;margin-left:440.9pt;margin-top:208.1pt;width:7.7pt;height:7.7pt;z-index:-19045888;mso-position-horizontal-relative:page;mso-position-vertical-relative:page" coordorigin="8818,4162" coordsize="154,154">
             <v:shape id="docshape134" o:spid="_x0000_s1208" type="#_x0000_t75" style="position:absolute;left:8817;top:4161;width:154;height:144">
-              <v:imagedata r:id="rId22" o:title=""/>
+              <v:imagedata r:id="rId15" o:title=""/>
             </v:shape>
             <v:shape id="docshape135" o:spid="_x0000_s1207" style="position:absolute;left:8817;top:4306;width:154;height:8" coordorigin="8818,4307" coordsize="154,8" o:spt="100" adj="0,,0" path="m8818,4307r153,m8818,4309r153,m8818,4312r153,m8818,4314r153,e" filled="f" strokeweight=".12pt">
               <v:stroke joinstyle="round"/>
@@ -34184,7 +34127,7 @@
         <w:pict w14:anchorId="6238672B">
           <v:group id="docshapegroup136" o:spid="_x0000_s1203" style="position:absolute;left:0;text-align:left;margin-left:380.65pt;margin-top:248.5pt;width:7.7pt;height:7.7pt;z-index:-19045376;mso-position-horizontal-relative:page;mso-position-vertical-relative:page" coordorigin="7613,4970" coordsize="154,154">
             <v:shape id="docshape137" o:spid="_x0000_s1205" type="#_x0000_t75" style="position:absolute;left:7612;top:4970;width:154;height:144">
-              <v:imagedata r:id="rId23" o:title=""/>
+              <v:imagedata r:id="rId16" o:title=""/>
             </v:shape>
             <v:shape id="docshape138" o:spid="_x0000_s1204" style="position:absolute;left:7612;top:5115;width:154;height:8" coordorigin="7613,5116" coordsize="154,8" o:spt="100" adj="0,,0" path="m7613,5116r153,m7613,5118r153,m7613,5120r153,m7613,5123r153,e" filled="f" strokeweight=".12pt">
               <v:stroke joinstyle="round"/>
@@ -34199,7 +34142,7 @@
         <w:pict w14:anchorId="28DACE70">
           <v:group id="docshapegroup139" o:spid="_x0000_s1200" style="position:absolute;left:0;text-align:left;margin-left:441.5pt;margin-top:248.5pt;width:7.7pt;height:7.7pt;z-index:-19044864;mso-position-horizontal-relative:page;mso-position-vertical-relative:page" coordorigin="8830,4970" coordsize="154,154">
             <v:shape id="docshape140" o:spid="_x0000_s1202" type="#_x0000_t75" style="position:absolute;left:8829;top:4970;width:154;height:144">
-              <v:imagedata r:id="rId23" o:title=""/>
+              <v:imagedata r:id="rId16" o:title=""/>
             </v:shape>
             <v:shape id="docshape141" o:spid="_x0000_s1201" style="position:absolute;left:8829;top:5115;width:154;height:8" coordorigin="8830,5116" coordsize="154,8" o:spt="100" adj="0,,0" path="m8830,5116r153,m8830,5118r153,m8830,5120r153,m8830,5123r153,e" filled="f" strokeweight=".12pt">
               <v:stroke joinstyle="round"/>
@@ -34214,7 +34157,7 @@
         <w:pict w14:anchorId="6D2E7527">
           <v:group id="docshapegroup142" o:spid="_x0000_s1197" style="position:absolute;left:0;text-align:left;margin-left:381.85pt;margin-top:338.15pt;width:7.7pt;height:7.7pt;z-index:-19044352;mso-position-horizontal-relative:page;mso-position-vertical-relative:page" coordorigin="7637,6763" coordsize="154,154">
             <v:shape id="docshape143" o:spid="_x0000_s1199" type="#_x0000_t75" style="position:absolute;left:7636;top:6763;width:154;height:144">
-              <v:imagedata r:id="rId23" o:title=""/>
+              <v:imagedata r:id="rId16" o:title=""/>
             </v:shape>
             <v:shape id="docshape144" o:spid="_x0000_s1198" style="position:absolute;left:7636;top:6908;width:154;height:8" coordorigin="7637,6908" coordsize="154,8" o:spt="100" adj="0,,0" path="m7637,6908r153,m7637,6911r153,m7637,6913r153,m7637,6916r153,e" filled="f" strokeweight=".12pt">
               <v:stroke joinstyle="round"/>
@@ -34229,7 +34172,7 @@
         <w:pict w14:anchorId="2A514A89">
           <v:group id="docshapegroup145" o:spid="_x0000_s1194" style="position:absolute;left:0;text-align:left;margin-left:445.9pt;margin-top:338.15pt;width:7.7pt;height:7.7pt;z-index:-19043840;mso-position-horizontal-relative:page;mso-position-vertical-relative:page" coordorigin="8918,6763" coordsize="154,154">
             <v:shape id="docshape146" o:spid="_x0000_s1196" type="#_x0000_t75" style="position:absolute;left:8918;top:6763;width:154;height:144">
-              <v:imagedata r:id="rId23" o:title=""/>
+              <v:imagedata r:id="rId16" o:title=""/>
             </v:shape>
             <v:shape id="docshape147" o:spid="_x0000_s1195" style="position:absolute;left:8918;top:6908;width:154;height:8" coordorigin="8918,6908" coordsize="154,8" o:spt="100" adj="0,,0" path="m8918,6908r154,m8918,6911r154,m8918,6913r154,m8918,6916r154,e" filled="f" strokeweight=".12pt">
               <v:stroke joinstyle="round"/>
@@ -34244,7 +34187,7 @@
         <w:pict w14:anchorId="0BA53CDE">
           <v:group id="docshapegroup148" o:spid="_x0000_s1191" style="position:absolute;left:0;text-align:left;margin-left:381.85pt;margin-top:398.9pt;width:7.7pt;height:7.7pt;z-index:-19043328;mso-position-horizontal-relative:page;mso-position-vertical-relative:page" coordorigin="7637,7978" coordsize="154,154">
             <v:shape id="docshape149" o:spid="_x0000_s1193" type="#_x0000_t75" style="position:absolute;left:7636;top:7977;width:154;height:144">
-              <v:imagedata r:id="rId23" o:title=""/>
+              <v:imagedata r:id="rId16" o:title=""/>
             </v:shape>
             <v:shape id="docshape150" o:spid="_x0000_s1192" style="position:absolute;left:7636;top:8122;width:154;height:8" coordorigin="7637,8123" coordsize="154,8" o:spt="100" adj="0,,0" path="m7637,8123r153,m7637,8125r153,m7637,8128r153,m7637,8130r153,e" filled="f" strokeweight=".12pt">
               <v:stroke joinstyle="round"/>
@@ -34264,7 +34207,7 @@
               <v:path arrowok="t" o:connecttype="segments"/>
             </v:shape>
             <v:shape id="docshape153" o:spid="_x0000_s1189" type="#_x0000_t75" style="position:absolute;left:7636;top:8392;width:154;height:144">
-              <v:imagedata r:id="rId23" o:title=""/>
+              <v:imagedata r:id="rId16" o:title=""/>
             </v:shape>
             <v:shape id="docshape154" o:spid="_x0000_s1188" style="position:absolute;left:7636;top:8542;width:154;height:3" coordorigin="7637,8543" coordsize="154,3" o:spt="100" adj="0,,0" path="m7637,8543r153,m7637,8545r153,e" filled="f" strokeweight=".12pt">
               <v:stroke joinstyle="round"/>
@@ -34279,7 +34222,7 @@
         <w:pict w14:anchorId="36239433">
           <v:group id="docshapegroup155" o:spid="_x0000_s1184" style="position:absolute;left:0;text-align:left;margin-left:381.85pt;margin-top:442.1pt;width:7.7pt;height:7.7pt;z-index:-19042304;mso-position-horizontal-relative:page;mso-position-vertical-relative:page" coordorigin="7637,8842" coordsize="154,154">
             <v:shape id="docshape156" o:spid="_x0000_s1186" type="#_x0000_t75" style="position:absolute;left:7636;top:8841;width:154;height:144">
-              <v:imagedata r:id="rId23" o:title=""/>
+              <v:imagedata r:id="rId16" o:title=""/>
             </v:shape>
             <v:shape id="docshape157" o:spid="_x0000_s1185" style="position:absolute;left:7636;top:8986;width:154;height:8" coordorigin="7637,8987" coordsize="154,8" o:spt="100" adj="0,,0" path="m7637,8987r153,m7637,8989r153,m7637,8992r153,m7637,8994r153,e" filled="f" strokeweight=".12pt">
               <v:stroke joinstyle="round"/>
@@ -34294,7 +34237,7 @@
         <w:pict w14:anchorId="0DF93B67">
           <v:group id="docshapegroup158" o:spid="_x0000_s1181" style="position:absolute;left:0;text-align:left;margin-left:447.25pt;margin-top:398.9pt;width:7.7pt;height:7.7pt;z-index:-19041792;mso-position-horizontal-relative:page;mso-position-vertical-relative:page" coordorigin="8945,7978" coordsize="154,154">
             <v:shape id="docshape159" o:spid="_x0000_s1183" type="#_x0000_t75" style="position:absolute;left:8944;top:7977;width:154;height:144">
-              <v:imagedata r:id="rId22" o:title=""/>
+              <v:imagedata r:id="rId15" o:title=""/>
             </v:shape>
             <v:shape id="docshape160" o:spid="_x0000_s1182" style="position:absolute;left:8944;top:8122;width:154;height:8" coordorigin="8945,8123" coordsize="154,8" o:spt="100" adj="0,,0" path="m8945,8123r153,m8945,8125r153,m8945,8128r153,m8945,8130r153,e" filled="f" strokeweight=".12pt">
               <v:stroke joinstyle="round"/>
@@ -34314,7 +34257,7 @@
               <v:path arrowok="t" o:connecttype="segments"/>
             </v:shape>
             <v:shape id="docshape163" o:spid="_x0000_s1179" type="#_x0000_t75" style="position:absolute;left:8944;top:8392;width:154;height:144">
-              <v:imagedata r:id="rId22" o:title=""/>
+              <v:imagedata r:id="rId15" o:title=""/>
             </v:shape>
             <v:shape id="docshape164" o:spid="_x0000_s1178" style="position:absolute;left:8944;top:8542;width:154;height:3" coordorigin="8945,8543" coordsize="154,3" o:spt="100" adj="0,,0" path="m8945,8543r153,m8945,8545r153,e" filled="f" strokeweight=".12pt">
               <v:stroke joinstyle="round"/>
@@ -34329,7 +34272,7 @@
         <w:pict w14:anchorId="1F1696D9">
           <v:group id="docshapegroup165" o:spid="_x0000_s1174" style="position:absolute;left:0;text-align:left;margin-left:447.25pt;margin-top:442.1pt;width:7.7pt;height:7.7pt;z-index:-19040768;mso-position-horizontal-relative:page;mso-position-vertical-relative:page" coordorigin="8945,8842" coordsize="154,154">
             <v:shape id="docshape166" o:spid="_x0000_s1176" type="#_x0000_t75" style="position:absolute;left:8944;top:8841;width:154;height:144">
-              <v:imagedata r:id="rId22" o:title=""/>
+              <v:imagedata r:id="rId15" o:title=""/>
             </v:shape>
             <v:shape id="docshape167" o:spid="_x0000_s1175" style="position:absolute;left:8944;top:8986;width:154;height:8" coordorigin="8945,8987" coordsize="154,8" o:spt="100" adj="0,,0" path="m8945,8987r153,m8945,8989r153,m8945,8992r153,m8945,8994r153,e" filled="f" strokeweight=".12pt">
               <v:stroke joinstyle="round"/>
@@ -34344,7 +34287,7 @@
         <w:pict w14:anchorId="40A5D494">
           <v:group id="docshapegroup168" o:spid="_x0000_s1171" style="position:absolute;left:0;text-align:left;margin-left:381.85pt;margin-top:283.3pt;width:7.7pt;height:7.7pt;z-index:-19040256;mso-position-horizontal-relative:page;mso-position-vertical-relative:page" coordorigin="7637,5666" coordsize="154,154">
             <v:shape id="docshape169" o:spid="_x0000_s1173" type="#_x0000_t75" style="position:absolute;left:7636;top:5666;width:154;height:144">
-              <v:imagedata r:id="rId23" o:title=""/>
+              <v:imagedata r:id="rId16" o:title=""/>
             </v:shape>
             <v:shape id="docshape170" o:spid="_x0000_s1172" style="position:absolute;left:7636;top:5811;width:154;height:8" coordorigin="7637,5812" coordsize="154,8" o:spt="100" adj="0,,0" path="m7637,5812r153,m7637,5814r153,m7637,5816r153,m7637,5819r153,e" filled="f" strokeweight=".12pt">
               <v:stroke joinstyle="round"/>
@@ -34359,7 +34302,7 @@
         <w:pict w14:anchorId="34D91220">
           <v:group id="docshapegroup171" o:spid="_x0000_s1168" style="position:absolute;left:0;text-align:left;margin-left:445.9pt;margin-top:283.3pt;width:7.7pt;height:7.7pt;z-index:-19039744;mso-position-horizontal-relative:page;mso-position-vertical-relative:page" coordorigin="8918,5666" coordsize="154,154">
             <v:shape id="docshape172" o:spid="_x0000_s1170" type="#_x0000_t75" style="position:absolute;left:8918;top:5666;width:154;height:144">
-              <v:imagedata r:id="rId23" o:title=""/>
+              <v:imagedata r:id="rId16" o:title=""/>
             </v:shape>
             <v:shape id="docshape173" o:spid="_x0000_s1169" style="position:absolute;left:8918;top:5811;width:154;height:8" coordorigin="8918,5812" coordsize="154,8" o:spt="100" adj="0,,0" path="m8918,5812r154,m8918,5814r154,m8918,5816r154,m8918,5819r154,e" filled="f" strokeweight=".12pt">
               <v:stroke joinstyle="round"/>
@@ -34379,7 +34322,7 @@
               <v:path arrowok="t" o:connecttype="segments"/>
             </v:shape>
             <v:shape id="docshape176" o:spid="_x0000_s1166" type="#_x0000_t75" style="position:absolute;left:7651;top:6168;width:154;height:144">
-              <v:imagedata r:id="rId24" o:title=""/>
+              <v:imagedata r:id="rId17" o:title=""/>
             </v:shape>
             <v:shape id="docshape177" o:spid="_x0000_s1165" style="position:absolute;left:7651;top:6318;width:154;height:3" coordorigin="7651,6318" coordsize="154,3" o:spt="100" adj="0,,0" path="m7651,6318r154,m7651,6320r154,e" filled="f" strokeweight=".12pt">
               <v:stroke joinstyle="round"/>
@@ -34399,7 +34342,7 @@
               <v:path arrowok="t" o:connecttype="segments"/>
             </v:shape>
             <v:shape id="docshape180" o:spid="_x0000_s1162" type="#_x0000_t75" style="position:absolute;left:8930;top:6180;width:154;height:144">
-              <v:imagedata r:id="rId22" o:title=""/>
+              <v:imagedata r:id="rId15" o:title=""/>
             </v:shape>
             <v:shape id="docshape181" o:spid="_x0000_s1161" style="position:absolute;left:8930;top:6330;width:154;height:3" coordorigin="8930,6330" coordsize="154,3" o:spt="100" adj="0,,0" path="m8930,6330r154,m8930,6332r154,e" filled="f" strokeweight=".12pt">
               <v:stroke joinstyle="round"/>

</xml_diff>

<commit_message>
PDS Major Implementation 3
</commit_message>
<xml_diff>
--- a/public/pds-template.docx
+++ b/public/pds-template.docx
@@ -1788,6 +1788,7 @@
               </w:rPr>
               <w:t xml:space="preserve">(JR., </w:t>
             </w:r>
+            <w:proofErr w:type="gramStart"/>
             <w:r>
               <w:rPr>
                 <w:rFonts w:ascii="Arial Narrow"/>
@@ -1813,7 +1814,17 @@
                 <w:w w:val="105"/>
                 <w:sz w:val="9"/>
               </w:rPr>
-              <w:t xml:space="preserve">   </w:t>
+              <w:t xml:space="preserve">  </w:t>
+            </w:r>
+            <w:proofErr w:type="gramEnd"/>
+            <w:r>
+              <w:rPr>
+                <w:rFonts w:ascii="Arial Narrow"/>
+                <w:spacing w:val="-5"/>
+                <w:w w:val="105"/>
+                <w:sz w:val="9"/>
+              </w:rPr>
+              <w:t xml:space="preserve"> </w:t>
             </w:r>
             <w:r>
               <w:rPr>
@@ -2829,6 +2840,7 @@
               <w:t>{</w:t>
             </w:r>
             <w:proofErr w:type="spellStart"/>
+            <w:proofErr w:type="gramStart"/>
             <w:r>
               <w:rPr>
                 <w:rFonts w:ascii="Tahoma"/>
@@ -2858,16 +2870,25 @@
               </w:rPr>
               <w:t xml:space="preserve">  Male</w:t>
             </w:r>
+            <w:proofErr w:type="gramEnd"/>
             <w:r>
               <w:rPr>
                 <w:rFonts w:ascii="Tahoma"/>
                 <w:sz w:val="11"/>
               </w:rPr>
-              <w:t xml:space="preserve">                              </w:t>
-            </w:r>
+              <w:t xml:space="preserve">                           </w:t>
+            </w:r>
+            <w:proofErr w:type="gramStart"/>
             <w:r>
               <w:rPr>
                 <w:rFonts w:ascii="Tahoma"/>
+                <w:sz w:val="11"/>
+              </w:rPr>
+              <w:t xml:space="preserve">   </w:t>
+            </w:r>
+            <w:r>
+              <w:rPr>
+                <w:rFonts w:ascii="Tahoma"/>
                 <w:b/>
                 <w:bCs/>
                 <w:sz w:val="11"/>
@@ -2875,6 +2896,7 @@
               <w:t>{</w:t>
             </w:r>
             <w:proofErr w:type="spellStart"/>
+            <w:proofErr w:type="gramEnd"/>
             <w:r>
               <w:rPr>
                 <w:rFonts w:ascii="Tahoma"/>
@@ -3038,6 +3060,7 @@
               </w:rPr>
               <w:t xml:space="preserve"> </w:t>
             </w:r>
+            <w:proofErr w:type="gramStart"/>
             <w:r>
               <w:rPr>
                 <w:rFonts w:ascii="Arial Narrow"/>
@@ -3046,6 +3069,7 @@
               </w:rPr>
               <w:t>STATUS</w:t>
             </w:r>
+            <w:proofErr w:type="gramEnd"/>
           </w:p>
         </w:tc>
         <w:tc>
@@ -3112,17 +3136,27 @@
                 <w:spacing w:val="-2"/>
                 <w:sz w:val="11"/>
               </w:rPr>
-              <w:t xml:space="preserve">                         </w:t>
-            </w:r>
+              <w:t xml:space="preserve">                      </w:t>
+            </w:r>
+            <w:proofErr w:type="gramStart"/>
             <w:r>
               <w:rPr>
                 <w:rFonts w:ascii="Tahoma"/>
                 <w:spacing w:val="-2"/>
                 <w:sz w:val="11"/>
               </w:rPr>
+              <w:t xml:space="preserve">   </w:t>
+            </w:r>
+            <w:r>
+              <w:rPr>
+                <w:rFonts w:ascii="Tahoma"/>
+                <w:spacing w:val="-2"/>
+                <w:sz w:val="11"/>
+              </w:rPr>
               <w:t>{</w:t>
             </w:r>
             <w:proofErr w:type="spellStart"/>
+            <w:proofErr w:type="gramEnd"/>
             <w:r>
               <w:rPr>
                 <w:rFonts w:ascii="Tahoma"/>
@@ -3210,32 +3244,42 @@
                 <w:spacing w:val="-2"/>
                 <w:sz w:val="11"/>
               </w:rPr>
-              <w:t xml:space="preserve">                     </w:t>
-            </w:r>
+              <w:t xml:space="preserve">                  </w:t>
+            </w:r>
+            <w:proofErr w:type="gramStart"/>
             <w:r>
               <w:rPr>
                 <w:rFonts w:ascii="Tahoma"/>
                 <w:spacing w:val="-2"/>
                 <w:sz w:val="11"/>
               </w:rPr>
-              <w:t>{</w:t>
-            </w:r>
-            <w:proofErr w:type="spellStart"/>
+              <w:t xml:space="preserve">   </w:t>
+            </w:r>
             <w:r>
               <w:rPr>
                 <w:rFonts w:ascii="Tahoma"/>
                 <w:spacing w:val="-2"/>
                 <w:sz w:val="11"/>
               </w:rPr>
-              <w:t>separatedBox</w:t>
-            </w:r>
-            <w:proofErr w:type="spellEnd"/>
+              <w:t>{</w:t>
+            </w:r>
+            <w:proofErr w:type="spellStart"/>
+            <w:proofErr w:type="gramEnd"/>
             <w:r>
               <w:rPr>
                 <w:rFonts w:ascii="Tahoma"/>
                 <w:spacing w:val="-2"/>
                 <w:sz w:val="11"/>
               </w:rPr>
+              <w:t>separatedBox</w:t>
+            </w:r>
+            <w:proofErr w:type="spellEnd"/>
+            <w:r>
+              <w:rPr>
+                <w:rFonts w:ascii="Tahoma"/>
+                <w:spacing w:val="-2"/>
+                <w:sz w:val="11"/>
+              </w:rPr>
               <w:t>} Separated</w:t>
             </w:r>
           </w:p>
@@ -3470,10 +3514,134 @@
           <w:p>
             <w:pPr>
               <w:pStyle w:val="TableParagraph"/>
-              <w:rPr>
-                <w:sz w:val="10"/>
-              </w:rPr>
-            </w:pPr>
+              <w:tabs>
+                <w:tab w:val="left" w:pos="634"/>
+                <w:tab w:val="left" w:pos="1015"/>
+                <w:tab w:val="left" w:pos="2825"/>
+              </w:tabs>
+              <w:rPr>
+                <w:b/>
+                <w:bCs/>
+                <w:sz w:val="14"/>
+                <w:szCs w:val="14"/>
+              </w:rPr>
+            </w:pPr>
+            <w:r>
+              <w:rPr>
+                <w:b/>
+                <w:bCs/>
+                <w:sz w:val="14"/>
+                <w:szCs w:val="14"/>
+              </w:rPr>
+              <w:tab/>
+            </w:r>
+            <w:r>
+              <w:rPr>
+                <w:b/>
+                <w:bCs/>
+                <w:sz w:val="14"/>
+                <w:szCs w:val="14"/>
+              </w:rPr>
+              <w:t>{</w:t>
+            </w:r>
+            <w:proofErr w:type="spellStart"/>
+            <w:r>
+              <w:rPr>
+                <w:b/>
+                <w:bCs/>
+                <w:sz w:val="14"/>
+                <w:szCs w:val="14"/>
+              </w:rPr>
+              <w:t>res_</w:t>
+            </w:r>
+            <w:proofErr w:type="gramStart"/>
+            <w:r>
+              <w:rPr>
+                <w:b/>
+                <w:bCs/>
+                <w:sz w:val="14"/>
+                <w:szCs w:val="14"/>
+              </w:rPr>
+              <w:t>houseNo</w:t>
+            </w:r>
+            <w:proofErr w:type="spellEnd"/>
+            <w:r>
+              <w:rPr>
+                <w:b/>
+                <w:bCs/>
+                <w:sz w:val="14"/>
+                <w:szCs w:val="14"/>
+              </w:rPr>
+              <w:t>}</w:t>
+            </w:r>
+            <w:r>
+              <w:rPr>
+                <w:b/>
+                <w:bCs/>
+                <w:sz w:val="14"/>
+                <w:szCs w:val="14"/>
+              </w:rPr>
+              <w:t xml:space="preserve">   </w:t>
+            </w:r>
+            <w:proofErr w:type="gramEnd"/>
+            <w:r>
+              <w:rPr>
+                <w:b/>
+                <w:bCs/>
+                <w:sz w:val="14"/>
+                <w:szCs w:val="14"/>
+              </w:rPr>
+              <w:t xml:space="preserve">                                  </w:t>
+            </w:r>
+            <w:r>
+              <w:rPr>
+                <w:b/>
+                <w:bCs/>
+                <w:sz w:val="14"/>
+                <w:szCs w:val="14"/>
+              </w:rPr>
+              <w:t xml:space="preserve">            </w:t>
+            </w:r>
+            <w:proofErr w:type="gramStart"/>
+            <w:r>
+              <w:rPr>
+                <w:b/>
+                <w:bCs/>
+                <w:sz w:val="14"/>
+                <w:szCs w:val="14"/>
+              </w:rPr>
+              <w:t xml:space="preserve">   </w:t>
+            </w:r>
+            <w:r>
+              <w:rPr>
+                <w:b/>
+                <w:bCs/>
+                <w:sz w:val="14"/>
+                <w:szCs w:val="14"/>
+              </w:rPr>
+              <w:t>{</w:t>
+            </w:r>
+            <w:proofErr w:type="spellStart"/>
+            <w:proofErr w:type="gramEnd"/>
+            <w:r>
+              <w:rPr>
+                <w:b/>
+                <w:bCs/>
+                <w:sz w:val="14"/>
+                <w:szCs w:val="14"/>
+              </w:rPr>
+              <w:t>res_street</w:t>
+            </w:r>
+            <w:proofErr w:type="spellEnd"/>
+            <w:r>
+              <w:rPr>
+                <w:b/>
+                <w:bCs/>
+                <w:sz w:val="14"/>
+                <w:szCs w:val="14"/>
+              </w:rPr>
+              <w:t>}</w:t>
+            </w:r>
           </w:p>
         </w:tc>
       </w:tr>
@@ -3709,10 +3877,77 @@
           <w:p>
             <w:pPr>
               <w:pStyle w:val="TableParagraph"/>
-              <w:rPr>
-                <w:sz w:val="10"/>
-              </w:rPr>
-            </w:pPr>
+              <w:tabs>
+                <w:tab w:val="left" w:pos="505"/>
+                <w:tab w:val="left" w:pos="2769"/>
+              </w:tabs>
+              <w:rPr>
+                <w:b/>
+                <w:bCs/>
+                <w:sz w:val="14"/>
+                <w:szCs w:val="14"/>
+              </w:rPr>
+            </w:pPr>
+            <w:r>
+              <w:rPr>
+                <w:b/>
+                <w:bCs/>
+                <w:sz w:val="14"/>
+                <w:szCs w:val="14"/>
+              </w:rPr>
+              <w:tab/>
+              <w:t>{</w:t>
+            </w:r>
+            <w:proofErr w:type="spellStart"/>
+            <w:r>
+              <w:rPr>
+                <w:b/>
+                <w:bCs/>
+                <w:sz w:val="14"/>
+                <w:szCs w:val="14"/>
+              </w:rPr>
+              <w:t>res_subdivision</w:t>
+            </w:r>
+            <w:proofErr w:type="spellEnd"/>
+            <w:r>
+              <w:rPr>
+                <w:b/>
+                <w:bCs/>
+                <w:sz w:val="14"/>
+                <w:szCs w:val="14"/>
+              </w:rPr>
+              <w:t>}</w:t>
+            </w:r>
+            <w:r>
+              <w:rPr>
+                <w:b/>
+                <w:bCs/>
+                <w:sz w:val="14"/>
+                <w:szCs w:val="14"/>
+              </w:rPr>
+              <w:tab/>
+              <w:t>{</w:t>
+            </w:r>
+            <w:proofErr w:type="spellStart"/>
+            <w:r>
+              <w:rPr>
+                <w:b/>
+                <w:bCs/>
+                <w:sz w:val="14"/>
+                <w:szCs w:val="14"/>
+              </w:rPr>
+              <w:t>res_barangay</w:t>
+            </w:r>
+            <w:proofErr w:type="spellEnd"/>
+            <w:r>
+              <w:rPr>
+                <w:b/>
+                <w:bCs/>
+                <w:sz w:val="14"/>
+                <w:szCs w:val="14"/>
+              </w:rPr>
+              <w:t>}</w:t>
+            </w:r>
           </w:p>
         </w:tc>
       </w:tr>
@@ -3983,10 +4218,86 @@
           <w:p>
             <w:pPr>
               <w:pStyle w:val="TableParagraph"/>
-              <w:rPr>
-                <w:sz w:val="10"/>
-              </w:rPr>
-            </w:pPr>
+              <w:tabs>
+                <w:tab w:val="center" w:pos="2450"/>
+                <w:tab w:val="left" w:pos="2825"/>
+              </w:tabs>
+              <w:ind w:firstLine="720"/>
+              <w:rPr>
+                <w:b/>
+                <w:bCs/>
+                <w:sz w:val="14"/>
+                <w:szCs w:val="14"/>
+              </w:rPr>
+            </w:pPr>
+            <w:r>
+              <w:rPr>
+                <w:b/>
+                <w:bCs/>
+                <w:sz w:val="14"/>
+                <w:szCs w:val="14"/>
+              </w:rPr>
+              <w:t>{</w:t>
+            </w:r>
+            <w:proofErr w:type="spellStart"/>
+            <w:r>
+              <w:rPr>
+                <w:b/>
+                <w:bCs/>
+                <w:sz w:val="14"/>
+                <w:szCs w:val="14"/>
+              </w:rPr>
+              <w:t>res_city</w:t>
+            </w:r>
+            <w:proofErr w:type="spellEnd"/>
+            <w:r>
+              <w:rPr>
+                <w:b/>
+                <w:bCs/>
+                <w:sz w:val="14"/>
+                <w:szCs w:val="14"/>
+              </w:rPr>
+              <w:t>}</w:t>
+            </w:r>
+            <w:r>
+              <w:rPr>
+                <w:b/>
+                <w:bCs/>
+                <w:sz w:val="14"/>
+                <w:szCs w:val="14"/>
+              </w:rPr>
+              <w:tab/>
+            </w:r>
+            <w:r>
+              <w:rPr>
+                <w:b/>
+                <w:bCs/>
+                <w:sz w:val="14"/>
+                <w:szCs w:val="14"/>
+              </w:rPr>
+              <w:tab/>
+              <w:t>{</w:t>
+            </w:r>
+            <w:proofErr w:type="spellStart"/>
+            <w:r>
+              <w:rPr>
+                <w:b/>
+                <w:bCs/>
+                <w:sz w:val="14"/>
+                <w:szCs w:val="14"/>
+              </w:rPr>
+              <w:t>res_province</w:t>
+            </w:r>
+            <w:proofErr w:type="spellEnd"/>
+            <w:r>
+              <w:rPr>
+                <w:b/>
+                <w:bCs/>
+                <w:sz w:val="14"/>
+                <w:szCs w:val="14"/>
+              </w:rPr>
+              <w:t>}</w:t>
+            </w:r>
           </w:p>
         </w:tc>
       </w:tr>
@@ -4258,10 +4569,43 @@
           <w:p>
             <w:pPr>
               <w:pStyle w:val="TableParagraph"/>
-              <w:rPr>
-                <w:sz w:val="10"/>
-              </w:rPr>
-            </w:pPr>
+              <w:jc w:val="center"/>
+              <w:rPr>
+                <w:b/>
+                <w:bCs/>
+                <w:sz w:val="14"/>
+                <w:szCs w:val="14"/>
+              </w:rPr>
+            </w:pPr>
+            <w:r>
+              <w:rPr>
+                <w:b/>
+                <w:bCs/>
+                <w:sz w:val="14"/>
+                <w:szCs w:val="14"/>
+              </w:rPr>
+              <w:t>{</w:t>
+            </w:r>
+            <w:proofErr w:type="spellStart"/>
+            <w:r>
+              <w:rPr>
+                <w:b/>
+                <w:bCs/>
+                <w:sz w:val="14"/>
+                <w:szCs w:val="14"/>
+              </w:rPr>
+              <w:t>res_zip</w:t>
+            </w:r>
+            <w:proofErr w:type="spellEnd"/>
+            <w:r>
+              <w:rPr>
+                <w:b/>
+                <w:bCs/>
+                <w:sz w:val="14"/>
+                <w:szCs w:val="14"/>
+              </w:rPr>
+              <w:t>}</w:t>
+            </w:r>
           </w:p>
         </w:tc>
       </w:tr>
@@ -4559,10 +4903,77 @@
           <w:p>
             <w:pPr>
               <w:pStyle w:val="TableParagraph"/>
-              <w:rPr>
-                <w:sz w:val="10"/>
-              </w:rPr>
-            </w:pPr>
+              <w:tabs>
+                <w:tab w:val="left" w:pos="474"/>
+                <w:tab w:val="left" w:pos="2806"/>
+              </w:tabs>
+              <w:rPr>
+                <w:b/>
+                <w:bCs/>
+                <w:sz w:val="14"/>
+                <w:szCs w:val="14"/>
+              </w:rPr>
+            </w:pPr>
+            <w:r>
+              <w:rPr>
+                <w:b/>
+                <w:bCs/>
+                <w:sz w:val="14"/>
+                <w:szCs w:val="14"/>
+              </w:rPr>
+              <w:tab/>
+              <w:t>{</w:t>
+            </w:r>
+            <w:proofErr w:type="spellStart"/>
+            <w:r>
+              <w:rPr>
+                <w:b/>
+                <w:bCs/>
+                <w:sz w:val="14"/>
+                <w:szCs w:val="14"/>
+              </w:rPr>
+              <w:t>perm_houseNo</w:t>
+            </w:r>
+            <w:proofErr w:type="spellEnd"/>
+            <w:r>
+              <w:rPr>
+                <w:b/>
+                <w:bCs/>
+                <w:sz w:val="14"/>
+                <w:szCs w:val="14"/>
+              </w:rPr>
+              <w:t>}</w:t>
+            </w:r>
+            <w:r>
+              <w:rPr>
+                <w:b/>
+                <w:bCs/>
+                <w:sz w:val="14"/>
+                <w:szCs w:val="14"/>
+              </w:rPr>
+              <w:tab/>
+              <w:t>{</w:t>
+            </w:r>
+            <w:proofErr w:type="spellStart"/>
+            <w:r>
+              <w:rPr>
+                <w:b/>
+                <w:bCs/>
+                <w:sz w:val="14"/>
+                <w:szCs w:val="14"/>
+              </w:rPr>
+              <w:t>perm_street</w:t>
+            </w:r>
+            <w:proofErr w:type="spellEnd"/>
+            <w:r>
+              <w:rPr>
+                <w:b/>
+                <w:bCs/>
+                <w:sz w:val="14"/>
+                <w:szCs w:val="14"/>
+              </w:rPr>
+              <w:t>}</w:t>
+            </w:r>
           </w:p>
         </w:tc>
       </w:tr>
@@ -4888,10 +5299,77 @@
           <w:p>
             <w:pPr>
               <w:pStyle w:val="TableParagraph"/>
-              <w:rPr>
-                <w:sz w:val="10"/>
-              </w:rPr>
-            </w:pPr>
+              <w:tabs>
+                <w:tab w:val="left" w:pos="529"/>
+                <w:tab w:val="left" w:pos="2800"/>
+              </w:tabs>
+              <w:rPr>
+                <w:b/>
+                <w:bCs/>
+                <w:sz w:val="14"/>
+                <w:szCs w:val="14"/>
+              </w:rPr>
+            </w:pPr>
+            <w:r>
+              <w:rPr>
+                <w:b/>
+                <w:bCs/>
+                <w:sz w:val="14"/>
+                <w:szCs w:val="14"/>
+              </w:rPr>
+              <w:tab/>
+              <w:t>{</w:t>
+            </w:r>
+            <w:proofErr w:type="spellStart"/>
+            <w:r>
+              <w:rPr>
+                <w:b/>
+                <w:bCs/>
+                <w:sz w:val="14"/>
+                <w:szCs w:val="14"/>
+              </w:rPr>
+              <w:t>perm_subdivision</w:t>
+            </w:r>
+            <w:proofErr w:type="spellEnd"/>
+            <w:r>
+              <w:rPr>
+                <w:b/>
+                <w:bCs/>
+                <w:sz w:val="14"/>
+                <w:szCs w:val="14"/>
+              </w:rPr>
+              <w:t>}</w:t>
+            </w:r>
+            <w:r>
+              <w:rPr>
+                <w:b/>
+                <w:bCs/>
+                <w:sz w:val="14"/>
+                <w:szCs w:val="14"/>
+              </w:rPr>
+              <w:tab/>
+              <w:t>{</w:t>
+            </w:r>
+            <w:proofErr w:type="spellStart"/>
+            <w:r>
+              <w:rPr>
+                <w:b/>
+                <w:bCs/>
+                <w:sz w:val="14"/>
+                <w:szCs w:val="14"/>
+              </w:rPr>
+              <w:t>perm_barangay</w:t>
+            </w:r>
+            <w:proofErr w:type="spellEnd"/>
+            <w:r>
+              <w:rPr>
+                <w:b/>
+                <w:bCs/>
+                <w:sz w:val="14"/>
+                <w:szCs w:val="14"/>
+              </w:rPr>
+              <w:t>}</w:t>
+            </w:r>
           </w:p>
         </w:tc>
       </w:tr>
@@ -5199,10 +5677,86 @@
           <w:p>
             <w:pPr>
               <w:pStyle w:val="TableParagraph"/>
-              <w:rPr>
-                <w:sz w:val="10"/>
-              </w:rPr>
-            </w:pPr>
+              <w:tabs>
+                <w:tab w:val="center" w:pos="2450"/>
+                <w:tab w:val="left" w:pos="2825"/>
+              </w:tabs>
+              <w:ind w:firstLine="720"/>
+              <w:rPr>
+                <w:b/>
+                <w:bCs/>
+                <w:sz w:val="14"/>
+                <w:szCs w:val="14"/>
+              </w:rPr>
+            </w:pPr>
+            <w:r>
+              <w:rPr>
+                <w:b/>
+                <w:bCs/>
+                <w:sz w:val="14"/>
+                <w:szCs w:val="14"/>
+              </w:rPr>
+              <w:t>{</w:t>
+            </w:r>
+            <w:proofErr w:type="spellStart"/>
+            <w:r>
+              <w:rPr>
+                <w:b/>
+                <w:bCs/>
+                <w:sz w:val="14"/>
+                <w:szCs w:val="14"/>
+              </w:rPr>
+              <w:t>perm_city</w:t>
+            </w:r>
+            <w:proofErr w:type="spellEnd"/>
+            <w:r>
+              <w:rPr>
+                <w:b/>
+                <w:bCs/>
+                <w:sz w:val="14"/>
+                <w:szCs w:val="14"/>
+              </w:rPr>
+              <w:t>}</w:t>
+            </w:r>
+            <w:r>
+              <w:rPr>
+                <w:b/>
+                <w:bCs/>
+                <w:sz w:val="14"/>
+                <w:szCs w:val="14"/>
+              </w:rPr>
+              <w:tab/>
+            </w:r>
+            <w:r>
+              <w:rPr>
+                <w:b/>
+                <w:bCs/>
+                <w:sz w:val="14"/>
+                <w:szCs w:val="14"/>
+              </w:rPr>
+              <w:tab/>
+              <w:t>{</w:t>
+            </w:r>
+            <w:proofErr w:type="spellStart"/>
+            <w:r>
+              <w:rPr>
+                <w:b/>
+                <w:bCs/>
+                <w:sz w:val="14"/>
+                <w:szCs w:val="14"/>
+              </w:rPr>
+              <w:t>perm_province</w:t>
+            </w:r>
+            <w:proofErr w:type="spellEnd"/>
+            <w:r>
+              <w:rPr>
+                <w:b/>
+                <w:bCs/>
+                <w:sz w:val="14"/>
+                <w:szCs w:val="14"/>
+              </w:rPr>
+              <w:t>}</w:t>
+            </w:r>
           </w:p>
         </w:tc>
       </w:tr>
@@ -5493,10 +6047,43 @@
           <w:p>
             <w:pPr>
               <w:pStyle w:val="TableParagraph"/>
-              <w:rPr>
-                <w:sz w:val="10"/>
-              </w:rPr>
-            </w:pPr>
+              <w:jc w:val="center"/>
+              <w:rPr>
+                <w:b/>
+                <w:bCs/>
+                <w:sz w:val="14"/>
+                <w:szCs w:val="14"/>
+              </w:rPr>
+            </w:pPr>
+            <w:r>
+              <w:rPr>
+                <w:b/>
+                <w:bCs/>
+                <w:sz w:val="14"/>
+                <w:szCs w:val="14"/>
+              </w:rPr>
+              <w:t>{</w:t>
+            </w:r>
+            <w:proofErr w:type="spellStart"/>
+            <w:r>
+              <w:rPr>
+                <w:b/>
+                <w:bCs/>
+                <w:sz w:val="14"/>
+                <w:szCs w:val="14"/>
+              </w:rPr>
+              <w:t>perm_zip</w:t>
+            </w:r>
+            <w:proofErr w:type="spellEnd"/>
+            <w:r>
+              <w:rPr>
+                <w:b/>
+                <w:bCs/>
+                <w:sz w:val="14"/>
+                <w:szCs w:val="14"/>
+              </w:rPr>
+              <w:t>}</w:t>
+            </w:r>
           </w:p>
         </w:tc>
       </w:tr>
@@ -5683,10 +6270,23 @@
           <w:p>
             <w:pPr>
               <w:pStyle w:val="TableParagraph"/>
-              <w:rPr>
-                <w:sz w:val="10"/>
-              </w:rPr>
-            </w:pPr>
+              <w:jc w:val="center"/>
+              <w:rPr>
+                <w:b/>
+                <w:bCs/>
+                <w:sz w:val="14"/>
+                <w:szCs w:val="14"/>
+              </w:rPr>
+            </w:pPr>
+            <w:r>
+              <w:rPr>
+                <w:b/>
+                <w:bCs/>
+                <w:sz w:val="14"/>
+                <w:szCs w:val="14"/>
+              </w:rPr>
+              <w:t>{telephone}</w:t>
+            </w:r>
           </w:p>
         </w:tc>
       </w:tr>
@@ -5861,10 +6461,23 @@
           <w:p>
             <w:pPr>
               <w:pStyle w:val="TableParagraph"/>
-              <w:rPr>
-                <w:sz w:val="10"/>
-              </w:rPr>
-            </w:pPr>
+              <w:jc w:val="center"/>
+              <w:rPr>
+                <w:b/>
+                <w:bCs/>
+                <w:sz w:val="14"/>
+                <w:szCs w:val="14"/>
+              </w:rPr>
+            </w:pPr>
+            <w:r>
+              <w:rPr>
+                <w:b/>
+                <w:bCs/>
+                <w:sz w:val="14"/>
+                <w:szCs w:val="14"/>
+              </w:rPr>
+              <w:t>{mobile}</w:t>
+            </w:r>
           </w:p>
         </w:tc>
       </w:tr>
@@ -6096,10 +6709,23 @@
           <w:p>
             <w:pPr>
               <w:pStyle w:val="TableParagraph"/>
-              <w:rPr>
-                <w:sz w:val="10"/>
-              </w:rPr>
-            </w:pPr>
+              <w:jc w:val="center"/>
+              <w:rPr>
+                <w:b/>
+                <w:bCs/>
+                <w:sz w:val="14"/>
+                <w:szCs w:val="14"/>
+              </w:rPr>
+            </w:pPr>
+            <w:r>
+              <w:rPr>
+                <w:b/>
+                <w:bCs/>
+                <w:sz w:val="14"/>
+                <w:szCs w:val="14"/>
+              </w:rPr>
+              <w:t>{email}</w:t>
+            </w:r>
           </w:p>
         </w:tc>
       </w:tr>
@@ -13678,6 +14304,7 @@
                 <w:sz w:val="9"/>
               </w:rPr>
             </w:pPr>
+            <w:proofErr w:type="gramStart"/>
             <w:r>
               <w:rPr>
                 <w:rFonts w:ascii="Arial Narrow"/>
@@ -13686,6 +14313,7 @@
               </w:rPr>
               <w:t>applicable)&amp;</w:t>
             </w:r>
+            <w:proofErr w:type="gramEnd"/>
             <w:r>
               <w:rPr>
                 <w:rFonts w:ascii="Arial Narrow"/>
@@ -21594,6 +22222,7 @@
               </w:rPr>
               <w:t xml:space="preserve"> </w:t>
             </w:r>
+            <w:proofErr w:type="gramStart"/>
             <w:r>
               <w:rPr>
                 <w:rFonts w:ascii="Arial Narrow"/>
@@ -21619,7 +22248,17 @@
                 <w:w w:val="105"/>
                 <w:sz w:val="9"/>
               </w:rPr>
-              <w:t>Managerial/</w:t>
+              <w:t>Managerial</w:t>
+            </w:r>
+            <w:proofErr w:type="gramEnd"/>
+            <w:r>
+              <w:rPr>
+                <w:rFonts w:ascii="Arial Narrow"/>
+                <w:spacing w:val="-2"/>
+                <w:w w:val="105"/>
+                <w:sz w:val="9"/>
+              </w:rPr>
+              <w:t>/</w:t>
             </w:r>
             <w:r>
               <w:rPr>
@@ -26592,7 +27231,6 @@
               <w:tabs>
                 <w:tab w:val="left" w:pos="1506"/>
               </w:tabs>
-              <w:ind w:left="467"/>
               <w:rPr>
                 <w:rFonts w:ascii="Tahoma"/>
                 <w:sz w:val="12"/>
@@ -26605,14 +27243,137 @@
                 <w:w w:val="105"/>
                 <w:sz w:val="12"/>
               </w:rPr>
+              <w:t xml:space="preserve">       </w:t>
+            </w:r>
+            <w:r>
+              <w:rPr>
+                <w:rFonts w:ascii="Tahoma"/>
+                <w:b/>
+                <w:bCs/>
+                <w:spacing w:val="-5"/>
+                <w:w w:val="105"/>
+                <w:sz w:val="12"/>
+              </w:rPr>
+              <w:t>{q34</w:t>
+            </w:r>
+            <w:proofErr w:type="gramStart"/>
+            <w:r>
+              <w:rPr>
+                <w:rFonts w:ascii="Tahoma"/>
+                <w:b/>
+                <w:bCs/>
+                <w:spacing w:val="-5"/>
+                <w:w w:val="105"/>
+                <w:sz w:val="12"/>
+              </w:rPr>
+              <w:t>a</w:t>
+            </w:r>
+            <w:r>
+              <w:rPr>
+                <w:rFonts w:ascii="Tahoma"/>
+                <w:b/>
+                <w:bCs/>
+                <w:spacing w:val="-5"/>
+                <w:w w:val="105"/>
+                <w:sz w:val="12"/>
+              </w:rPr>
+              <w:t>Yes</w:t>
+            </w:r>
+            <w:r>
+              <w:rPr>
+                <w:rFonts w:ascii="Tahoma"/>
+                <w:b/>
+                <w:bCs/>
+                <w:spacing w:val="-5"/>
+                <w:w w:val="105"/>
+                <w:sz w:val="12"/>
+              </w:rPr>
+              <w:t>}</w:t>
+            </w:r>
+            <w:r>
+              <w:rPr>
+                <w:rFonts w:ascii="Tahoma"/>
+                <w:spacing w:val="-5"/>
+                <w:w w:val="105"/>
+                <w:sz w:val="12"/>
+              </w:rPr>
               <w:t>YES</w:t>
             </w:r>
+            <w:proofErr w:type="gramEnd"/>
             <w:r>
               <w:rPr>
                 <w:rFonts w:ascii="Tahoma"/>
                 <w:sz w:val="12"/>
               </w:rPr>
-              <w:tab/>
+              <w:t xml:space="preserve">           </w:t>
+            </w:r>
+            <w:r>
+              <w:rPr>
+                <w:rFonts w:ascii="Tahoma"/>
+                <w:sz w:val="12"/>
+              </w:rPr>
+              <w:t xml:space="preserve">     </w:t>
+            </w:r>
+            <w:r>
+              <w:rPr>
+                <w:rFonts w:ascii="Tahoma"/>
+                <w:sz w:val="12"/>
+              </w:rPr>
+              <w:t xml:space="preserve"> </w:t>
+            </w:r>
+            <w:proofErr w:type="gramStart"/>
+            <w:r>
+              <w:rPr>
+                <w:rFonts w:ascii="Tahoma"/>
+                <w:sz w:val="12"/>
+              </w:rPr>
+              <w:t xml:space="preserve">   </w:t>
+            </w:r>
+            <w:r>
+              <w:rPr>
+                <w:rFonts w:ascii="Tahoma"/>
+                <w:b/>
+                <w:bCs/>
+                <w:sz w:val="12"/>
+              </w:rPr>
+              <w:t>{</w:t>
+            </w:r>
+            <w:proofErr w:type="gramEnd"/>
+            <w:r>
+              <w:rPr>
+                <w:rFonts w:ascii="Tahoma"/>
+                <w:b/>
+                <w:bCs/>
+                <w:sz w:val="12"/>
+              </w:rPr>
+              <w:t>q34</w:t>
+            </w:r>
+            <w:r>
+              <w:rPr>
+                <w:rFonts w:ascii="Tahoma"/>
+                <w:b/>
+                <w:bCs/>
+                <w:sz w:val="12"/>
+              </w:rPr>
+              <w:t>a</w:t>
+            </w:r>
+            <w:r>
+              <w:rPr>
+                <w:rFonts w:ascii="Tahoma"/>
+                <w:b/>
+                <w:bCs/>
+                <w:sz w:val="12"/>
+              </w:rPr>
+              <w:t>No</w:t>
+            </w:r>
+            <w:r>
+              <w:rPr>
+                <w:rFonts w:ascii="Tahoma"/>
+                <w:b/>
+                <w:bCs/>
+                <w:sz w:val="12"/>
+              </w:rPr>
+              <w:t>}</w:t>
             </w:r>
             <w:r>
               <w:rPr>
@@ -26631,7 +27392,6 @@
                 <w:tab w:val="left" w:pos="1506"/>
               </w:tabs>
               <w:spacing w:before="114"/>
-              <w:ind w:left="467"/>
               <w:rPr>
                 <w:rFonts w:ascii="Tahoma"/>
                 <w:sz w:val="12"/>
@@ -26645,15 +27405,141 @@
                 <w:position w:val="1"/>
                 <w:sz w:val="12"/>
               </w:rPr>
+              <w:t xml:space="preserve">       </w:t>
+            </w:r>
+            <w:r>
+              <w:rPr>
+                <w:rFonts w:ascii="Tahoma"/>
+                <w:b/>
+                <w:bCs/>
+                <w:spacing w:val="-5"/>
+                <w:w w:val="105"/>
+                <w:position w:val="1"/>
+                <w:sz w:val="12"/>
+              </w:rPr>
+              <w:t>{q34</w:t>
+            </w:r>
+            <w:proofErr w:type="gramStart"/>
+            <w:r>
+              <w:rPr>
+                <w:rFonts w:ascii="Tahoma"/>
+                <w:b/>
+                <w:bCs/>
+                <w:spacing w:val="-5"/>
+                <w:w w:val="105"/>
+                <w:position w:val="1"/>
+                <w:sz w:val="12"/>
+              </w:rPr>
+              <w:t>b</w:t>
+            </w:r>
+            <w:r>
+              <w:rPr>
+                <w:rFonts w:ascii="Tahoma"/>
+                <w:b/>
+                <w:bCs/>
+                <w:spacing w:val="-5"/>
+                <w:w w:val="105"/>
+                <w:position w:val="1"/>
+                <w:sz w:val="12"/>
+              </w:rPr>
+              <w:t>Yes</w:t>
+            </w:r>
+            <w:r>
+              <w:rPr>
+                <w:rFonts w:ascii="Tahoma"/>
+                <w:b/>
+                <w:bCs/>
+                <w:spacing w:val="-5"/>
+                <w:w w:val="105"/>
+                <w:position w:val="1"/>
+                <w:sz w:val="12"/>
+              </w:rPr>
+              <w:t>}</w:t>
+            </w:r>
+            <w:r>
+              <w:rPr>
+                <w:rFonts w:ascii="Tahoma"/>
+                <w:spacing w:val="-5"/>
+                <w:w w:val="105"/>
+                <w:position w:val="1"/>
+                <w:sz w:val="12"/>
+              </w:rPr>
               <w:t>YES</w:t>
             </w:r>
+            <w:proofErr w:type="gramEnd"/>
             <w:r>
               <w:rPr>
                 <w:rFonts w:ascii="Tahoma"/>
                 <w:position w:val="1"/>
                 <w:sz w:val="12"/>
               </w:rPr>
-              <w:tab/>
+              <w:t xml:space="preserve">           </w:t>
+            </w:r>
+            <w:r>
+              <w:rPr>
+                <w:rFonts w:ascii="Tahoma"/>
+                <w:position w:val="1"/>
+                <w:sz w:val="12"/>
+              </w:rPr>
+              <w:t xml:space="preserve">      </w:t>
+            </w:r>
+            <w:proofErr w:type="gramStart"/>
+            <w:r>
+              <w:rPr>
+                <w:rFonts w:ascii="Tahoma"/>
+                <w:position w:val="1"/>
+                <w:sz w:val="12"/>
+              </w:rPr>
+              <w:t xml:space="preserve"> </w:t>
+            </w:r>
+            <w:r>
+              <w:rPr>
+                <w:rFonts w:ascii="Tahoma"/>
+                <w:position w:val="1"/>
+                <w:sz w:val="12"/>
+              </w:rPr>
+              <w:t xml:space="preserve">  </w:t>
+            </w:r>
+            <w:r>
+              <w:rPr>
+                <w:rFonts w:ascii="Tahoma"/>
+                <w:b/>
+                <w:bCs/>
+                <w:position w:val="1"/>
+                <w:sz w:val="12"/>
+              </w:rPr>
+              <w:t>{</w:t>
+            </w:r>
+            <w:proofErr w:type="gramEnd"/>
+            <w:r>
+              <w:rPr>
+                <w:rFonts w:ascii="Tahoma"/>
+                <w:b/>
+                <w:bCs/>
+                <w:position w:val="1"/>
+                <w:sz w:val="12"/>
+              </w:rPr>
+              <w:t>q34b</w:t>
+            </w:r>
+            <w:r>
+              <w:rPr>
+                <w:rFonts w:ascii="Tahoma"/>
+                <w:b/>
+                <w:bCs/>
+                <w:position w:val="1"/>
+                <w:sz w:val="12"/>
+              </w:rPr>
+              <w:t>No</w:t>
+            </w:r>
+            <w:r>
+              <w:rPr>
+                <w:rFonts w:ascii="Tahoma"/>
+                <w:b/>
+                <w:bCs/>
+                <w:position w:val="1"/>
+                <w:sz w:val="12"/>
+              </w:rPr>
+              <w:t>}</w:t>
             </w:r>
             <w:r>
               <w:rPr>
@@ -26672,6 +27558,7 @@
               <w:ind w:left="198"/>
               <w:rPr>
                 <w:rFonts w:ascii="Arial Narrow"/>
+                <w:spacing w:val="-2"/>
                 <w:sz w:val="16"/>
               </w:rPr>
             </w:pPr>
@@ -26727,6 +27614,48 @@
                 <w:sz w:val="16"/>
               </w:rPr>
               <w:t>details:</w:t>
+            </w:r>
+          </w:p>
+          <w:p>
+            <w:pPr>
+              <w:pStyle w:val="TableParagraph"/>
+              <w:tabs>
+                <w:tab w:val="center" w:pos="1962"/>
+              </w:tabs>
+              <w:spacing w:before="51"/>
+              <w:ind w:left="198"/>
+              <w:rPr>
+                <w:rFonts w:ascii="Arial Narrow"/>
+                <w:b/>
+                <w:bCs/>
+                <w:sz w:val="16"/>
+              </w:rPr>
+            </w:pPr>
+            <w:r>
+              <w:rPr>
+                <w:rFonts w:ascii="Arial Narrow"/>
+                <w:spacing w:val="-2"/>
+                <w:sz w:val="16"/>
+              </w:rPr>
+              <w:t xml:space="preserve">        </w:t>
+            </w:r>
+            <w:r>
+              <w:rPr>
+                <w:rFonts w:ascii="Arial Narrow"/>
+                <w:spacing w:val="-2"/>
+                <w:sz w:val="16"/>
+              </w:rPr>
+              <w:tab/>
+            </w:r>
+            <w:r>
+              <w:rPr>
+                <w:rFonts w:ascii="Arial Narrow"/>
+                <w:b/>
+                <w:bCs/>
+                <w:spacing w:val="-2"/>
+                <w:sz w:val="16"/>
+              </w:rPr>
+              <w:t>A. {q34a_details} | B. {q34b_details}</w:t>
             </w:r>
           </w:p>
         </w:tc>
@@ -27106,7 +28035,6 @@
                 <w:tab w:val="left" w:pos="1518"/>
               </w:tabs>
               <w:spacing w:before="108"/>
-              <w:ind w:left="441"/>
               <w:rPr>
                 <w:rFonts w:ascii="Tahoma"/>
                 <w:sz w:val="12"/>
@@ -27119,14 +28047,30 @@
                 <w:w w:val="105"/>
                 <w:sz w:val="12"/>
               </w:rPr>
-              <w:t>YES</w:t>
+              <w:t xml:space="preserve">      </w:t>
             </w:r>
             <w:r>
               <w:rPr>
                 <w:rFonts w:ascii="Tahoma"/>
-                <w:sz w:val="12"/>
-              </w:rPr>
-              <w:tab/>
+                <w:b/>
+                <w:bCs/>
+                <w:spacing w:val="-5"/>
+                <w:w w:val="105"/>
+                <w:sz w:val="12"/>
+              </w:rPr>
+              <w:t>{q35</w:t>
+            </w:r>
+            <w:proofErr w:type="gramStart"/>
+            <w:r>
+              <w:rPr>
+                <w:rFonts w:ascii="Tahoma"/>
+                <w:b/>
+                <w:bCs/>
+                <w:spacing w:val="-5"/>
+                <w:w w:val="105"/>
+                <w:sz w:val="12"/>
+              </w:rPr>
+              <w:t>aYes}</w:t>
             </w:r>
             <w:r>
               <w:rPr>
@@ -27135,6 +28079,64 @@
                 <w:w w:val="105"/>
                 <w:sz w:val="12"/>
               </w:rPr>
+              <w:t>YES</w:t>
+            </w:r>
+            <w:proofErr w:type="gramEnd"/>
+            <w:r>
+              <w:rPr>
+                <w:rFonts w:ascii="Tahoma"/>
+                <w:sz w:val="12"/>
+              </w:rPr>
+              <w:t xml:space="preserve">              </w:t>
+            </w:r>
+            <w:r>
+              <w:rPr>
+                <w:rFonts w:ascii="Tahoma"/>
+                <w:sz w:val="12"/>
+              </w:rPr>
+              <w:t xml:space="preserve">    </w:t>
+            </w:r>
+            <w:proofErr w:type="gramStart"/>
+            <w:r>
+              <w:rPr>
+                <w:rFonts w:ascii="Tahoma"/>
+                <w:sz w:val="12"/>
+              </w:rPr>
+              <w:t xml:space="preserve">  </w:t>
+            </w:r>
+            <w:r>
+              <w:rPr>
+                <w:rFonts w:ascii="Tahoma"/>
+                <w:sz w:val="12"/>
+              </w:rPr>
+              <w:t xml:space="preserve"> </w:t>
+            </w:r>
+            <w:r>
+              <w:rPr>
+                <w:rFonts w:ascii="Tahoma"/>
+                <w:b/>
+                <w:bCs/>
+                <w:sz w:val="12"/>
+              </w:rPr>
+              <w:t>{</w:t>
+            </w:r>
+            <w:proofErr w:type="gramEnd"/>
+            <w:r>
+              <w:rPr>
+                <w:rFonts w:ascii="Tahoma"/>
+                <w:b/>
+                <w:bCs/>
+                <w:sz w:val="12"/>
+              </w:rPr>
+              <w:t>q35aNo}</w:t>
+            </w:r>
+            <w:r>
+              <w:rPr>
+                <w:rFonts w:ascii="Tahoma"/>
+                <w:spacing w:val="-5"/>
+                <w:w w:val="105"/>
+                <w:sz w:val="12"/>
+              </w:rPr>
               <w:t>NO</w:t>
             </w:r>
           </w:p>
@@ -27145,6 +28147,7 @@
               <w:ind w:left="198"/>
               <w:rPr>
                 <w:rFonts w:ascii="Arial Narrow"/>
+                <w:spacing w:val="-2"/>
                 <w:sz w:val="16"/>
               </w:rPr>
             </w:pPr>
@@ -27200,6 +28203,63 @@
                 <w:sz w:val="16"/>
               </w:rPr>
               <w:t>details:</w:t>
+            </w:r>
+          </w:p>
+          <w:p>
+            <w:pPr>
+              <w:pStyle w:val="TableParagraph"/>
+              <w:tabs>
+                <w:tab w:val="center" w:pos="1962"/>
+              </w:tabs>
+              <w:spacing w:before="51"/>
+              <w:ind w:left="198"/>
+              <w:rPr>
+                <w:rFonts w:ascii="Arial Narrow"/>
+                <w:b/>
+                <w:bCs/>
+                <w:sz w:val="16"/>
+              </w:rPr>
+            </w:pPr>
+            <w:r>
+              <w:rPr>
+                <w:rFonts w:ascii="Arial Narrow"/>
+                <w:sz w:val="16"/>
+              </w:rPr>
+              <w:t xml:space="preserve">           </w:t>
+            </w:r>
+            <w:r>
+              <w:rPr>
+                <w:rFonts w:ascii="Arial Narrow"/>
+                <w:sz w:val="16"/>
+              </w:rPr>
+              <w:tab/>
+            </w:r>
+            <w:r>
+              <w:rPr>
+                <w:rFonts w:ascii="Arial Narrow"/>
+                <w:b/>
+                <w:bCs/>
+                <w:sz w:val="16"/>
+              </w:rPr>
+              <w:t>{q35</w:t>
+            </w:r>
+            <w:r>
+              <w:rPr>
+                <w:rFonts w:ascii="Arial Narrow"/>
+                <w:b/>
+                <w:bCs/>
+                <w:sz w:val="16"/>
+              </w:rPr>
+              <w:t>a</w:t>
+            </w:r>
+            <w:r>
+              <w:rPr>
+                <w:rFonts w:ascii="Arial Narrow"/>
+                <w:b/>
+                <w:bCs/>
+                <w:sz w:val="16"/>
+              </w:rPr>
+              <w:t>_details}</w:t>
             </w:r>
           </w:p>
         </w:tc>
@@ -27258,7 +28318,6 @@
               <w:tabs>
                 <w:tab w:val="left" w:pos="1569"/>
               </w:tabs>
-              <w:ind w:left="441"/>
               <w:rPr>
                 <w:rFonts w:ascii="Tahoma"/>
                 <w:sz w:val="12"/>
@@ -27271,14 +28330,102 @@
                 <w:w w:val="105"/>
                 <w:sz w:val="12"/>
               </w:rPr>
+              <w:t xml:space="preserve">      </w:t>
+            </w:r>
+            <w:r>
+              <w:rPr>
+                <w:rFonts w:ascii="Tahoma"/>
+                <w:b/>
+                <w:bCs/>
+                <w:spacing w:val="-5"/>
+                <w:w w:val="105"/>
+                <w:sz w:val="12"/>
+              </w:rPr>
+              <w:t>{q35</w:t>
+            </w:r>
+            <w:proofErr w:type="gramStart"/>
+            <w:r>
+              <w:rPr>
+                <w:rFonts w:ascii="Tahoma"/>
+                <w:b/>
+                <w:bCs/>
+                <w:spacing w:val="-5"/>
+                <w:w w:val="105"/>
+                <w:sz w:val="12"/>
+              </w:rPr>
+              <w:t>bYes}</w:t>
+            </w:r>
+            <w:r>
+              <w:rPr>
+                <w:rFonts w:ascii="Tahoma"/>
+                <w:spacing w:val="-5"/>
+                <w:w w:val="105"/>
+                <w:sz w:val="12"/>
+              </w:rPr>
               <w:t>YES</w:t>
             </w:r>
+            <w:proofErr w:type="gramEnd"/>
             <w:r>
               <w:rPr>
                 <w:rFonts w:ascii="Tahoma"/>
                 <w:sz w:val="12"/>
               </w:rPr>
-              <w:tab/>
+              <w:t xml:space="preserve">            </w:t>
+            </w:r>
+            <w:r>
+              <w:rPr>
+                <w:rFonts w:ascii="Tahoma"/>
+                <w:sz w:val="12"/>
+              </w:rPr>
+              <w:t xml:space="preserve">     </w:t>
+            </w:r>
+            <w:r>
+              <w:rPr>
+                <w:rFonts w:ascii="Tahoma"/>
+                <w:sz w:val="12"/>
+              </w:rPr>
+              <w:t xml:space="preserve">   </w:t>
+            </w:r>
+            <w:proofErr w:type="gramStart"/>
+            <w:r>
+              <w:rPr>
+                <w:rFonts w:ascii="Tahoma"/>
+                <w:sz w:val="12"/>
+              </w:rPr>
+              <w:t xml:space="preserve"> </w:t>
+            </w:r>
+            <w:r>
+              <w:rPr>
+                <w:rFonts w:ascii="Tahoma"/>
+                <w:sz w:val="12"/>
+              </w:rPr>
+              <w:t xml:space="preserve"> </w:t>
+            </w:r>
+            <w:r>
+              <w:rPr>
+                <w:rFonts w:ascii="Tahoma"/>
+                <w:sz w:val="12"/>
+              </w:rPr>
+              <w:t xml:space="preserve"> </w:t>
+            </w:r>
+            <w:r>
+              <w:rPr>
+                <w:rFonts w:ascii="Tahoma"/>
+                <w:b/>
+                <w:bCs/>
+                <w:sz w:val="12"/>
+              </w:rPr>
+              <w:t>{</w:t>
+            </w:r>
+            <w:proofErr w:type="gramEnd"/>
+            <w:r>
+              <w:rPr>
+                <w:rFonts w:ascii="Tahoma"/>
+                <w:b/>
+                <w:bCs/>
+                <w:sz w:val="12"/>
+              </w:rPr>
+              <w:t>q35bNo}</w:t>
             </w:r>
             <w:r>
               <w:rPr>
@@ -27365,7 +28512,9 @@
               <w:ind w:right="123"/>
               <w:jc w:val="right"/>
               <w:rPr>
-                <w:sz w:val="16"/>
+                <w:rFonts w:ascii="Tahoma" w:hAnsi="Tahoma" w:cs="Tahoma"/>
+                <w:sz w:val="16"/>
+                <w:u w:val="single"/>
               </w:rPr>
             </w:pPr>
             <w:r>
@@ -27400,10 +28549,65 @@
             </w:r>
             <w:r>
               <w:rPr>
+                <w:rFonts w:ascii="Tahoma" w:hAnsi="Tahoma" w:cs="Tahoma"/>
+                <w:b/>
+                <w:bCs/>
                 <w:sz w:val="16"/>
                 <w:u w:val="single"/>
               </w:rPr>
-              <w:tab/>
+              <w:t>___{q35</w:t>
+            </w:r>
+            <w:r>
+              <w:rPr>
+                <w:rFonts w:ascii="Tahoma" w:hAnsi="Tahoma" w:cs="Tahoma"/>
+                <w:b/>
+                <w:bCs/>
+                <w:sz w:val="16"/>
+                <w:u w:val="single"/>
+              </w:rPr>
+              <w:t>b_</w:t>
+            </w:r>
+            <w:proofErr w:type="gramStart"/>
+            <w:r>
+              <w:rPr>
+                <w:rFonts w:ascii="Tahoma" w:hAnsi="Tahoma" w:cs="Tahoma"/>
+                <w:b/>
+                <w:bCs/>
+                <w:sz w:val="16"/>
+                <w:u w:val="single"/>
+              </w:rPr>
+              <w:t>dateFiled</w:t>
+            </w:r>
+            <w:r>
+              <w:rPr>
+                <w:rFonts w:ascii="Tahoma" w:hAnsi="Tahoma" w:cs="Tahoma"/>
+                <w:b/>
+                <w:bCs/>
+                <w:sz w:val="16"/>
+                <w:u w:val="single"/>
+              </w:rPr>
+              <w:t>}</w:t>
+            </w:r>
+            <w:r>
+              <w:rPr>
+                <w:rFonts w:ascii="Tahoma" w:hAnsi="Tahoma" w:cs="Tahoma"/>
+                <w:b/>
+                <w:bCs/>
+                <w:sz w:val="16"/>
+                <w:u w:val="single"/>
+              </w:rPr>
+              <w:t>_</w:t>
+            </w:r>
+            <w:proofErr w:type="gramEnd"/>
+            <w:r>
+              <w:rPr>
+                <w:rFonts w:ascii="Tahoma" w:hAnsi="Tahoma" w:cs="Tahoma"/>
+                <w:b/>
+                <w:bCs/>
+                <w:sz w:val="16"/>
+                <w:u w:val="single"/>
+              </w:rPr>
+              <w:t>____</w:t>
             </w:r>
           </w:p>
           <w:p>
@@ -27417,7 +28621,11 @@
               <w:ind w:right="123"/>
               <w:jc w:val="right"/>
               <w:rPr>
-                <w:sz w:val="16"/>
+                <w:rFonts w:ascii="Tahoma" w:hAnsi="Tahoma" w:cs="Tahoma"/>
+                <w:b/>
+                <w:bCs/>
+                <w:sz w:val="16"/>
+                <w:u w:val="single"/>
               </w:rPr>
             </w:pPr>
             <w:r>
@@ -27467,10 +28675,35 @@
             </w:r>
             <w:r>
               <w:rPr>
+                <w:rFonts w:ascii="Tahoma" w:hAnsi="Tahoma" w:cs="Tahoma"/>
+                <w:b/>
+                <w:bCs/>
                 <w:sz w:val="16"/>
                 <w:u w:val="single"/>
               </w:rPr>
-              <w:tab/>
+              <w:t>_____{q35b_</w:t>
+            </w:r>
+            <w:proofErr w:type="gramStart"/>
+            <w:r>
+              <w:rPr>
+                <w:rFonts w:ascii="Tahoma" w:hAnsi="Tahoma" w:cs="Tahoma"/>
+                <w:b/>
+                <w:bCs/>
+                <w:sz w:val="16"/>
+                <w:u w:val="single"/>
+              </w:rPr>
+              <w:t>status}_</w:t>
+            </w:r>
+            <w:proofErr w:type="gramEnd"/>
+            <w:r>
+              <w:rPr>
+                <w:rFonts w:ascii="Tahoma" w:hAnsi="Tahoma" w:cs="Tahoma"/>
+                <w:b/>
+                <w:bCs/>
+                <w:sz w:val="16"/>
+                <w:u w:val="single"/>
+              </w:rPr>
+              <w:t>____</w:t>
             </w:r>
           </w:p>
         </w:tc>
@@ -27572,7 +28805,6 @@
                 <w:tab w:val="left" w:pos="1622"/>
               </w:tabs>
               <w:spacing w:before="1"/>
-              <w:ind w:left="429"/>
               <w:rPr>
                 <w:rFonts w:ascii="Tahoma"/>
                 <w:sz w:val="12"/>
@@ -27585,14 +28817,30 @@
                 <w:w w:val="105"/>
                 <w:sz w:val="12"/>
               </w:rPr>
-              <w:t>YES</w:t>
+              <w:t xml:space="preserve">      </w:t>
             </w:r>
             <w:r>
               <w:rPr>
                 <w:rFonts w:ascii="Tahoma"/>
-                <w:sz w:val="12"/>
-              </w:rPr>
-              <w:tab/>
+                <w:b/>
+                <w:bCs/>
+                <w:spacing w:val="-5"/>
+                <w:w w:val="105"/>
+                <w:sz w:val="12"/>
+              </w:rPr>
+              <w:t>{q36</w:t>
+            </w:r>
+            <w:proofErr w:type="gramStart"/>
+            <w:r>
+              <w:rPr>
+                <w:rFonts w:ascii="Tahoma"/>
+                <w:b/>
+                <w:bCs/>
+                <w:spacing w:val="-5"/>
+                <w:w w:val="105"/>
+                <w:sz w:val="12"/>
+              </w:rPr>
+              <w:t>Yes}</w:t>
             </w:r>
             <w:r>
               <w:rPr>
@@ -27601,6 +28849,71 @@
                 <w:w w:val="105"/>
                 <w:sz w:val="12"/>
               </w:rPr>
+              <w:t>YES</w:t>
+            </w:r>
+            <w:proofErr w:type="gramEnd"/>
+            <w:r>
+              <w:rPr>
+                <w:rFonts w:ascii="Tahoma"/>
+                <w:sz w:val="12"/>
+              </w:rPr>
+              <w:t xml:space="preserve">             </w:t>
+            </w:r>
+            <w:r>
+              <w:rPr>
+                <w:rFonts w:ascii="Tahoma"/>
+                <w:sz w:val="12"/>
+              </w:rPr>
+              <w:t xml:space="preserve">     </w:t>
+            </w:r>
+            <w:r>
+              <w:rPr>
+                <w:rFonts w:ascii="Tahoma"/>
+                <w:sz w:val="12"/>
+              </w:rPr>
+              <w:t xml:space="preserve">   </w:t>
+            </w:r>
+            <w:proofErr w:type="gramStart"/>
+            <w:r>
+              <w:rPr>
+                <w:rFonts w:ascii="Tahoma"/>
+                <w:sz w:val="12"/>
+              </w:rPr>
+              <w:t xml:space="preserve">  </w:t>
+            </w:r>
+            <w:r>
+              <w:rPr>
+                <w:rFonts w:ascii="Tahoma"/>
+                <w:sz w:val="12"/>
+              </w:rPr>
+              <w:t xml:space="preserve"> </w:t>
+            </w:r>
+            <w:r>
+              <w:rPr>
+                <w:rFonts w:ascii="Tahoma"/>
+                <w:b/>
+                <w:bCs/>
+                <w:sz w:val="12"/>
+              </w:rPr>
+              <w:t>{</w:t>
+            </w:r>
+            <w:proofErr w:type="gramEnd"/>
+            <w:r>
+              <w:rPr>
+                <w:rFonts w:ascii="Tahoma"/>
+                <w:b/>
+                <w:bCs/>
+                <w:sz w:val="12"/>
+              </w:rPr>
+              <w:t>q36No}</w:t>
+            </w:r>
+            <w:r>
+              <w:rPr>
+                <w:rFonts w:ascii="Tahoma"/>
+                <w:spacing w:val="-5"/>
+                <w:w w:val="105"/>
+                <w:sz w:val="12"/>
+              </w:rPr>
               <w:t>NO</w:t>
             </w:r>
           </w:p>
@@ -27611,6 +28924,7 @@
               <w:ind w:left="198"/>
               <w:rPr>
                 <w:rFonts w:ascii="Arial Narrow"/>
+                <w:spacing w:val="-2"/>
                 <w:sz w:val="16"/>
               </w:rPr>
             </w:pPr>
@@ -27666,6 +28980,28 @@
                 <w:sz w:val="16"/>
               </w:rPr>
               <w:t>details:</w:t>
+            </w:r>
+          </w:p>
+          <w:p>
+            <w:pPr>
+              <w:jc w:val="center"/>
+              <w:rPr>
+                <w:rFonts w:ascii="Tahoma" w:hAnsi="Tahoma" w:cs="Tahoma"/>
+                <w:b/>
+                <w:bCs/>
+                <w:sz w:val="16"/>
+                <w:szCs w:val="16"/>
+              </w:rPr>
+            </w:pPr>
+            <w:r>
+              <w:rPr>
+                <w:rFonts w:ascii="Tahoma" w:hAnsi="Tahoma" w:cs="Tahoma"/>
+                <w:b/>
+                <w:bCs/>
+                <w:sz w:val="16"/>
+                <w:szCs w:val="16"/>
+              </w:rPr>
+              <w:t>{q36_details}</w:t>
             </w:r>
           </w:p>
         </w:tc>
@@ -27965,7 +29301,6 @@
                 <w:tab w:val="left" w:pos="1634"/>
               </w:tabs>
               <w:spacing w:before="101" w:line="144" w:lineRule="exact"/>
-              <w:ind w:left="417"/>
               <w:rPr>
                 <w:rFonts w:ascii="Tahoma"/>
                 <w:sz w:val="12"/>
@@ -27978,14 +29313,30 @@
                 <w:w w:val="105"/>
                 <w:sz w:val="12"/>
               </w:rPr>
-              <w:t>YES</w:t>
+              <w:t xml:space="preserve">     </w:t>
             </w:r>
             <w:r>
               <w:rPr>
                 <w:rFonts w:ascii="Tahoma"/>
-                <w:sz w:val="12"/>
-              </w:rPr>
-              <w:tab/>
+                <w:b/>
+                <w:bCs/>
+                <w:spacing w:val="-5"/>
+                <w:w w:val="105"/>
+                <w:sz w:val="12"/>
+              </w:rPr>
+              <w:t>{q37</w:t>
+            </w:r>
+            <w:proofErr w:type="gramStart"/>
+            <w:r>
+              <w:rPr>
+                <w:rFonts w:ascii="Tahoma"/>
+                <w:b/>
+                <w:bCs/>
+                <w:spacing w:val="-5"/>
+                <w:w w:val="105"/>
+                <w:sz w:val="12"/>
+              </w:rPr>
+              <w:t>Yes}</w:t>
             </w:r>
             <w:r>
               <w:rPr>
@@ -27994,6 +29345,89 @@
                 <w:w w:val="105"/>
                 <w:sz w:val="12"/>
               </w:rPr>
+              <w:t>YES</w:t>
+            </w:r>
+            <w:proofErr w:type="gramEnd"/>
+            <w:r>
+              <w:rPr>
+                <w:rFonts w:ascii="Tahoma"/>
+                <w:sz w:val="12"/>
+              </w:rPr>
+              <w:t xml:space="preserve">                </w:t>
+            </w:r>
+            <w:r>
+              <w:rPr>
+                <w:rFonts w:ascii="Tahoma"/>
+                <w:sz w:val="12"/>
+              </w:rPr>
+              <w:t xml:space="preserve">     </w:t>
+            </w:r>
+            <w:r>
+              <w:rPr>
+                <w:rFonts w:ascii="Tahoma"/>
+                <w:sz w:val="12"/>
+              </w:rPr>
+              <w:t xml:space="preserve"> </w:t>
+            </w:r>
+            <w:r>
+              <w:rPr>
+                <w:rFonts w:ascii="Tahoma"/>
+                <w:sz w:val="12"/>
+              </w:rPr>
+              <w:t xml:space="preserve"> </w:t>
+            </w:r>
+            <w:proofErr w:type="gramStart"/>
+            <w:r>
+              <w:rPr>
+                <w:rFonts w:ascii="Tahoma"/>
+                <w:sz w:val="12"/>
+              </w:rPr>
+              <w:t xml:space="preserve">   </w:t>
+            </w:r>
+            <w:r>
+              <w:rPr>
+                <w:rFonts w:ascii="Tahoma"/>
+                <w:b/>
+                <w:bCs/>
+                <w:sz w:val="12"/>
+              </w:rPr>
+              <w:t>{</w:t>
+            </w:r>
+            <w:proofErr w:type="gramEnd"/>
+            <w:r>
+              <w:rPr>
+                <w:rFonts w:ascii="Tahoma"/>
+                <w:b/>
+                <w:bCs/>
+                <w:sz w:val="12"/>
+              </w:rPr>
+              <w:t>q37</w:t>
+            </w:r>
+            <w:r>
+              <w:rPr>
+                <w:rFonts w:ascii="Tahoma"/>
+                <w:b/>
+                <w:bCs/>
+                <w:sz w:val="12"/>
+              </w:rPr>
+              <w:t>No</w:t>
+            </w:r>
+            <w:r>
+              <w:rPr>
+                <w:rFonts w:ascii="Tahoma"/>
+                <w:b/>
+                <w:bCs/>
+                <w:sz w:val="12"/>
+              </w:rPr>
+              <w:t>}</w:t>
+            </w:r>
+            <w:r>
+              <w:rPr>
+                <w:rFonts w:ascii="Tahoma"/>
+                <w:spacing w:val="-5"/>
+                <w:w w:val="105"/>
+                <w:sz w:val="12"/>
+              </w:rPr>
               <w:t>NO</w:t>
             </w:r>
           </w:p>
@@ -28004,6 +29438,7 @@
               <w:ind w:left="198"/>
               <w:rPr>
                 <w:rFonts w:ascii="Arial Narrow"/>
+                <w:spacing w:val="-2"/>
                 <w:sz w:val="16"/>
               </w:rPr>
             </w:pPr>
@@ -28059,6 +29494,37 @@
                 <w:sz w:val="16"/>
               </w:rPr>
               <w:t>details:</w:t>
+            </w:r>
+          </w:p>
+          <w:p>
+            <w:pPr>
+              <w:pStyle w:val="TableParagraph"/>
+              <w:spacing w:line="183" w:lineRule="exact"/>
+              <w:ind w:left="198"/>
+              <w:rPr>
+                <w:rFonts w:ascii="Arial Narrow"/>
+                <w:b/>
+                <w:bCs/>
+                <w:sz w:val="16"/>
+              </w:rPr>
+            </w:pPr>
+            <w:r>
+              <w:rPr>
+                <w:rFonts w:ascii="Arial Narrow"/>
+                <w:spacing w:val="-2"/>
+                <w:sz w:val="16"/>
+              </w:rPr>
+              <w:t xml:space="preserve">          </w:t>
+            </w:r>
+            <w:r>
+              <w:rPr>
+                <w:rFonts w:ascii="Arial Narrow"/>
+                <w:b/>
+                <w:bCs/>
+                <w:spacing w:val="-2"/>
+                <w:sz w:val="16"/>
+              </w:rPr>
+              <w:t>{q37_details}</w:t>
             </w:r>
           </w:p>
         </w:tc>
@@ -28764,7 +30230,6 @@
                 <w:tab w:val="left" w:pos="1722"/>
               </w:tabs>
               <w:spacing w:before="120"/>
-              <w:ind w:left="441"/>
               <w:rPr>
                 <w:rFonts w:ascii="Tahoma"/>
                 <w:sz w:val="12"/>
@@ -28777,14 +30242,30 @@
                 <w:w w:val="105"/>
                 <w:sz w:val="12"/>
               </w:rPr>
-              <w:t>YES</w:t>
+              <w:t xml:space="preserve">      </w:t>
             </w:r>
             <w:r>
               <w:rPr>
                 <w:rFonts w:ascii="Tahoma"/>
-                <w:sz w:val="12"/>
-              </w:rPr>
-              <w:tab/>
+                <w:b/>
+                <w:bCs/>
+                <w:spacing w:val="-5"/>
+                <w:w w:val="105"/>
+                <w:sz w:val="12"/>
+              </w:rPr>
+              <w:t>{q38</w:t>
+            </w:r>
+            <w:proofErr w:type="gramStart"/>
+            <w:r>
+              <w:rPr>
+                <w:rFonts w:ascii="Tahoma"/>
+                <w:b/>
+                <w:bCs/>
+                <w:spacing w:val="-5"/>
+                <w:w w:val="105"/>
+                <w:sz w:val="12"/>
+              </w:rPr>
+              <w:t>aYes}</w:t>
             </w:r>
             <w:r>
               <w:rPr>
@@ -28793,6 +30274,64 @@
                 <w:w w:val="105"/>
                 <w:sz w:val="12"/>
               </w:rPr>
+              <w:t>YES</w:t>
+            </w:r>
+            <w:proofErr w:type="gramEnd"/>
+            <w:r>
+              <w:rPr>
+                <w:rFonts w:ascii="Tahoma"/>
+                <w:sz w:val="12"/>
+              </w:rPr>
+              <w:t xml:space="preserve">                  </w:t>
+            </w:r>
+            <w:r>
+              <w:rPr>
+                <w:rFonts w:ascii="Tahoma"/>
+                <w:sz w:val="12"/>
+              </w:rPr>
+              <w:t xml:space="preserve">     </w:t>
+            </w:r>
+            <w:r>
+              <w:rPr>
+                <w:rFonts w:ascii="Tahoma"/>
+                <w:sz w:val="12"/>
+              </w:rPr>
+              <w:t xml:space="preserve"> </w:t>
+            </w:r>
+            <w:proofErr w:type="gramStart"/>
+            <w:r>
+              <w:rPr>
+                <w:rFonts w:ascii="Tahoma"/>
+                <w:sz w:val="12"/>
+              </w:rPr>
+              <w:t xml:space="preserve">   </w:t>
+            </w:r>
+            <w:r>
+              <w:rPr>
+                <w:rFonts w:ascii="Tahoma"/>
+                <w:b/>
+                <w:bCs/>
+                <w:sz w:val="12"/>
+              </w:rPr>
+              <w:t>{</w:t>
+            </w:r>
+            <w:proofErr w:type="gramEnd"/>
+            <w:r>
+              <w:rPr>
+                <w:rFonts w:ascii="Tahoma"/>
+                <w:b/>
+                <w:bCs/>
+                <w:sz w:val="12"/>
+              </w:rPr>
+              <w:t>q38aNo}</w:t>
+            </w:r>
+            <w:r>
+              <w:rPr>
+                <w:rFonts w:ascii="Tahoma"/>
+                <w:spacing w:val="-5"/>
+                <w:w w:val="105"/>
+                <w:sz w:val="12"/>
+              </w:rPr>
               <w:t>NO</w:t>
             </w:r>
           </w:p>
@@ -28800,6 +30339,7 @@
             <w:pPr>
               <w:pStyle w:val="TableParagraph"/>
               <w:tabs>
+                <w:tab w:val="left" w:pos="2592"/>
                 <w:tab w:val="left" w:pos="3605"/>
               </w:tabs>
               <w:spacing w:before="25"/>
@@ -28870,10 +30410,57 @@
             </w:r>
             <w:r>
               <w:rPr>
+                <w:rFonts w:ascii="Arial Narrow"/>
+                <w:spacing w:val="-10"/>
+                <w:sz w:val="16"/>
+              </w:rPr>
+              <w:t xml:space="preserve"> </w:t>
+            </w:r>
+            <w:r>
+              <w:rPr>
+                <w:rFonts w:ascii="Arial Narrow" w:hAnsi="Arial Narrow" w:cs="Tahoma"/>
                 <w:sz w:val="16"/>
                 <w:u w:val="single"/>
               </w:rPr>
-              <w:tab/>
+              <w:t>_</w:t>
+            </w:r>
+            <w:r>
+              <w:rPr>
+                <w:rFonts w:ascii="Arial Narrow" w:hAnsi="Arial Narrow" w:cs="Tahoma"/>
+                <w:b/>
+                <w:bCs/>
+                <w:sz w:val="16"/>
+                <w:u w:val="single"/>
+              </w:rPr>
+              <w:t>{q38a_</w:t>
+            </w:r>
+            <w:proofErr w:type="gramStart"/>
+            <w:r>
+              <w:rPr>
+                <w:rFonts w:ascii="Arial Narrow" w:hAnsi="Arial Narrow" w:cs="Tahoma"/>
+                <w:b/>
+                <w:bCs/>
+                <w:sz w:val="16"/>
+                <w:u w:val="single"/>
+              </w:rPr>
+              <w:t>details}</w:t>
+            </w:r>
+            <w:r>
+              <w:rPr>
+                <w:rFonts w:ascii="Arial Narrow" w:hAnsi="Arial Narrow" w:cs="Tahoma"/>
+                <w:sz w:val="16"/>
+                <w:u w:val="single"/>
+              </w:rPr>
+              <w:t>_</w:t>
+            </w:r>
+            <w:proofErr w:type="gramEnd"/>
+            <w:r>
+              <w:rPr>
+                <w:rFonts w:ascii="Arial Narrow" w:hAnsi="Arial Narrow" w:cs="Tahoma"/>
+                <w:sz w:val="16"/>
+                <w:u w:val="single"/>
+              </w:rPr>
+              <w:t>________</w:t>
             </w:r>
           </w:p>
           <w:p>
@@ -28883,7 +30470,6 @@
                 <w:tab w:val="left" w:pos="1734"/>
               </w:tabs>
               <w:spacing w:before="151"/>
-              <w:ind w:left="455"/>
               <w:rPr>
                 <w:rFonts w:ascii="Tahoma"/>
                 <w:sz w:val="12"/>
@@ -28897,15 +30483,97 @@
                 <w:position w:val="1"/>
                 <w:sz w:val="12"/>
               </w:rPr>
+              <w:t xml:space="preserve">      </w:t>
+            </w:r>
+            <w:r>
+              <w:rPr>
+                <w:rFonts w:ascii="Tahoma"/>
+                <w:b/>
+                <w:bCs/>
+                <w:spacing w:val="-5"/>
+                <w:w w:val="105"/>
+                <w:position w:val="1"/>
+                <w:sz w:val="12"/>
+              </w:rPr>
+              <w:t>{q38</w:t>
+            </w:r>
+            <w:proofErr w:type="gramStart"/>
+            <w:r>
+              <w:rPr>
+                <w:rFonts w:ascii="Tahoma"/>
+                <w:b/>
+                <w:bCs/>
+                <w:spacing w:val="-5"/>
+                <w:w w:val="105"/>
+                <w:position w:val="1"/>
+                <w:sz w:val="12"/>
+              </w:rPr>
+              <w:t>bYes}</w:t>
+            </w:r>
+            <w:r>
+              <w:rPr>
+                <w:rFonts w:ascii="Tahoma"/>
+                <w:spacing w:val="-5"/>
+                <w:w w:val="105"/>
+                <w:position w:val="1"/>
+                <w:sz w:val="12"/>
+              </w:rPr>
               <w:t>YES</w:t>
             </w:r>
+            <w:proofErr w:type="gramEnd"/>
             <w:r>
               <w:rPr>
                 <w:rFonts w:ascii="Tahoma"/>
                 <w:position w:val="1"/>
                 <w:sz w:val="12"/>
               </w:rPr>
-              <w:tab/>
+              <w:t xml:space="preserve">                  </w:t>
+            </w:r>
+            <w:r>
+              <w:rPr>
+                <w:rFonts w:ascii="Tahoma"/>
+                <w:position w:val="1"/>
+                <w:sz w:val="12"/>
+              </w:rPr>
+              <w:t xml:space="preserve">     </w:t>
+            </w:r>
+            <w:r>
+              <w:rPr>
+                <w:rFonts w:ascii="Tahoma"/>
+                <w:position w:val="1"/>
+                <w:sz w:val="12"/>
+              </w:rPr>
+              <w:t xml:space="preserve"> </w:t>
+            </w:r>
+            <w:proofErr w:type="gramStart"/>
+            <w:r>
+              <w:rPr>
+                <w:rFonts w:ascii="Tahoma"/>
+                <w:position w:val="1"/>
+                <w:sz w:val="12"/>
+              </w:rPr>
+              <w:t xml:space="preserve">   </w:t>
+            </w:r>
+            <w:r>
+              <w:rPr>
+                <w:rFonts w:ascii="Tahoma"/>
+                <w:b/>
+                <w:bCs/>
+                <w:position w:val="1"/>
+                <w:sz w:val="12"/>
+              </w:rPr>
+              <w:t>{</w:t>
+            </w:r>
+            <w:proofErr w:type="gramEnd"/>
+            <w:r>
+              <w:rPr>
+                <w:rFonts w:ascii="Tahoma"/>
+                <w:b/>
+                <w:bCs/>
+                <w:position w:val="1"/>
+                <w:sz w:val="12"/>
+              </w:rPr>
+              <w:t>q38bNo}</w:t>
             </w:r>
             <w:r>
               <w:rPr>
@@ -28924,6 +30592,8 @@
               <w:ind w:left="256"/>
               <w:rPr>
                 <w:rFonts w:ascii="Arial Narrow"/>
+                <w:b/>
+                <w:bCs/>
                 <w:sz w:val="16"/>
               </w:rPr>
             </w:pPr>
@@ -28979,6 +30649,44 @@
                 <w:sz w:val="16"/>
               </w:rPr>
               <w:t>details:</w:t>
+            </w:r>
+            <w:r>
+              <w:rPr>
+                <w:rFonts w:ascii="Arial Narrow"/>
+                <w:spacing w:val="-2"/>
+                <w:sz w:val="16"/>
+              </w:rPr>
+              <w:t xml:space="preserve">   </w:t>
+            </w:r>
+            <w:proofErr w:type="gramStart"/>
+            <w:r>
+              <w:rPr>
+                <w:rFonts w:ascii="Arial Narrow"/>
+                <w:spacing w:val="-2"/>
+                <w:sz w:val="16"/>
+              </w:rPr>
+              <w:t xml:space="preserve">   </w:t>
+            </w:r>
+            <w:r>
+              <w:rPr>
+                <w:rFonts w:ascii="Arial Narrow"/>
+                <w:b/>
+                <w:bCs/>
+                <w:spacing w:val="-2"/>
+                <w:sz w:val="16"/>
+              </w:rPr>
+              <w:t>{</w:t>
+            </w:r>
+            <w:proofErr w:type="gramEnd"/>
+            <w:r>
+              <w:rPr>
+                <w:rFonts w:ascii="Arial Narrow"/>
+                <w:b/>
+                <w:bCs/>
+                <w:spacing w:val="-2"/>
+                <w:sz w:val="16"/>
+              </w:rPr>
+              <w:t>q38b_details}</w:t>
             </w:r>
           </w:p>
         </w:tc>
@@ -29251,7 +30959,6 @@
                 <w:tab w:val="left" w:pos="1722"/>
               </w:tabs>
               <w:spacing w:before="1"/>
-              <w:ind w:left="441"/>
               <w:rPr>
                 <w:rFonts w:ascii="Tahoma"/>
                 <w:sz w:val="12"/>
@@ -29264,14 +30971,30 @@
                 <w:w w:val="105"/>
                 <w:sz w:val="12"/>
               </w:rPr>
-              <w:t>YES</w:t>
+              <w:t xml:space="preserve">      </w:t>
             </w:r>
             <w:r>
               <w:rPr>
                 <w:rFonts w:ascii="Tahoma"/>
-                <w:sz w:val="12"/>
-              </w:rPr>
-              <w:tab/>
+                <w:b/>
+                <w:bCs/>
+                <w:spacing w:val="-5"/>
+                <w:w w:val="105"/>
+                <w:sz w:val="12"/>
+              </w:rPr>
+              <w:t>{q39</w:t>
+            </w:r>
+            <w:proofErr w:type="gramStart"/>
+            <w:r>
+              <w:rPr>
+                <w:rFonts w:ascii="Tahoma"/>
+                <w:b/>
+                <w:bCs/>
+                <w:spacing w:val="-5"/>
+                <w:w w:val="105"/>
+                <w:sz w:val="12"/>
+              </w:rPr>
+              <w:t>Yes}</w:t>
             </w:r>
             <w:r>
               <w:rPr>
@@ -29280,6 +31003,64 @@
                 <w:w w:val="105"/>
                 <w:sz w:val="12"/>
               </w:rPr>
+              <w:t>YES</w:t>
+            </w:r>
+            <w:proofErr w:type="gramEnd"/>
+            <w:r>
+              <w:rPr>
+                <w:rFonts w:ascii="Tahoma"/>
+                <w:sz w:val="12"/>
+              </w:rPr>
+              <w:t xml:space="preserve">                     </w:t>
+            </w:r>
+            <w:r>
+              <w:rPr>
+                <w:rFonts w:ascii="Tahoma"/>
+                <w:sz w:val="12"/>
+              </w:rPr>
+              <w:t xml:space="preserve">   </w:t>
+            </w:r>
+            <w:proofErr w:type="gramStart"/>
+            <w:r>
+              <w:rPr>
+                <w:rFonts w:ascii="Tahoma"/>
+                <w:sz w:val="12"/>
+              </w:rPr>
+              <w:t xml:space="preserve">  </w:t>
+            </w:r>
+            <w:r>
+              <w:rPr>
+                <w:rFonts w:ascii="Tahoma"/>
+                <w:sz w:val="12"/>
+              </w:rPr>
+              <w:t xml:space="preserve"> </w:t>
+            </w:r>
+            <w:r>
+              <w:rPr>
+                <w:rFonts w:ascii="Tahoma"/>
+                <w:b/>
+                <w:bCs/>
+                <w:sz w:val="12"/>
+              </w:rPr>
+              <w:t>{</w:t>
+            </w:r>
+            <w:proofErr w:type="gramEnd"/>
+            <w:r>
+              <w:rPr>
+                <w:rFonts w:ascii="Tahoma"/>
+                <w:b/>
+                <w:bCs/>
+                <w:sz w:val="12"/>
+              </w:rPr>
+              <w:t>q39No}</w:t>
+            </w:r>
+            <w:r>
+              <w:rPr>
+                <w:rFonts w:ascii="Tahoma"/>
+                <w:spacing w:val="-5"/>
+                <w:w w:val="105"/>
+                <w:sz w:val="12"/>
+              </w:rPr>
               <w:t>NO</w:t>
             </w:r>
           </w:p>
@@ -29290,6 +31071,7 @@
               <w:ind w:left="198"/>
               <w:rPr>
                 <w:rFonts w:ascii="Arial Narrow"/>
+                <w:spacing w:val="-2"/>
                 <w:sz w:val="16"/>
               </w:rPr>
             </w:pPr>
@@ -29360,6 +31142,57 @@
                 <w:sz w:val="16"/>
               </w:rPr>
               <w:t>(country):</w:t>
+            </w:r>
+          </w:p>
+          <w:p>
+            <w:pPr>
+              <w:tabs>
+                <w:tab w:val="left" w:pos="455"/>
+              </w:tabs>
+              <w:rPr>
+                <w:rFonts w:ascii="Tahoma" w:hAnsi="Tahoma" w:cs="Tahoma"/>
+                <w:b/>
+                <w:bCs/>
+                <w:sz w:val="16"/>
+                <w:szCs w:val="16"/>
+              </w:rPr>
+            </w:pPr>
+            <w:r>
+              <w:rPr>
+                <w:b/>
+                <w:bCs/>
+              </w:rPr>
+              <w:tab/>
+            </w:r>
+            <w:r>
+              <w:rPr>
+                <w:rFonts w:ascii="Tahoma" w:hAnsi="Tahoma" w:cs="Tahoma"/>
+                <w:b/>
+                <w:bCs/>
+                <w:sz w:val="16"/>
+                <w:szCs w:val="16"/>
+              </w:rPr>
+              <w:t>{q39_detail</w:t>
+            </w:r>
+            <w:r>
+              <w:rPr>
+                <w:rFonts w:ascii="Tahoma" w:hAnsi="Tahoma" w:cs="Tahoma"/>
+                <w:b/>
+                <w:bCs/>
+                <w:sz w:val="16"/>
+                <w:szCs w:val="16"/>
+              </w:rPr>
+              <w:t>s</w:t>
+            </w:r>
+            <w:r>
+              <w:rPr>
+                <w:rFonts w:ascii="Tahoma" w:hAnsi="Tahoma" w:cs="Tahoma"/>
+                <w:b/>
+                <w:bCs/>
+                <w:sz w:val="16"/>
+                <w:szCs w:val="16"/>
+              </w:rPr>
+              <w:t>}</w:t>
             </w:r>
           </w:p>
         </w:tc>
@@ -30037,135 +31870,17 @@
           <w:p>
             <w:pPr>
               <w:pStyle w:val="TableParagraph"/>
-              <w:rPr>
-                <w:rFonts w:ascii="Arial"/>
-                <w:i/>
-                <w:sz w:val="14"/>
-              </w:rPr>
-            </w:pPr>
-          </w:p>
-          <w:p>
-            <w:pPr>
-              <w:pStyle w:val="TableParagraph"/>
-              <w:rPr>
-                <w:rFonts w:ascii="Arial"/>
-                <w:i/>
-                <w:sz w:val="14"/>
-              </w:rPr>
-            </w:pPr>
-          </w:p>
-          <w:p>
-            <w:pPr>
-              <w:pStyle w:val="TableParagraph"/>
-              <w:rPr>
-                <w:rFonts w:ascii="Arial"/>
-                <w:i/>
-                <w:sz w:val="14"/>
-              </w:rPr>
-            </w:pPr>
-          </w:p>
-          <w:p>
-            <w:pPr>
-              <w:pStyle w:val="TableParagraph"/>
               <w:tabs>
                 <w:tab w:val="left" w:pos="1749"/>
               </w:tabs>
-              <w:spacing w:before="82" w:line="135" w:lineRule="exact"/>
-              <w:ind w:left="441"/>
-              <w:rPr>
-                <w:rFonts w:ascii="Tahoma"/>
-                <w:sz w:val="12"/>
-              </w:rPr>
-            </w:pPr>
-            <w:r>
+              <w:spacing w:before="82" w:line="276" w:lineRule="auto"/>
               <w:rPr>
                 <w:rFonts w:ascii="Tahoma"/>
                 <w:spacing w:val="-5"/>
                 <w:w w:val="105"/>
                 <w:sz w:val="12"/>
               </w:rPr>
-              <w:t>YES</w:t>
-            </w:r>
-            <w:r>
-              <w:rPr>
-                <w:rFonts w:ascii="Tahoma"/>
-                <w:sz w:val="12"/>
-              </w:rPr>
-              <w:tab/>
-            </w:r>
-            <w:r>
-              <w:rPr>
-                <w:rFonts w:ascii="Tahoma"/>
-                <w:spacing w:val="-7"/>
-                <w:w w:val="105"/>
-                <w:sz w:val="12"/>
-              </w:rPr>
-              <w:t>NO</w:t>
-            </w:r>
-          </w:p>
-          <w:p>
-            <w:pPr>
-              <w:pStyle w:val="TableParagraph"/>
-              <w:spacing w:line="174" w:lineRule="exact"/>
-              <w:ind w:left="18"/>
-              <w:rPr>
-                <w:rFonts w:ascii="Arial Narrow"/>
-                <w:sz w:val="16"/>
-              </w:rPr>
-            </w:pPr>
-            <w:r>
-              <w:rPr>
-                <w:rFonts w:ascii="Arial Narrow"/>
-                <w:sz w:val="16"/>
-              </w:rPr>
-              <w:t>If</w:t>
-            </w:r>
-            <w:r>
-              <w:rPr>
-                <w:rFonts w:ascii="Arial Narrow"/>
-                <w:spacing w:val="-3"/>
-                <w:sz w:val="16"/>
-              </w:rPr>
-              <w:t xml:space="preserve"> </w:t>
-            </w:r>
-            <w:r>
-              <w:rPr>
-                <w:rFonts w:ascii="Arial Narrow"/>
-                <w:sz w:val="16"/>
-              </w:rPr>
-              <w:t>YES,</w:t>
-            </w:r>
-            <w:r>
-              <w:rPr>
-                <w:rFonts w:ascii="Arial Narrow"/>
-                <w:spacing w:val="-3"/>
-                <w:sz w:val="16"/>
-              </w:rPr>
-              <w:t xml:space="preserve"> </w:t>
-            </w:r>
-            <w:r>
-              <w:rPr>
-                <w:rFonts w:ascii="Arial Narrow"/>
-                <w:sz w:val="16"/>
-              </w:rPr>
-              <w:t>please</w:t>
-            </w:r>
-            <w:r>
-              <w:rPr>
-                <w:rFonts w:ascii="Arial Narrow"/>
-                <w:spacing w:val="-1"/>
-                <w:sz w:val="16"/>
-              </w:rPr>
-              <w:t xml:space="preserve"> </w:t>
-            </w:r>
-            <w:r>
-              <w:rPr>
-                <w:rFonts w:ascii="Arial Narrow"/>
-                <w:spacing w:val="-2"/>
-                <w:sz w:val="16"/>
-              </w:rPr>
-              <w:t>specify:</w:t>
-            </w:r>
+            </w:pPr>
           </w:p>
           <w:p>
             <w:pPr>
@@ -30173,8 +31888,7 @@
               <w:tabs>
                 <w:tab w:val="left" w:pos="1749"/>
               </w:tabs>
-              <w:spacing w:before="103"/>
-              <w:ind w:left="441"/>
+              <w:spacing w:before="70" w:line="276" w:lineRule="auto"/>
               <w:rPr>
                 <w:rFonts w:ascii="Tahoma"/>
                 <w:sz w:val="12"/>
@@ -30187,14 +31901,120 @@
                 <w:w w:val="105"/>
                 <w:sz w:val="12"/>
               </w:rPr>
+              <w:t xml:space="preserve">    </w:t>
+            </w:r>
+            <w:r>
+              <w:rPr>
+                <w:rFonts w:ascii="Tahoma"/>
+                <w:spacing w:val="-5"/>
+                <w:w w:val="105"/>
+                <w:sz w:val="12"/>
+              </w:rPr>
+              <w:t xml:space="preserve"> </w:t>
+            </w:r>
+            <w:r>
+              <w:rPr>
+                <w:rFonts w:ascii="Tahoma"/>
+                <w:spacing w:val="-5"/>
+                <w:w w:val="105"/>
+                <w:sz w:val="12"/>
+              </w:rPr>
+              <w:t xml:space="preserve"> </w:t>
+            </w:r>
+            <w:r>
+              <w:rPr>
+                <w:rFonts w:ascii="Tahoma"/>
+                <w:b/>
+                <w:bCs/>
+                <w:spacing w:val="-5"/>
+                <w:w w:val="105"/>
+                <w:sz w:val="12"/>
+              </w:rPr>
+              <w:t>{q40</w:t>
+            </w:r>
+            <w:proofErr w:type="gramStart"/>
+            <w:r>
+              <w:rPr>
+                <w:rFonts w:ascii="Tahoma"/>
+                <w:b/>
+                <w:bCs/>
+                <w:spacing w:val="-5"/>
+                <w:w w:val="105"/>
+                <w:sz w:val="12"/>
+              </w:rPr>
+              <w:t>aYes}</w:t>
+            </w:r>
+            <w:r>
+              <w:rPr>
+                <w:rFonts w:ascii="Tahoma"/>
+                <w:spacing w:val="-5"/>
+                <w:w w:val="105"/>
+                <w:sz w:val="12"/>
+              </w:rPr>
               <w:t>YES</w:t>
             </w:r>
+            <w:proofErr w:type="gramEnd"/>
             <w:r>
               <w:rPr>
                 <w:rFonts w:ascii="Tahoma"/>
                 <w:sz w:val="12"/>
               </w:rPr>
-              <w:tab/>
+              <w:t xml:space="preserve">          </w:t>
+            </w:r>
+            <w:r>
+              <w:rPr>
+                <w:rFonts w:ascii="Tahoma"/>
+                <w:sz w:val="12"/>
+              </w:rPr>
+              <w:t xml:space="preserve">     </w:t>
+            </w:r>
+            <w:r>
+              <w:rPr>
+                <w:rFonts w:ascii="Tahoma"/>
+                <w:sz w:val="12"/>
+              </w:rPr>
+              <w:t xml:space="preserve">    </w:t>
+            </w:r>
+            <w:r>
+              <w:rPr>
+                <w:rFonts w:ascii="Tahoma"/>
+                <w:sz w:val="12"/>
+              </w:rPr>
+              <w:t xml:space="preserve">      </w:t>
+            </w:r>
+            <w:proofErr w:type="gramStart"/>
+            <w:r>
+              <w:rPr>
+                <w:rFonts w:ascii="Tahoma"/>
+                <w:sz w:val="12"/>
+              </w:rPr>
+              <w:t xml:space="preserve">  </w:t>
+            </w:r>
+            <w:r>
+              <w:rPr>
+                <w:rFonts w:ascii="Tahoma"/>
+                <w:sz w:val="12"/>
+              </w:rPr>
+              <w:t xml:space="preserve"> </w:t>
+            </w:r>
+            <w:r>
+              <w:rPr>
+                <w:rFonts w:ascii="Tahoma"/>
+                <w:b/>
+                <w:bCs/>
+                <w:sz w:val="12"/>
+              </w:rPr>
+              <w:t>{</w:t>
+            </w:r>
+            <w:proofErr w:type="gramEnd"/>
+            <w:r>
+              <w:rPr>
+                <w:rFonts w:ascii="Tahoma"/>
+                <w:b/>
+                <w:bCs/>
+                <w:sz w:val="12"/>
+              </w:rPr>
+              <w:t>q40aNo}</w:t>
             </w:r>
             <w:r>
               <w:rPr>
@@ -30209,7 +32029,7 @@
           <w:p>
             <w:pPr>
               <w:pStyle w:val="TableParagraph"/>
-              <w:spacing w:before="12"/>
+              <w:spacing w:line="276" w:lineRule="auto"/>
               <w:ind w:left="18"/>
               <w:rPr>
                 <w:rFonts w:ascii="Arial Narrow"/>
@@ -30226,7 +32046,7 @@
             <w:r>
               <w:rPr>
                 <w:rFonts w:ascii="Arial Narrow"/>
-                <w:spacing w:val="-4"/>
+                <w:spacing w:val="-3"/>
                 <w:sz w:val="16"/>
               </w:rPr>
               <w:t xml:space="preserve"> </w:t>
@@ -30241,7 +32061,7 @@
             <w:r>
               <w:rPr>
                 <w:rFonts w:ascii="Arial Narrow"/>
-                <w:spacing w:val="-4"/>
+                <w:spacing w:val="-3"/>
                 <w:sz w:val="16"/>
               </w:rPr>
               <w:t xml:space="preserve"> </w:t>
@@ -30256,48 +32076,18 @@
             <w:r>
               <w:rPr>
                 <w:rFonts w:ascii="Arial Narrow"/>
+                <w:spacing w:val="-1"/>
+                <w:sz w:val="16"/>
+              </w:rPr>
+              <w:t xml:space="preserve"> </w:t>
+            </w:r>
+            <w:r>
+              <w:rPr>
+                <w:rFonts w:ascii="Arial Narrow"/>
                 <w:spacing w:val="-2"/>
                 <w:sz w:val="16"/>
               </w:rPr>
-              <w:t xml:space="preserve"> </w:t>
-            </w:r>
-            <w:r>
-              <w:rPr>
-                <w:rFonts w:ascii="Arial Narrow"/>
-                <w:sz w:val="16"/>
-              </w:rPr>
-              <w:t>specify</w:t>
-            </w:r>
-            <w:r>
-              <w:rPr>
-                <w:rFonts w:ascii="Arial Narrow"/>
-                <w:spacing w:val="-4"/>
-                <w:sz w:val="16"/>
-              </w:rPr>
-              <w:t xml:space="preserve"> </w:t>
-            </w:r>
-            <w:r>
-              <w:rPr>
-                <w:rFonts w:ascii="Arial Narrow"/>
-                <w:sz w:val="16"/>
-              </w:rPr>
-              <w:t>ID</w:t>
-            </w:r>
-            <w:r>
-              <w:rPr>
-                <w:rFonts w:ascii="Arial Narrow"/>
-                <w:spacing w:val="-1"/>
-                <w:sz w:val="16"/>
-              </w:rPr>
-              <w:t xml:space="preserve"> </w:t>
-            </w:r>
-            <w:r>
-              <w:rPr>
-                <w:rFonts w:ascii="Arial Narrow"/>
-                <w:spacing w:val="-5"/>
-                <w:sz w:val="16"/>
-              </w:rPr>
-              <w:t>No:</w:t>
+              <w:t>specify:</w:t>
             </w:r>
           </w:p>
           <w:p>
@@ -30306,8 +32096,7 @@
               <w:tabs>
                 <w:tab w:val="left" w:pos="1749"/>
               </w:tabs>
-              <w:spacing w:before="110"/>
-              <w:ind w:left="441"/>
+              <w:spacing w:line="276" w:lineRule="auto"/>
               <w:rPr>
                 <w:rFonts w:ascii="Tahoma"/>
                 <w:sz w:val="12"/>
@@ -30320,14 +32109,95 @@
                 <w:w w:val="105"/>
                 <w:sz w:val="12"/>
               </w:rPr>
+              <w:t xml:space="preserve">      </w:t>
+            </w:r>
+            <w:r>
+              <w:rPr>
+                <w:rFonts w:ascii="Tahoma"/>
+                <w:b/>
+                <w:bCs/>
+                <w:spacing w:val="-5"/>
+                <w:w w:val="105"/>
+                <w:sz w:val="12"/>
+              </w:rPr>
+              <w:t>{q40</w:t>
+            </w:r>
+            <w:proofErr w:type="gramStart"/>
+            <w:r>
+              <w:rPr>
+                <w:rFonts w:ascii="Tahoma"/>
+                <w:b/>
+                <w:bCs/>
+                <w:spacing w:val="-5"/>
+                <w:w w:val="105"/>
+                <w:sz w:val="12"/>
+              </w:rPr>
+              <w:t>bYes}</w:t>
+            </w:r>
+            <w:r>
+              <w:rPr>
+                <w:rFonts w:ascii="Tahoma"/>
+                <w:spacing w:val="-5"/>
+                <w:w w:val="105"/>
+                <w:sz w:val="12"/>
+              </w:rPr>
               <w:t>YES</w:t>
             </w:r>
+            <w:proofErr w:type="gramEnd"/>
             <w:r>
               <w:rPr>
                 <w:rFonts w:ascii="Tahoma"/>
                 <w:sz w:val="12"/>
               </w:rPr>
-              <w:tab/>
+              <w:t xml:space="preserve">       </w:t>
+            </w:r>
+            <w:r>
+              <w:rPr>
+                <w:rFonts w:ascii="Tahoma"/>
+                <w:sz w:val="12"/>
+              </w:rPr>
+              <w:t xml:space="preserve">     </w:t>
+            </w:r>
+            <w:r>
+              <w:rPr>
+                <w:rFonts w:ascii="Tahoma"/>
+                <w:sz w:val="12"/>
+              </w:rPr>
+              <w:t xml:space="preserve">     </w:t>
+            </w:r>
+            <w:r>
+              <w:rPr>
+                <w:rFonts w:ascii="Tahoma"/>
+                <w:sz w:val="12"/>
+              </w:rPr>
+              <w:t xml:space="preserve">        </w:t>
+            </w:r>
+            <w:proofErr w:type="gramStart"/>
+            <w:r>
+              <w:rPr>
+                <w:rFonts w:ascii="Tahoma"/>
+                <w:sz w:val="12"/>
+              </w:rPr>
+              <w:t xml:space="preserve">   </w:t>
+            </w:r>
+            <w:r>
+              <w:rPr>
+                <w:rFonts w:ascii="Tahoma"/>
+                <w:b/>
+                <w:bCs/>
+                <w:sz w:val="12"/>
+              </w:rPr>
+              <w:t>{</w:t>
+            </w:r>
+            <w:proofErr w:type="gramEnd"/>
+            <w:r>
+              <w:rPr>
+                <w:rFonts w:ascii="Tahoma"/>
+                <w:b/>
+                <w:bCs/>
+                <w:sz w:val="12"/>
+              </w:rPr>
+              <w:t>q40bNo}</w:t>
             </w:r>
             <w:r>
               <w:rPr>
@@ -30342,7 +32212,220 @@
           <w:p>
             <w:pPr>
               <w:pStyle w:val="TableParagraph"/>
-              <w:spacing w:before="6" w:line="128" w:lineRule="exact"/>
+              <w:spacing w:before="12" w:line="276" w:lineRule="auto"/>
+              <w:ind w:left="18"/>
+              <w:rPr>
+                <w:rFonts w:ascii="Arial Narrow"/>
+                <w:sz w:val="16"/>
+              </w:rPr>
+            </w:pPr>
+            <w:r>
+              <w:rPr>
+                <w:rFonts w:ascii="Arial Narrow"/>
+                <w:sz w:val="16"/>
+              </w:rPr>
+              <w:t>If</w:t>
+            </w:r>
+            <w:r>
+              <w:rPr>
+                <w:rFonts w:ascii="Arial Narrow"/>
+                <w:spacing w:val="-4"/>
+                <w:sz w:val="16"/>
+              </w:rPr>
+              <w:t xml:space="preserve"> </w:t>
+            </w:r>
+            <w:r>
+              <w:rPr>
+                <w:rFonts w:ascii="Arial Narrow"/>
+                <w:sz w:val="16"/>
+              </w:rPr>
+              <w:t>YES,</w:t>
+            </w:r>
+            <w:r>
+              <w:rPr>
+                <w:rFonts w:ascii="Arial Narrow"/>
+                <w:spacing w:val="-4"/>
+                <w:sz w:val="16"/>
+              </w:rPr>
+              <w:t xml:space="preserve"> </w:t>
+            </w:r>
+            <w:r>
+              <w:rPr>
+                <w:rFonts w:ascii="Arial Narrow"/>
+                <w:sz w:val="16"/>
+              </w:rPr>
+              <w:t>please</w:t>
+            </w:r>
+            <w:r>
+              <w:rPr>
+                <w:rFonts w:ascii="Arial Narrow"/>
+                <w:spacing w:val="-2"/>
+                <w:sz w:val="16"/>
+              </w:rPr>
+              <w:t xml:space="preserve"> </w:t>
+            </w:r>
+            <w:r>
+              <w:rPr>
+                <w:rFonts w:ascii="Arial Narrow"/>
+                <w:sz w:val="16"/>
+              </w:rPr>
+              <w:t>specify</w:t>
+            </w:r>
+            <w:r>
+              <w:rPr>
+                <w:rFonts w:ascii="Arial Narrow"/>
+                <w:spacing w:val="-4"/>
+                <w:sz w:val="16"/>
+              </w:rPr>
+              <w:t xml:space="preserve"> </w:t>
+            </w:r>
+            <w:r>
+              <w:rPr>
+                <w:rFonts w:ascii="Arial Narrow"/>
+                <w:sz w:val="16"/>
+              </w:rPr>
+              <w:t>ID</w:t>
+            </w:r>
+            <w:r>
+              <w:rPr>
+                <w:rFonts w:ascii="Arial Narrow"/>
+                <w:spacing w:val="-1"/>
+                <w:sz w:val="16"/>
+              </w:rPr>
+              <w:t xml:space="preserve"> </w:t>
+            </w:r>
+            <w:r>
+              <w:rPr>
+                <w:rFonts w:ascii="Arial Narrow"/>
+                <w:spacing w:val="-5"/>
+                <w:sz w:val="16"/>
+              </w:rPr>
+              <w:t>No:</w:t>
+            </w:r>
+          </w:p>
+          <w:p>
+            <w:pPr>
+              <w:pStyle w:val="TableParagraph"/>
+              <w:tabs>
+                <w:tab w:val="left" w:pos="1749"/>
+              </w:tabs>
+              <w:spacing w:before="40" w:line="276" w:lineRule="auto"/>
+              <w:rPr>
+                <w:rFonts w:ascii="Tahoma"/>
+                <w:sz w:val="12"/>
+              </w:rPr>
+            </w:pPr>
+            <w:r>
+              <w:rPr>
+                <w:rFonts w:ascii="Tahoma"/>
+                <w:spacing w:val="-5"/>
+                <w:w w:val="105"/>
+                <w:sz w:val="12"/>
+              </w:rPr>
+              <w:t xml:space="preserve">      </w:t>
+            </w:r>
+            <w:r>
+              <w:rPr>
+                <w:rFonts w:ascii="Tahoma"/>
+                <w:b/>
+                <w:bCs/>
+                <w:spacing w:val="-5"/>
+                <w:w w:val="105"/>
+                <w:sz w:val="12"/>
+              </w:rPr>
+              <w:t>{q40</w:t>
+            </w:r>
+            <w:proofErr w:type="gramStart"/>
+            <w:r>
+              <w:rPr>
+                <w:rFonts w:ascii="Tahoma"/>
+                <w:b/>
+                <w:bCs/>
+                <w:spacing w:val="-5"/>
+                <w:w w:val="105"/>
+                <w:sz w:val="12"/>
+              </w:rPr>
+              <w:t>cYes}</w:t>
+            </w:r>
+            <w:r>
+              <w:rPr>
+                <w:rFonts w:ascii="Tahoma"/>
+                <w:spacing w:val="-5"/>
+                <w:w w:val="105"/>
+                <w:sz w:val="12"/>
+              </w:rPr>
+              <w:t>YES</w:t>
+            </w:r>
+            <w:proofErr w:type="gramEnd"/>
+            <w:r>
+              <w:rPr>
+                <w:rFonts w:ascii="Tahoma"/>
+                <w:sz w:val="12"/>
+              </w:rPr>
+              <w:t xml:space="preserve">          </w:t>
+            </w:r>
+            <w:r>
+              <w:rPr>
+                <w:rFonts w:ascii="Tahoma"/>
+                <w:sz w:val="12"/>
+              </w:rPr>
+              <w:t xml:space="preserve">     </w:t>
+            </w:r>
+            <w:r>
+              <w:rPr>
+                <w:rFonts w:ascii="Tahoma"/>
+                <w:sz w:val="12"/>
+              </w:rPr>
+              <w:t xml:space="preserve">     </w:t>
+            </w:r>
+            <w:r>
+              <w:rPr>
+                <w:rFonts w:ascii="Tahoma"/>
+                <w:sz w:val="12"/>
+              </w:rPr>
+              <w:t xml:space="preserve">     </w:t>
+            </w:r>
+            <w:proofErr w:type="gramStart"/>
+            <w:r>
+              <w:rPr>
+                <w:rFonts w:ascii="Tahoma"/>
+                <w:sz w:val="12"/>
+              </w:rPr>
+              <w:t xml:space="preserve">   </w:t>
+            </w:r>
+            <w:r>
+              <w:rPr>
+                <w:rFonts w:ascii="Tahoma"/>
+                <w:b/>
+                <w:bCs/>
+                <w:sz w:val="12"/>
+              </w:rPr>
+              <w:t>{</w:t>
+            </w:r>
+            <w:proofErr w:type="gramEnd"/>
+            <w:r>
+              <w:rPr>
+                <w:rFonts w:ascii="Tahoma"/>
+                <w:b/>
+                <w:bCs/>
+                <w:sz w:val="12"/>
+              </w:rPr>
+              <w:t>q40cNo}</w:t>
+            </w:r>
+            <w:r>
+              <w:rPr>
+                <w:rFonts w:ascii="Tahoma"/>
+                <w:spacing w:val="-7"/>
+                <w:w w:val="105"/>
+                <w:sz w:val="12"/>
+              </w:rPr>
+              <w:t>NO</w:t>
+            </w:r>
+          </w:p>
+          <w:p>
+            <w:pPr>
+              <w:pStyle w:val="TableParagraph"/>
+              <w:spacing w:before="6" w:line="276" w:lineRule="auto"/>
               <w:ind w:left="18"/>
               <w:rPr>
                 <w:rFonts w:ascii="Arial Narrow"/>
@@ -30459,33 +32542,27 @@
           <w:p>
             <w:pPr>
               <w:pStyle w:val="TableParagraph"/>
+              <w:spacing w:before="11"/>
               <w:rPr>
                 <w:rFonts w:ascii="Arial"/>
-                <w:i/>
-                <w:sz w:val="20"/>
-              </w:rPr>
-            </w:pPr>
-          </w:p>
-          <w:p>
-            <w:pPr>
-              <w:pStyle w:val="TableParagraph"/>
+                <w:b/>
+                <w:bCs/>
+                <w:iCs/>
+                <w:sz w:val="16"/>
+                <w:szCs w:val="16"/>
+              </w:rPr>
+            </w:pPr>
+            <w:r>
               <w:rPr>
                 <w:rFonts w:ascii="Arial"/>
-                <w:i/>
-                <w:sz w:val="20"/>
-              </w:rPr>
-            </w:pPr>
-          </w:p>
-          <w:p>
-            <w:pPr>
-              <w:pStyle w:val="TableParagraph"/>
-              <w:spacing w:before="11"/>
-              <w:rPr>
-                <w:rFonts w:ascii="Arial"/>
-                <w:i/>
-                <w:sz w:val="18"/>
-              </w:rPr>
-            </w:pPr>
+                <w:b/>
+                <w:bCs/>
+                <w:iCs/>
+                <w:sz w:val="16"/>
+                <w:szCs w:val="16"/>
+              </w:rPr>
+              <w:t>{q40a_details}</w:t>
+            </w:r>
           </w:p>
           <w:p>
             <w:pPr>
@@ -30532,10 +32609,22 @@
               <w:spacing w:before="10"/>
               <w:rPr>
                 <w:rFonts w:ascii="Arial"/>
-                <w:i/>
-                <w:sz w:val="16"/>
-              </w:rPr>
-            </w:pPr>
+                <w:b/>
+                <w:bCs/>
+                <w:iCs/>
+                <w:sz w:val="16"/>
+              </w:rPr>
+            </w:pPr>
+            <w:r>
+              <w:rPr>
+                <w:rFonts w:ascii="Arial"/>
+                <w:b/>
+                <w:bCs/>
+                <w:iCs/>
+                <w:sz w:val="16"/>
+              </w:rPr>
+              <w:t>{q40b_details}</w:t>
+            </w:r>
           </w:p>
           <w:p>
             <w:pPr>
@@ -30584,14 +32673,25 @@
               </w:tabs>
               <w:rPr>
                 <w:sz w:val="16"/>
-              </w:rPr>
-            </w:pPr>
-            <w:r>
-              <w:rPr>
-                <w:sz w:val="16"/>
                 <w:u w:val="single"/>
               </w:rPr>
-              <w:t xml:space="preserve"> </w:t>
+            </w:pPr>
+            <w:r>
+              <w:rPr>
+                <w:sz w:val="16"/>
+                <w:u w:val="single"/>
+              </w:rPr>
+              <w:t xml:space="preserve"> </w:t>
+            </w:r>
+            <w:r>
+              <w:rPr>
+                <w:rFonts w:ascii="Tahoma" w:hAnsi="Tahoma" w:cs="Tahoma"/>
+                <w:b/>
+                <w:bCs/>
+                <w:sz w:val="16"/>
+                <w:u w:val="single"/>
+              </w:rPr>
+              <w:t>{q40c_details}</w:t>
             </w:r>
             <w:r>
               <w:rPr>
@@ -30605,7 +32705,7 @@
       </w:tr>
       <w:tr>
         <w:trPr>
-          <w:trHeight w:hRule="exact" w:val="105"/>
+          <w:trHeight w:hRule="exact" w:val="169"/>
         </w:trPr>
         <w:tc>
           <w:tcPr>
@@ -30643,6 +32743,7 @@
           <w:p>
             <w:pPr>
               <w:pStyle w:val="TableParagraph"/>
+              <w:spacing w:line="276" w:lineRule="auto"/>
               <w:rPr>
                 <w:sz w:val="2"/>
               </w:rPr>
@@ -32076,9 +34177,18 @@
                 <w:rFonts w:ascii="Arial Narrow"/>
                 <w:sz w:val="10"/>
               </w:rPr>
-              <w:t>i.e.Passport</w:t>
+              <w:t>i.</w:t>
+            </w:r>
+            <w:proofErr w:type="gramStart"/>
+            <w:r>
+              <w:rPr>
+                <w:rFonts w:ascii="Arial Narrow"/>
+                <w:sz w:val="10"/>
+              </w:rPr>
+              <w:t>e.Passport</w:t>
             </w:r>
             <w:proofErr w:type="spellEnd"/>
+            <w:proofErr w:type="gramEnd"/>
             <w:r>
               <w:rPr>
                 <w:rFonts w:ascii="Arial Narrow"/>
@@ -33602,6 +35712,7 @@
               </w:rPr>
               <w:t xml:space="preserve"> </w:t>
             </w:r>
+            <w:proofErr w:type="gramStart"/>
             <w:r>
               <w:rPr>
                 <w:sz w:val="14"/>
@@ -33623,6 +35734,7 @@
               </w:rPr>
               <w:t>,</w:t>
             </w:r>
+            <w:proofErr w:type="gramEnd"/>
             <w:r>
               <w:rPr>
                 <w:rFonts w:ascii="Arial Narrow"/>
@@ -33880,6 +35992,106 @@
           <w:sz w:val="11"/>
         </w:rPr>
       </w:pPr>
+      <w:r>
+        <w:pict w14:anchorId="36239433">
+          <v:group id="docshapegroup155" o:spid="_x0000_s1184" style="position:absolute;left:0;text-align:left;margin-left:382.15pt;margin-top:427.35pt;width:7.7pt;height:7.7pt;z-index:-19042304;mso-position-horizontal-relative:page;mso-position-vertical-relative:page" coordorigin="7637,8842" coordsize="154,154">
+            <v:shape id="docshape156" o:spid="_x0000_s1186" type="#_x0000_t75" style="position:absolute;left:7636;top:8841;width:154;height:144">
+              <v:imagedata r:id="rId15" o:title=""/>
+            </v:shape>
+            <v:shape id="docshape157" o:spid="_x0000_s1185" style="position:absolute;left:7636;top:8986;width:154;height:8" coordorigin="7637,8987" coordsize="154,8" o:spt="100" adj="0,,0" path="m7637,8987r153,m7637,8989r153,m7637,8992r153,m7637,8994r153,e" filled="f" strokeweight=".12pt">
+              <v:stroke joinstyle="round"/>
+              <v:formulas/>
+              <v:path arrowok="t" o:connecttype="segments"/>
+            </v:shape>
+            <w10:wrap anchorx="page" anchory="page"/>
+          </v:group>
+        </w:pict>
+      </w:r>
+      <w:r>
+        <w:pict w14:anchorId="1F1696D9">
+          <v:group id="docshapegroup165" o:spid="_x0000_s1174" style="position:absolute;left:0;text-align:left;margin-left:447.55pt;margin-top:427.35pt;width:7.7pt;height:7.7pt;z-index:-19040768;mso-position-horizontal-relative:page;mso-position-vertical-relative:page" coordorigin="8945,8842" coordsize="154,154">
+            <v:shape id="docshape166" o:spid="_x0000_s1176" type="#_x0000_t75" style="position:absolute;left:8944;top:8841;width:154;height:144">
+              <v:imagedata r:id="rId16" o:title=""/>
+            </v:shape>
+            <v:shape id="docshape167" o:spid="_x0000_s1175" style="position:absolute;left:8944;top:8986;width:154;height:8" coordorigin="8945,8987" coordsize="154,8" o:spt="100" adj="0,,0" path="m8945,8987r153,m8945,8989r153,m8945,8992r153,m8945,8994r153,e" filled="f" strokeweight=".12pt">
+              <v:stroke joinstyle="round"/>
+              <v:formulas/>
+              <v:path arrowok="t" o:connecttype="segments"/>
+            </v:shape>
+            <w10:wrap anchorx="page" anchory="page"/>
+          </v:group>
+        </w:pict>
+      </w:r>
+      <w:r>
+        <w:pict w14:anchorId="2D688DD9">
+          <v:group id="docshapegroup161" o:spid="_x0000_s1177" style="position:absolute;left:0;text-align:left;margin-left:447.5pt;margin-top:404.95pt;width:7.7pt;height:7.7pt;z-index:-19041280;mso-position-horizontal-relative:page;mso-position-vertical-relative:page" coordorigin="8945,8393" coordsize="154,154">
+            <v:shape id="docshape162" o:spid="_x0000_s1180" style="position:absolute;left:8944;top:8538;width:154;height:3" coordorigin="8945,8538" coordsize="154,3" o:spt="100" adj="0,,0" path="m8945,8538r153,m8945,8540r153,e" filled="f" strokeweight=".12pt">
+              <v:stroke joinstyle="round"/>
+              <v:formulas/>
+              <v:path arrowok="t" o:connecttype="segments"/>
+            </v:shape>
+            <v:shape id="docshape163" o:spid="_x0000_s1179" type="#_x0000_t75" style="position:absolute;left:8944;top:8392;width:154;height:144">
+              <v:imagedata r:id="rId16" o:title=""/>
+            </v:shape>
+            <v:shape id="docshape164" o:spid="_x0000_s1178" style="position:absolute;left:8944;top:8542;width:154;height:3" coordorigin="8945,8543" coordsize="154,3" o:spt="100" adj="0,,0" path="m8945,8543r153,m8945,8545r153,e" filled="f" strokeweight=".12pt">
+              <v:stroke joinstyle="round"/>
+              <v:formulas/>
+              <v:path arrowok="t" o:connecttype="segments"/>
+            </v:shape>
+            <w10:wrap anchorx="page" anchory="page"/>
+          </v:group>
+        </w:pict>
+      </w:r>
+      <w:r>
+        <w:pict w14:anchorId="5D1CD4FB">
+          <v:group id="docshapegroup151" o:spid="_x0000_s1187" style="position:absolute;left:0;text-align:left;margin-left:382.1pt;margin-top:404.95pt;width:7.7pt;height:7.7pt;z-index:-19042816;mso-position-horizontal-relative:page;mso-position-vertical-relative:page" coordorigin="7637,8393" coordsize="154,154">
+            <v:shape id="docshape152" o:spid="_x0000_s1190" style="position:absolute;left:7636;top:8538;width:154;height:3" coordorigin="7637,8538" coordsize="154,3" o:spt="100" adj="0,,0" path="m7637,8538r153,m7637,8540r153,e" filled="f" strokeweight=".12pt">
+              <v:stroke joinstyle="round"/>
+              <v:formulas/>
+              <v:path arrowok="t" o:connecttype="segments"/>
+            </v:shape>
+            <v:shape id="docshape153" o:spid="_x0000_s1189" type="#_x0000_t75" style="position:absolute;left:7636;top:8392;width:154;height:144">
+              <v:imagedata r:id="rId15" o:title=""/>
+            </v:shape>
+            <v:shape id="docshape154" o:spid="_x0000_s1188" style="position:absolute;left:7636;top:8542;width:154;height:3" coordorigin="7637,8543" coordsize="154,3" o:spt="100" adj="0,,0" path="m7637,8543r153,m7637,8545r153,e" filled="f" strokeweight=".12pt">
+              <v:stroke joinstyle="round"/>
+              <v:formulas/>
+              <v:path arrowok="t" o:connecttype="segments"/>
+            </v:shape>
+            <w10:wrap anchorx="page" anchory="page"/>
+          </v:group>
+        </w:pict>
+      </w:r>
+      <w:r>
+        <w:pict w14:anchorId="0BA53CDE">
+          <v:group id="docshapegroup148" o:spid="_x0000_s1191" style="position:absolute;left:0;text-align:left;margin-left:382.15pt;margin-top:385pt;width:7.7pt;height:7.7pt;z-index:-19043328;mso-position-horizontal-relative:page;mso-position-vertical-relative:page" coordorigin="7637,7978" coordsize="154,154">
+            <v:shape id="docshape149" o:spid="_x0000_s1193" type="#_x0000_t75" style="position:absolute;left:7636;top:7977;width:154;height:144">
+              <v:imagedata r:id="rId15" o:title=""/>
+            </v:shape>
+            <v:shape id="docshape150" o:spid="_x0000_s1192" style="position:absolute;left:7636;top:8122;width:154;height:8" coordorigin="7637,8123" coordsize="154,8" o:spt="100" adj="0,,0" path="m7637,8123r153,m7637,8125r153,m7637,8128r153,m7637,8130r153,e" filled="f" strokeweight=".12pt">
+              <v:stroke joinstyle="round"/>
+              <v:formulas/>
+              <v:path arrowok="t" o:connecttype="segments"/>
+            </v:shape>
+            <w10:wrap anchorx="page" anchory="page"/>
+          </v:group>
+        </w:pict>
+      </w:r>
+      <w:r>
+        <w:pict w14:anchorId="0DF93B67">
+          <v:group id="docshapegroup158" o:spid="_x0000_s1181" style="position:absolute;left:0;text-align:left;margin-left:447.55pt;margin-top:385pt;width:7.7pt;height:7.7pt;z-index:-19041792;mso-position-horizontal-relative:page;mso-position-vertical-relative:page" coordorigin="8945,7978" coordsize="154,154">
+            <v:shape id="docshape159" o:spid="_x0000_s1183" type="#_x0000_t75" style="position:absolute;left:8944;top:7977;width:154;height:144">
+              <v:imagedata r:id="rId16" o:title=""/>
+            </v:shape>
+            <v:shape id="docshape160" o:spid="_x0000_s1182" style="position:absolute;left:8944;top:8122;width:154;height:8" coordorigin="8945,8123" coordsize="154,8" o:spt="100" adj="0,,0" path="m8945,8123r153,m8945,8125r153,m8945,8128r153,m8945,8130r153,e" filled="f" strokeweight=".12pt">
+              <v:stroke joinstyle="round"/>
+              <v:formulas/>
+              <v:path arrowok="t" o:connecttype="segments"/>
+            </v:shape>
+            <w10:wrap anchorx="page" anchory="page"/>
+          </v:group>
+        </w:pict>
+      </w:r>
       <w:r>
         <w:pict w14:anchorId="57D6933B">
           <v:group id="docshapegroup90" o:spid="_x0000_s1249" style="position:absolute;left:0;text-align:left;margin-left:237.7pt;margin-top:-64.35pt;width:195.5pt;height:57pt;z-index:-19054592;mso-position-horizontal-relative:page;mso-position-vertical-relative:text" coordorigin="4754,-1287" coordsize="3910,1140">
@@ -33952,7 +36164,7 @@
               <v:path arrowok="t" o:connecttype="segments"/>
             </v:shape>
             <v:shape id="docshape102" o:spid="_x0000_s1240" type="#_x0000_t75" style="position:absolute;left:7663;top:1236;width:154;height:144">
-              <v:imagedata r:id="rId15" o:title=""/>
+              <v:imagedata r:id="rId16" o:title=""/>
             </v:shape>
             <v:shape id="docshape103" o:spid="_x0000_s1239" style="position:absolute;left:7663;top:1386;width:154;height:3" coordorigin="7663,1386" coordsize="154,3" o:spt="100" adj="0,,0" path="m7663,1386r154,m7663,1388r154,e" filled="f" strokeweight=".12pt">
               <v:stroke joinstyle="round"/>
@@ -33972,7 +36184,7 @@
               <v:path arrowok="t" o:connecttype="segments"/>
             </v:shape>
             <v:shape id="docshape106" o:spid="_x0000_s1236" type="#_x0000_t75" style="position:absolute;left:8702;top:1236;width:154;height:144">
-              <v:imagedata r:id="rId16" o:title=""/>
+              <v:imagedata r:id="rId15" o:title=""/>
             </v:shape>
             <v:shape id="docshape107" o:spid="_x0000_s1235" style="position:absolute;left:8702;top:1386;width:154;height:3" coordorigin="8702,1386" coordsize="154,3" o:spt="100" adj="0,,0" path="m8702,1386r154,m8702,1388r154,e" filled="f" strokeweight=".12pt">
               <v:stroke joinstyle="round"/>
@@ -33992,7 +36204,7 @@
               <v:path arrowok="t" o:connecttype="segments"/>
             </v:shape>
             <v:shape id="docshape110" o:spid="_x0000_s1232" type="#_x0000_t75" style="position:absolute;left:7663;top:1497;width:154;height:144">
-              <v:imagedata r:id="rId15" o:title=""/>
+              <v:imagedata r:id="rId16" o:title=""/>
             </v:shape>
             <v:shape id="docshape111" o:spid="_x0000_s1231" style="position:absolute;left:7663;top:1647;width:154;height:3" coordorigin="7663,1648" coordsize="154,3" o:spt="100" adj="0,,0" path="m7663,1648r154,m7663,1650r154,e" filled="f" strokeweight=".12pt">
               <v:stroke joinstyle="round"/>
@@ -34027,7 +36239,7 @@
         <w:pict w14:anchorId="336E8CD5">
           <v:group id="docshapegroup116" o:spid="_x0000_s1223" style="position:absolute;left:0;text-align:left;margin-left:381.85pt;margin-top:114.25pt;width:7.7pt;height:7.7pt;z-index:-19048448;mso-position-horizontal-relative:page;mso-position-vertical-relative:page" coordorigin="7637,2285" coordsize="154,154">
             <v:shape id="docshape117" o:spid="_x0000_s1225" type="#_x0000_t75" style="position:absolute;left:7636;top:2284;width:154;height:144">
-              <v:imagedata r:id="rId16" o:title=""/>
+              <v:imagedata r:id="rId15" o:title=""/>
             </v:shape>
             <v:shape id="docshape118" o:spid="_x0000_s1224" style="position:absolute;left:7636;top:2430;width:154;height:8" coordorigin="7637,2430" coordsize="154,8" o:spt="100" adj="0,,0" path="m7637,2430r153,m7637,2432r153,m7637,2435r153,m7637,2437r153,e" filled="f" strokeweight=".12pt">
               <v:stroke joinstyle="round"/>
@@ -34042,7 +36254,7 @@
         <w:pict w14:anchorId="331DA4F7">
           <v:group id="docshapegroup119" o:spid="_x0000_s1220" style="position:absolute;left:0;text-align:left;margin-left:435.7pt;margin-top:114.25pt;width:7.7pt;height:7.7pt;z-index:-19047936;mso-position-horizontal-relative:page;mso-position-vertical-relative:page" coordorigin="8714,2285" coordsize="154,154">
             <v:shape id="docshape120" o:spid="_x0000_s1222" type="#_x0000_t75" style="position:absolute;left:8714;top:2284;width:154;height:144">
-              <v:imagedata r:id="rId15" o:title=""/>
+              <v:imagedata r:id="rId16" o:title=""/>
             </v:shape>
             <v:shape id="docshape121" o:spid="_x0000_s1221" style="position:absolute;left:8714;top:2430;width:154;height:8" coordorigin="8714,2430" coordsize="154,8" o:spt="100" adj="0,,0" path="m8714,2430r154,m8714,2432r154,m8714,2435r154,m8714,2437r154,e" filled="f" strokeweight=".12pt">
               <v:stroke joinstyle="round"/>
@@ -34062,7 +36274,7 @@
               <v:path arrowok="t" o:connecttype="segments"/>
             </v:shape>
             <v:shape id="docshape124" o:spid="_x0000_s1218" type="#_x0000_t75" style="position:absolute;left:7636;top:3124;width:154;height:144">
-              <v:imagedata r:id="rId16" o:title=""/>
+              <v:imagedata r:id="rId15" o:title=""/>
             </v:shape>
             <v:shape id="docshape125" o:spid="_x0000_s1217" style="position:absolute;left:7636;top:3274;width:154;height:3" coordorigin="7637,3275" coordsize="154,3" o:spt="100" adj="0,,0" path="m7637,3275r153,m7637,3277r153,e" filled="f" strokeweight=".12pt">
               <v:stroke joinstyle="round"/>
@@ -34082,7 +36294,7 @@
               <v:path arrowok="t" o:connecttype="segments"/>
             </v:shape>
             <v:shape id="docshape128" o:spid="_x0000_s1214" type="#_x0000_t75" style="position:absolute;left:8764;top:3124;width:154;height:144">
-              <v:imagedata r:id="rId15" o:title=""/>
+              <v:imagedata r:id="rId16" o:title=""/>
             </v:shape>
             <v:shape id="docshape129" o:spid="_x0000_s1213" style="position:absolute;left:8764;top:3274;width:154;height:3" coordorigin="8765,3275" coordsize="154,3" o:spt="100" adj="0,,0" path="m8765,3275r153,m8765,3277r153,e" filled="f" strokeweight=".12pt">
               <v:stroke joinstyle="round"/>
@@ -34097,7 +36309,7 @@
         <w:pict w14:anchorId="21C4CBD6">
           <v:group id="docshapegroup130" o:spid="_x0000_s1209" style="position:absolute;left:0;text-align:left;margin-left:381.25pt;margin-top:208.1pt;width:7.7pt;height:7.7pt;z-index:-19046400;mso-position-horizontal-relative:page;mso-position-vertical-relative:page" coordorigin="7625,4162" coordsize="154,154">
             <v:shape id="docshape131" o:spid="_x0000_s1211" type="#_x0000_t75" style="position:absolute;left:7624;top:4161;width:154;height:144">
-              <v:imagedata r:id="rId15" o:title=""/>
+              <v:imagedata r:id="rId16" o:title=""/>
             </v:shape>
             <v:shape id="docshape132" o:spid="_x0000_s1210" style="position:absolute;left:7624;top:4306;width:154;height:8" coordorigin="7625,4307" coordsize="154,8" o:spt="100" adj="0,,0" path="m7625,4307r153,m7625,4309r153,m7625,4312r153,m7625,4314r153,e" filled="f" strokeweight=".12pt">
               <v:stroke joinstyle="round"/>
@@ -34112,7 +36324,7 @@
         <w:pict w14:anchorId="15CC85DF">
           <v:group id="docshapegroup133" o:spid="_x0000_s1206" style="position:absolute;left:0;text-align:left;margin-left:440.9pt;margin-top:208.1pt;width:7.7pt;height:7.7pt;z-index:-19045888;mso-position-horizontal-relative:page;mso-position-vertical-relative:page" coordorigin="8818,4162" coordsize="154,154">
             <v:shape id="docshape134" o:spid="_x0000_s1208" type="#_x0000_t75" style="position:absolute;left:8817;top:4161;width:154;height:144">
-              <v:imagedata r:id="rId15" o:title=""/>
+              <v:imagedata r:id="rId16" o:title=""/>
             </v:shape>
             <v:shape id="docshape135" o:spid="_x0000_s1207" style="position:absolute;left:8817;top:4306;width:154;height:8" coordorigin="8818,4307" coordsize="154,8" o:spt="100" adj="0,,0" path="m8818,4307r153,m8818,4309r153,m8818,4312r153,m8818,4314r153,e" filled="f" strokeweight=".12pt">
               <v:stroke joinstyle="round"/>
@@ -34127,7 +36339,7 @@
         <w:pict w14:anchorId="6238672B">
           <v:group id="docshapegroup136" o:spid="_x0000_s1203" style="position:absolute;left:0;text-align:left;margin-left:380.65pt;margin-top:248.5pt;width:7.7pt;height:7.7pt;z-index:-19045376;mso-position-horizontal-relative:page;mso-position-vertical-relative:page" coordorigin="7613,4970" coordsize="154,154">
             <v:shape id="docshape137" o:spid="_x0000_s1205" type="#_x0000_t75" style="position:absolute;left:7612;top:4970;width:154;height:144">
-              <v:imagedata r:id="rId16" o:title=""/>
+              <v:imagedata r:id="rId15" o:title=""/>
             </v:shape>
             <v:shape id="docshape138" o:spid="_x0000_s1204" style="position:absolute;left:7612;top:5115;width:154;height:8" coordorigin="7613,5116" coordsize="154,8" o:spt="100" adj="0,,0" path="m7613,5116r153,m7613,5118r153,m7613,5120r153,m7613,5123r153,e" filled="f" strokeweight=".12pt">
               <v:stroke joinstyle="round"/>
@@ -34142,7 +36354,7 @@
         <w:pict w14:anchorId="28DACE70">
           <v:group id="docshapegroup139" o:spid="_x0000_s1200" style="position:absolute;left:0;text-align:left;margin-left:441.5pt;margin-top:248.5pt;width:7.7pt;height:7.7pt;z-index:-19044864;mso-position-horizontal-relative:page;mso-position-vertical-relative:page" coordorigin="8830,4970" coordsize="154,154">
             <v:shape id="docshape140" o:spid="_x0000_s1202" type="#_x0000_t75" style="position:absolute;left:8829;top:4970;width:154;height:144">
-              <v:imagedata r:id="rId16" o:title=""/>
+              <v:imagedata r:id="rId15" o:title=""/>
             </v:shape>
             <v:shape id="docshape141" o:spid="_x0000_s1201" style="position:absolute;left:8829;top:5115;width:154;height:8" coordorigin="8830,5116" coordsize="154,8" o:spt="100" adj="0,,0" path="m8830,5116r153,m8830,5118r153,m8830,5120r153,m8830,5123r153,e" filled="f" strokeweight=".12pt">
               <v:stroke joinstyle="round"/>
@@ -34157,7 +36369,7 @@
         <w:pict w14:anchorId="6D2E7527">
           <v:group id="docshapegroup142" o:spid="_x0000_s1197" style="position:absolute;left:0;text-align:left;margin-left:381.85pt;margin-top:338.15pt;width:7.7pt;height:7.7pt;z-index:-19044352;mso-position-horizontal-relative:page;mso-position-vertical-relative:page" coordorigin="7637,6763" coordsize="154,154">
             <v:shape id="docshape143" o:spid="_x0000_s1199" type="#_x0000_t75" style="position:absolute;left:7636;top:6763;width:154;height:144">
-              <v:imagedata r:id="rId16" o:title=""/>
+              <v:imagedata r:id="rId15" o:title=""/>
             </v:shape>
             <v:shape id="docshape144" o:spid="_x0000_s1198" style="position:absolute;left:7636;top:6908;width:154;height:8" coordorigin="7637,6908" coordsize="154,8" o:spt="100" adj="0,,0" path="m7637,6908r153,m7637,6911r153,m7637,6913r153,m7637,6916r153,e" filled="f" strokeweight=".12pt">
               <v:stroke joinstyle="round"/>
@@ -34172,109 +36384,9 @@
         <w:pict w14:anchorId="2A514A89">
           <v:group id="docshapegroup145" o:spid="_x0000_s1194" style="position:absolute;left:0;text-align:left;margin-left:445.9pt;margin-top:338.15pt;width:7.7pt;height:7.7pt;z-index:-19043840;mso-position-horizontal-relative:page;mso-position-vertical-relative:page" coordorigin="8918,6763" coordsize="154,154">
             <v:shape id="docshape146" o:spid="_x0000_s1196" type="#_x0000_t75" style="position:absolute;left:8918;top:6763;width:154;height:144">
-              <v:imagedata r:id="rId16" o:title=""/>
+              <v:imagedata r:id="rId15" o:title=""/>
             </v:shape>
             <v:shape id="docshape147" o:spid="_x0000_s1195" style="position:absolute;left:8918;top:6908;width:154;height:8" coordorigin="8918,6908" coordsize="154,8" o:spt="100" adj="0,,0" path="m8918,6908r154,m8918,6911r154,m8918,6913r154,m8918,6916r154,e" filled="f" strokeweight=".12pt">
-              <v:stroke joinstyle="round"/>
-              <v:formulas/>
-              <v:path arrowok="t" o:connecttype="segments"/>
-            </v:shape>
-            <w10:wrap anchorx="page" anchory="page"/>
-          </v:group>
-        </w:pict>
-      </w:r>
-      <w:r>
-        <w:pict w14:anchorId="0BA53CDE">
-          <v:group id="docshapegroup148" o:spid="_x0000_s1191" style="position:absolute;left:0;text-align:left;margin-left:381.85pt;margin-top:398.9pt;width:7.7pt;height:7.7pt;z-index:-19043328;mso-position-horizontal-relative:page;mso-position-vertical-relative:page" coordorigin="7637,7978" coordsize="154,154">
-            <v:shape id="docshape149" o:spid="_x0000_s1193" type="#_x0000_t75" style="position:absolute;left:7636;top:7977;width:154;height:144">
-              <v:imagedata r:id="rId16" o:title=""/>
-            </v:shape>
-            <v:shape id="docshape150" o:spid="_x0000_s1192" style="position:absolute;left:7636;top:8122;width:154;height:8" coordorigin="7637,8123" coordsize="154,8" o:spt="100" adj="0,,0" path="m7637,8123r153,m7637,8125r153,m7637,8128r153,m7637,8130r153,e" filled="f" strokeweight=".12pt">
-              <v:stroke joinstyle="round"/>
-              <v:formulas/>
-              <v:path arrowok="t" o:connecttype="segments"/>
-            </v:shape>
-            <w10:wrap anchorx="page" anchory="page"/>
-          </v:group>
-        </w:pict>
-      </w:r>
-      <w:r>
-        <w:pict w14:anchorId="5D1CD4FB">
-          <v:group id="docshapegroup151" o:spid="_x0000_s1187" style="position:absolute;left:0;text-align:left;margin-left:381.85pt;margin-top:419.65pt;width:7.7pt;height:7.7pt;z-index:-19042816;mso-position-horizontal-relative:page;mso-position-vertical-relative:page" coordorigin="7637,8393" coordsize="154,154">
-            <v:shape id="docshape152" o:spid="_x0000_s1190" style="position:absolute;left:7636;top:8538;width:154;height:3" coordorigin="7637,8538" coordsize="154,3" o:spt="100" adj="0,,0" path="m7637,8538r153,m7637,8540r153,e" filled="f" strokeweight=".12pt">
-              <v:stroke joinstyle="round"/>
-              <v:formulas/>
-              <v:path arrowok="t" o:connecttype="segments"/>
-            </v:shape>
-            <v:shape id="docshape153" o:spid="_x0000_s1189" type="#_x0000_t75" style="position:absolute;left:7636;top:8392;width:154;height:144">
-              <v:imagedata r:id="rId16" o:title=""/>
-            </v:shape>
-            <v:shape id="docshape154" o:spid="_x0000_s1188" style="position:absolute;left:7636;top:8542;width:154;height:3" coordorigin="7637,8543" coordsize="154,3" o:spt="100" adj="0,,0" path="m7637,8543r153,m7637,8545r153,e" filled="f" strokeweight=".12pt">
-              <v:stroke joinstyle="round"/>
-              <v:formulas/>
-              <v:path arrowok="t" o:connecttype="segments"/>
-            </v:shape>
-            <w10:wrap anchorx="page" anchory="page"/>
-          </v:group>
-        </w:pict>
-      </w:r>
-      <w:r>
-        <w:pict w14:anchorId="36239433">
-          <v:group id="docshapegroup155" o:spid="_x0000_s1184" style="position:absolute;left:0;text-align:left;margin-left:381.85pt;margin-top:442.1pt;width:7.7pt;height:7.7pt;z-index:-19042304;mso-position-horizontal-relative:page;mso-position-vertical-relative:page" coordorigin="7637,8842" coordsize="154,154">
-            <v:shape id="docshape156" o:spid="_x0000_s1186" type="#_x0000_t75" style="position:absolute;left:7636;top:8841;width:154;height:144">
-              <v:imagedata r:id="rId16" o:title=""/>
-            </v:shape>
-            <v:shape id="docshape157" o:spid="_x0000_s1185" style="position:absolute;left:7636;top:8986;width:154;height:8" coordorigin="7637,8987" coordsize="154,8" o:spt="100" adj="0,,0" path="m7637,8987r153,m7637,8989r153,m7637,8992r153,m7637,8994r153,e" filled="f" strokeweight=".12pt">
-              <v:stroke joinstyle="round"/>
-              <v:formulas/>
-              <v:path arrowok="t" o:connecttype="segments"/>
-            </v:shape>
-            <w10:wrap anchorx="page" anchory="page"/>
-          </v:group>
-        </w:pict>
-      </w:r>
-      <w:r>
-        <w:pict w14:anchorId="0DF93B67">
-          <v:group id="docshapegroup158" o:spid="_x0000_s1181" style="position:absolute;left:0;text-align:left;margin-left:447.25pt;margin-top:398.9pt;width:7.7pt;height:7.7pt;z-index:-19041792;mso-position-horizontal-relative:page;mso-position-vertical-relative:page" coordorigin="8945,7978" coordsize="154,154">
-            <v:shape id="docshape159" o:spid="_x0000_s1183" type="#_x0000_t75" style="position:absolute;left:8944;top:7977;width:154;height:144">
-              <v:imagedata r:id="rId15" o:title=""/>
-            </v:shape>
-            <v:shape id="docshape160" o:spid="_x0000_s1182" style="position:absolute;left:8944;top:8122;width:154;height:8" coordorigin="8945,8123" coordsize="154,8" o:spt="100" adj="0,,0" path="m8945,8123r153,m8945,8125r153,m8945,8128r153,m8945,8130r153,e" filled="f" strokeweight=".12pt">
-              <v:stroke joinstyle="round"/>
-              <v:formulas/>
-              <v:path arrowok="t" o:connecttype="segments"/>
-            </v:shape>
-            <w10:wrap anchorx="page" anchory="page"/>
-          </v:group>
-        </w:pict>
-      </w:r>
-      <w:r>
-        <w:pict w14:anchorId="2D688DD9">
-          <v:group id="docshapegroup161" o:spid="_x0000_s1177" style="position:absolute;left:0;text-align:left;margin-left:447.25pt;margin-top:419.65pt;width:7.7pt;height:7.7pt;z-index:-19041280;mso-position-horizontal-relative:page;mso-position-vertical-relative:page" coordorigin="8945,8393" coordsize="154,154">
-            <v:shape id="docshape162" o:spid="_x0000_s1180" style="position:absolute;left:8944;top:8538;width:154;height:3" coordorigin="8945,8538" coordsize="154,3" o:spt="100" adj="0,,0" path="m8945,8538r153,m8945,8540r153,e" filled="f" strokeweight=".12pt">
-              <v:stroke joinstyle="round"/>
-              <v:formulas/>
-              <v:path arrowok="t" o:connecttype="segments"/>
-            </v:shape>
-            <v:shape id="docshape163" o:spid="_x0000_s1179" type="#_x0000_t75" style="position:absolute;left:8944;top:8392;width:154;height:144">
-              <v:imagedata r:id="rId15" o:title=""/>
-            </v:shape>
-            <v:shape id="docshape164" o:spid="_x0000_s1178" style="position:absolute;left:8944;top:8542;width:154;height:3" coordorigin="8945,8543" coordsize="154,3" o:spt="100" adj="0,,0" path="m8945,8543r153,m8945,8545r153,e" filled="f" strokeweight=".12pt">
-              <v:stroke joinstyle="round"/>
-              <v:formulas/>
-              <v:path arrowok="t" o:connecttype="segments"/>
-            </v:shape>
-            <w10:wrap anchorx="page" anchory="page"/>
-          </v:group>
-        </w:pict>
-      </w:r>
-      <w:r>
-        <w:pict w14:anchorId="1F1696D9">
-          <v:group id="docshapegroup165" o:spid="_x0000_s1174" style="position:absolute;left:0;text-align:left;margin-left:447.25pt;margin-top:442.1pt;width:7.7pt;height:7.7pt;z-index:-19040768;mso-position-horizontal-relative:page;mso-position-vertical-relative:page" coordorigin="8945,8842" coordsize="154,154">
-            <v:shape id="docshape166" o:spid="_x0000_s1176" type="#_x0000_t75" style="position:absolute;left:8944;top:8841;width:154;height:144">
-              <v:imagedata r:id="rId15" o:title=""/>
-            </v:shape>
-            <v:shape id="docshape167" o:spid="_x0000_s1175" style="position:absolute;left:8944;top:8986;width:154;height:8" coordorigin="8945,8987" coordsize="154,8" o:spt="100" adj="0,,0" path="m8945,8987r153,m8945,8989r153,m8945,8992r153,m8945,8994r153,e" filled="f" strokeweight=".12pt">
               <v:stroke joinstyle="round"/>
               <v:formulas/>
               <v:path arrowok="t" o:connecttype="segments"/>
@@ -34287,7 +36399,7 @@
         <w:pict w14:anchorId="40A5D494">
           <v:group id="docshapegroup168" o:spid="_x0000_s1171" style="position:absolute;left:0;text-align:left;margin-left:381.85pt;margin-top:283.3pt;width:7.7pt;height:7.7pt;z-index:-19040256;mso-position-horizontal-relative:page;mso-position-vertical-relative:page" coordorigin="7637,5666" coordsize="154,154">
             <v:shape id="docshape169" o:spid="_x0000_s1173" type="#_x0000_t75" style="position:absolute;left:7636;top:5666;width:154;height:144">
-              <v:imagedata r:id="rId16" o:title=""/>
+              <v:imagedata r:id="rId15" o:title=""/>
             </v:shape>
             <v:shape id="docshape170" o:spid="_x0000_s1172" style="position:absolute;left:7636;top:5811;width:154;height:8" coordorigin="7637,5812" coordsize="154,8" o:spt="100" adj="0,,0" path="m7637,5812r153,m7637,5814r153,m7637,5816r153,m7637,5819r153,e" filled="f" strokeweight=".12pt">
               <v:stroke joinstyle="round"/>
@@ -34302,7 +36414,7 @@
         <w:pict w14:anchorId="34D91220">
           <v:group id="docshapegroup171" o:spid="_x0000_s1168" style="position:absolute;left:0;text-align:left;margin-left:445.9pt;margin-top:283.3pt;width:7.7pt;height:7.7pt;z-index:-19039744;mso-position-horizontal-relative:page;mso-position-vertical-relative:page" coordorigin="8918,5666" coordsize="154,154">
             <v:shape id="docshape172" o:spid="_x0000_s1170" type="#_x0000_t75" style="position:absolute;left:8918;top:5666;width:154;height:144">
-              <v:imagedata r:id="rId16" o:title=""/>
+              <v:imagedata r:id="rId15" o:title=""/>
             </v:shape>
             <v:shape id="docshape173" o:spid="_x0000_s1169" style="position:absolute;left:8918;top:5811;width:154;height:8" coordorigin="8918,5812" coordsize="154,8" o:spt="100" adj="0,,0" path="m8918,5812r154,m8918,5814r154,m8918,5816r154,m8918,5819r154,e" filled="f" strokeweight=".12pt">
               <v:stroke joinstyle="round"/>
@@ -34342,7 +36454,7 @@
               <v:path arrowok="t" o:connecttype="segments"/>
             </v:shape>
             <v:shape id="docshape180" o:spid="_x0000_s1162" type="#_x0000_t75" style="position:absolute;left:8930;top:6180;width:154;height:144">
-              <v:imagedata r:id="rId15" o:title=""/>
+              <v:imagedata r:id="rId16" o:title=""/>
             </v:shape>
             <v:shape id="docshape181" o:spid="_x0000_s1161" style="position:absolute;left:8930;top:6330;width:154;height:3" coordorigin="8930,6330" coordsize="154,3" o:spt="100" adj="0,,0" path="m8930,6330r154,m8930,6332r154,e" filled="f" strokeweight=".12pt">
               <v:stroke joinstyle="round"/>

</xml_diff>